<commit_message>
Views et Asset graphique
</commit_message>
<xml_diff>
--- a/Documentation/Documentation_Tpi.docx
+++ b/Documentation/Documentation_Tpi.docx
@@ -7989,7 +7989,7 @@
               </wp:anchor>
             </w:drawing>
           </mc:Choice>
-          <mc:Fallback xmlns:cx2="http://schemas.microsoft.com/office/drawing/2015/10/21/chartex" xmlns:cx3="http://schemas.microsoft.com/office/drawing/2016/5/9/chartex" xmlns:cx4="http://schemas.microsoft.com/office/drawing/2016/5/10/chartex" xmlns:cx5="http://schemas.microsoft.com/office/drawing/2016/5/11/chartex" xmlns:cx6="http://schemas.microsoft.com/office/drawing/2016/5/12/chartex" xmlns:cx7="http://schemas.microsoft.com/office/drawing/2016/5/13/chartex" xmlns:cx8="http://schemas.microsoft.com/office/drawing/2016/5/14/chartex" xmlns:aink="http://schemas.microsoft.com/office/drawing/2016/ink" xmlns:am3d="http://schemas.microsoft.com/office/drawing/2017/model3d" xmlns:oel="http://schemas.microsoft.com/office/2019/extlst" xmlns:w16cex="http://schemas.microsoft.com/office/word/2018/wordml/cex" xmlns:w16cid="http://schemas.microsoft.com/office/word/2016/wordml/cid" xmlns:w16="http://schemas.microsoft.com/office/word/2018/wordml" xmlns:w16du="http://schemas.microsoft.com/office/word/2023/wordml/word16du" xmlns:w16sdtdh="http://schemas.microsoft.com/office/word/2020/wordml/sdtdatahash">
+          <mc:Fallback xmlns:w16sdtdh="http://schemas.microsoft.com/office/word/2020/wordml/sdtdatahash" xmlns:w16du="http://schemas.microsoft.com/office/word/2023/wordml/word16du" xmlns:w16="http://schemas.microsoft.com/office/word/2018/wordml" xmlns:w16cid="http://schemas.microsoft.com/office/word/2016/wordml/cid" xmlns:w16cex="http://schemas.microsoft.com/office/word/2018/wordml/cex" xmlns:oel="http://schemas.microsoft.com/office/2019/extlst" xmlns:am3d="http://schemas.microsoft.com/office/drawing/2017/model3d" xmlns:aink="http://schemas.microsoft.com/office/drawing/2016/ink" xmlns:cx8="http://schemas.microsoft.com/office/drawing/2016/5/14/chartex" xmlns:cx7="http://schemas.microsoft.com/office/drawing/2016/5/13/chartex" xmlns:cx6="http://schemas.microsoft.com/office/drawing/2016/5/12/chartex" xmlns:cx5="http://schemas.microsoft.com/office/drawing/2016/5/11/chartex" xmlns:cx4="http://schemas.microsoft.com/office/drawing/2016/5/10/chartex" xmlns:cx3="http://schemas.microsoft.com/office/drawing/2016/5/9/chartex" xmlns:cx2="http://schemas.microsoft.com/office/drawing/2015/10/21/chartex">
             <w:pict>
               <v:rect w14:anchorId="08ACF825" id="Rectangle 28" o:spid="_x0000_s1026" style="position:absolute;margin-left:69.4pt;margin-top:18.35pt;width:456.6pt;height:.5pt;z-index:-251655680;visibility:visible;mso-wrap-style:square;mso-width-percent:0;mso-height-percent:0;mso-wrap-distance-left:0;mso-wrap-distance-top:0;mso-wrap-distance-right:0;mso-wrap-distance-bottom:0;mso-position-horizontal:absolute;mso-position-horizontal-relative:page;mso-position-vertical:absolute;mso-position-vertical-relative:text;mso-width-percent:0;mso-height-percent:0;mso-width-relative:page;mso-height-relative:page;v-text-anchor:top" o:gfxdata="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" fillcolor="black" stroked="f">
                 <w10:wrap type="topAndBottom" anchorx="page"/>
@@ -9853,7 +9853,7 @@
               </wp:inline>
             </w:drawing>
           </mc:Choice>
-          <mc:Fallback xmlns:cx2="http://schemas.microsoft.com/office/drawing/2015/10/21/chartex" xmlns:cx3="http://schemas.microsoft.com/office/drawing/2016/5/9/chartex" xmlns:cx4="http://schemas.microsoft.com/office/drawing/2016/5/10/chartex" xmlns:cx5="http://schemas.microsoft.com/office/drawing/2016/5/11/chartex" xmlns:cx6="http://schemas.microsoft.com/office/drawing/2016/5/12/chartex" xmlns:cx7="http://schemas.microsoft.com/office/drawing/2016/5/13/chartex" xmlns:cx8="http://schemas.microsoft.com/office/drawing/2016/5/14/chartex" xmlns:aink="http://schemas.microsoft.com/office/drawing/2016/ink" xmlns:am3d="http://schemas.microsoft.com/office/drawing/2017/model3d" xmlns:oel="http://schemas.microsoft.com/office/2019/extlst" xmlns:w16cex="http://schemas.microsoft.com/office/word/2018/wordml/cex" xmlns:w16cid="http://schemas.microsoft.com/office/word/2016/wordml/cid" xmlns:w16="http://schemas.microsoft.com/office/word/2018/wordml" xmlns:w16du="http://schemas.microsoft.com/office/word/2023/wordml/word16du" xmlns:w16sdtdh="http://schemas.microsoft.com/office/word/2020/wordml/sdtdatahash">
+          <mc:Fallback xmlns:w16sdtdh="http://schemas.microsoft.com/office/word/2020/wordml/sdtdatahash" xmlns:w16du="http://schemas.microsoft.com/office/word/2023/wordml/word16du" xmlns:w16="http://schemas.microsoft.com/office/word/2018/wordml" xmlns:w16cid="http://schemas.microsoft.com/office/word/2016/wordml/cid" xmlns:w16cex="http://schemas.microsoft.com/office/word/2018/wordml/cex" xmlns:oel="http://schemas.microsoft.com/office/2019/extlst" xmlns:am3d="http://schemas.microsoft.com/office/drawing/2017/model3d" xmlns:aink="http://schemas.microsoft.com/office/drawing/2016/ink" xmlns:cx8="http://schemas.microsoft.com/office/drawing/2016/5/14/chartex" xmlns:cx7="http://schemas.microsoft.com/office/drawing/2016/5/13/chartex" xmlns:cx6="http://schemas.microsoft.com/office/drawing/2016/5/12/chartex" xmlns:cx5="http://schemas.microsoft.com/office/drawing/2016/5/11/chartex" xmlns:cx4="http://schemas.microsoft.com/office/drawing/2016/5/10/chartex" xmlns:cx3="http://schemas.microsoft.com/office/drawing/2016/5/9/chartex" xmlns:cx2="http://schemas.microsoft.com/office/drawing/2015/10/21/chartex">
             <w:pict>
               <v:group w14:anchorId="2DD723A0" id="Groupe 26" o:spid="_x0000_s1026" style="width:456.6pt;height:.5pt;mso-position-horizontal-relative:char;mso-position-vertical-relative:line" coordsize="9132,10" o:gfxdata="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">
                 <v:rect id="docshape9" o:spid="_x0000_s1027" style="position:absolute;width:9132;height:10;visibility:visible;mso-wrap-style:square;v-text-anchor:top" o:gfxdata="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" fillcolor="black" stroked="f"/>
@@ -10057,7 +10057,7 @@
               </wp:anchor>
             </w:drawing>
           </mc:Choice>
-          <mc:Fallback xmlns:cx2="http://schemas.microsoft.com/office/drawing/2015/10/21/chartex" xmlns:cx3="http://schemas.microsoft.com/office/drawing/2016/5/9/chartex" xmlns:cx4="http://schemas.microsoft.com/office/drawing/2016/5/10/chartex" xmlns:cx5="http://schemas.microsoft.com/office/drawing/2016/5/11/chartex" xmlns:cx6="http://schemas.microsoft.com/office/drawing/2016/5/12/chartex" xmlns:cx7="http://schemas.microsoft.com/office/drawing/2016/5/13/chartex" xmlns:cx8="http://schemas.microsoft.com/office/drawing/2016/5/14/chartex" xmlns:aink="http://schemas.microsoft.com/office/drawing/2016/ink" xmlns:am3d="http://schemas.microsoft.com/office/drawing/2017/model3d" xmlns:oel="http://schemas.microsoft.com/office/2019/extlst" xmlns:w16cex="http://schemas.microsoft.com/office/word/2018/wordml/cex" xmlns:w16cid="http://schemas.microsoft.com/office/word/2016/wordml/cid" xmlns:w16="http://schemas.microsoft.com/office/word/2018/wordml" xmlns:w16du="http://schemas.microsoft.com/office/word/2023/wordml/word16du" xmlns:w16sdtdh="http://schemas.microsoft.com/office/word/2020/wordml/sdtdatahash">
+          <mc:Fallback xmlns:w16sdtdh="http://schemas.microsoft.com/office/word/2020/wordml/sdtdatahash" xmlns:w16du="http://schemas.microsoft.com/office/word/2023/wordml/word16du" xmlns:w16="http://schemas.microsoft.com/office/word/2018/wordml" xmlns:w16cid="http://schemas.microsoft.com/office/word/2016/wordml/cid" xmlns:w16cex="http://schemas.microsoft.com/office/word/2018/wordml/cex" xmlns:oel="http://schemas.microsoft.com/office/2019/extlst" xmlns:am3d="http://schemas.microsoft.com/office/drawing/2017/model3d" xmlns:aink="http://schemas.microsoft.com/office/drawing/2016/ink" xmlns:cx8="http://schemas.microsoft.com/office/drawing/2016/5/14/chartex" xmlns:cx7="http://schemas.microsoft.com/office/drawing/2016/5/13/chartex" xmlns:cx6="http://schemas.microsoft.com/office/drawing/2016/5/12/chartex" xmlns:cx5="http://schemas.microsoft.com/office/drawing/2016/5/11/chartex" xmlns:cx4="http://schemas.microsoft.com/office/drawing/2016/5/10/chartex" xmlns:cx3="http://schemas.microsoft.com/office/drawing/2016/5/9/chartex" xmlns:cx2="http://schemas.microsoft.com/office/drawing/2015/10/21/chartex">
             <w:pict>
               <v:rect w14:anchorId="65FD8368" id="Rectangle 25" o:spid="_x0000_s1026" style="position:absolute;margin-left:69.4pt;margin-top:8.9pt;width:456.6pt;height:.5pt;z-index:-251654656;visibility:visible;mso-wrap-style:square;mso-width-percent:0;mso-height-percent:0;mso-wrap-distance-left:0;mso-wrap-distance-top:0;mso-wrap-distance-right:0;mso-wrap-distance-bottom:0;mso-position-horizontal:absolute;mso-position-horizontal-relative:page;mso-position-vertical:absolute;mso-position-vertical-relative:text;mso-width-percent:0;mso-height-percent:0;mso-width-relative:page;mso-height-relative:page;v-text-anchor:top" o:gfxdata="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" fillcolor="black" stroked="f">
                 <w10:wrap type="topAndBottom" anchorx="page"/>
@@ -10585,7 +10585,7 @@
               </wp:anchor>
             </w:drawing>
           </mc:Choice>
-          <mc:Fallback xmlns:cx2="http://schemas.microsoft.com/office/drawing/2015/10/21/chartex" xmlns:cx3="http://schemas.microsoft.com/office/drawing/2016/5/9/chartex" xmlns:cx4="http://schemas.microsoft.com/office/drawing/2016/5/10/chartex" xmlns:cx5="http://schemas.microsoft.com/office/drawing/2016/5/11/chartex" xmlns:cx6="http://schemas.microsoft.com/office/drawing/2016/5/12/chartex" xmlns:cx7="http://schemas.microsoft.com/office/drawing/2016/5/13/chartex" xmlns:cx8="http://schemas.microsoft.com/office/drawing/2016/5/14/chartex" xmlns:aink="http://schemas.microsoft.com/office/drawing/2016/ink" xmlns:am3d="http://schemas.microsoft.com/office/drawing/2017/model3d" xmlns:oel="http://schemas.microsoft.com/office/2019/extlst" xmlns:w16cex="http://schemas.microsoft.com/office/word/2018/wordml/cex" xmlns:w16cid="http://schemas.microsoft.com/office/word/2016/wordml/cid" xmlns:w16="http://schemas.microsoft.com/office/word/2018/wordml" xmlns:w16du="http://schemas.microsoft.com/office/word/2023/wordml/word16du" xmlns:w16sdtdh="http://schemas.microsoft.com/office/word/2020/wordml/sdtdatahash">
+          <mc:Fallback xmlns:w16sdtdh="http://schemas.microsoft.com/office/word/2020/wordml/sdtdatahash" xmlns:w16du="http://schemas.microsoft.com/office/word/2023/wordml/word16du" xmlns:w16="http://schemas.microsoft.com/office/word/2018/wordml" xmlns:w16cid="http://schemas.microsoft.com/office/word/2016/wordml/cid" xmlns:w16cex="http://schemas.microsoft.com/office/word/2018/wordml/cex" xmlns:oel="http://schemas.microsoft.com/office/2019/extlst" xmlns:am3d="http://schemas.microsoft.com/office/drawing/2017/model3d" xmlns:aink="http://schemas.microsoft.com/office/drawing/2016/ink" xmlns:cx8="http://schemas.microsoft.com/office/drawing/2016/5/14/chartex" xmlns:cx7="http://schemas.microsoft.com/office/drawing/2016/5/13/chartex" xmlns:cx6="http://schemas.microsoft.com/office/drawing/2016/5/12/chartex" xmlns:cx5="http://schemas.microsoft.com/office/drawing/2016/5/11/chartex" xmlns:cx4="http://schemas.microsoft.com/office/drawing/2016/5/10/chartex" xmlns:cx3="http://schemas.microsoft.com/office/drawing/2016/5/9/chartex" xmlns:cx2="http://schemas.microsoft.com/office/drawing/2015/10/21/chartex">
             <w:pict>
               <v:rect w14:anchorId="7AC035C3" id="Rectangle 24" o:spid="_x0000_s1026" style="position:absolute;margin-left:69.4pt;margin-top:18.1pt;width:456.6pt;height:.5pt;z-index:-251653632;visibility:visible;mso-wrap-style:square;mso-width-percent:0;mso-height-percent:0;mso-wrap-distance-left:0;mso-wrap-distance-top:0;mso-wrap-distance-right:0;mso-wrap-distance-bottom:0;mso-position-horizontal:absolute;mso-position-horizontal-relative:page;mso-position-vertical:absolute;mso-position-vertical-relative:text;mso-width-percent:0;mso-height-percent:0;mso-width-relative:page;mso-height-relative:page;v-text-anchor:top" o:gfxdata="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" fillcolor="black" stroked="f">
                 <w10:wrap type="topAndBottom" anchorx="page"/>
@@ -11273,7 +11273,7 @@
               </wp:anchor>
             </w:drawing>
           </mc:Choice>
-          <mc:Fallback xmlns:cx2="http://schemas.microsoft.com/office/drawing/2015/10/21/chartex" xmlns:cx3="http://schemas.microsoft.com/office/drawing/2016/5/9/chartex" xmlns:cx4="http://schemas.microsoft.com/office/drawing/2016/5/10/chartex" xmlns:cx5="http://schemas.microsoft.com/office/drawing/2016/5/11/chartex" xmlns:cx6="http://schemas.microsoft.com/office/drawing/2016/5/12/chartex" xmlns:cx7="http://schemas.microsoft.com/office/drawing/2016/5/13/chartex" xmlns:cx8="http://schemas.microsoft.com/office/drawing/2016/5/14/chartex" xmlns:aink="http://schemas.microsoft.com/office/drawing/2016/ink" xmlns:am3d="http://schemas.microsoft.com/office/drawing/2017/model3d" xmlns:oel="http://schemas.microsoft.com/office/2019/extlst" xmlns:w16cex="http://schemas.microsoft.com/office/word/2018/wordml/cex" xmlns:w16cid="http://schemas.microsoft.com/office/word/2016/wordml/cid" xmlns:w16="http://schemas.microsoft.com/office/word/2018/wordml" xmlns:w16du="http://schemas.microsoft.com/office/word/2023/wordml/word16du" xmlns:w16sdtdh="http://schemas.microsoft.com/office/word/2020/wordml/sdtdatahash">
+          <mc:Fallback xmlns:w16sdtdh="http://schemas.microsoft.com/office/word/2020/wordml/sdtdatahash" xmlns:w16du="http://schemas.microsoft.com/office/word/2023/wordml/word16du" xmlns:w16="http://schemas.microsoft.com/office/word/2018/wordml" xmlns:w16cid="http://schemas.microsoft.com/office/word/2016/wordml/cid" xmlns:w16cex="http://schemas.microsoft.com/office/word/2018/wordml/cex" xmlns:oel="http://schemas.microsoft.com/office/2019/extlst" xmlns:am3d="http://schemas.microsoft.com/office/drawing/2017/model3d" xmlns:aink="http://schemas.microsoft.com/office/drawing/2016/ink" xmlns:cx8="http://schemas.microsoft.com/office/drawing/2016/5/14/chartex" xmlns:cx7="http://schemas.microsoft.com/office/drawing/2016/5/13/chartex" xmlns:cx6="http://schemas.microsoft.com/office/drawing/2016/5/12/chartex" xmlns:cx5="http://schemas.microsoft.com/office/drawing/2016/5/11/chartex" xmlns:cx4="http://schemas.microsoft.com/office/drawing/2016/5/10/chartex" xmlns:cx3="http://schemas.microsoft.com/office/drawing/2016/5/9/chartex" xmlns:cx2="http://schemas.microsoft.com/office/drawing/2015/10/21/chartex">
             <w:pict>
               <v:rect w14:anchorId="45B6D5E7" id="Rectangle 23" o:spid="_x0000_s1026" style="position:absolute;margin-left:69.4pt;margin-top:18pt;width:456.6pt;height:.5pt;z-index:-251652608;visibility:visible;mso-wrap-style:square;mso-width-percent:0;mso-height-percent:0;mso-wrap-distance-left:0;mso-wrap-distance-top:0;mso-wrap-distance-right:0;mso-wrap-distance-bottom:0;mso-position-horizontal:absolute;mso-position-horizontal-relative:page;mso-position-vertical:absolute;mso-position-vertical-relative:text;mso-width-percent:0;mso-height-percent:0;mso-width-relative:page;mso-height-relative:page;v-text-anchor:top" o:gfxdata="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" fillcolor="black" stroked="f">
                 <w10:wrap type="topAndBottom" anchorx="page"/>
@@ -11577,7 +11577,7 @@
               </wp:anchor>
             </w:drawing>
           </mc:Choice>
-          <mc:Fallback xmlns:cx2="http://schemas.microsoft.com/office/drawing/2015/10/21/chartex" xmlns:cx3="http://schemas.microsoft.com/office/drawing/2016/5/9/chartex" xmlns:cx4="http://schemas.microsoft.com/office/drawing/2016/5/10/chartex" xmlns:cx5="http://schemas.microsoft.com/office/drawing/2016/5/11/chartex" xmlns:cx6="http://schemas.microsoft.com/office/drawing/2016/5/12/chartex" xmlns:cx7="http://schemas.microsoft.com/office/drawing/2016/5/13/chartex" xmlns:cx8="http://schemas.microsoft.com/office/drawing/2016/5/14/chartex" xmlns:aink="http://schemas.microsoft.com/office/drawing/2016/ink" xmlns:am3d="http://schemas.microsoft.com/office/drawing/2017/model3d" xmlns:oel="http://schemas.microsoft.com/office/2019/extlst" xmlns:w16cex="http://schemas.microsoft.com/office/word/2018/wordml/cex" xmlns:w16cid="http://schemas.microsoft.com/office/word/2016/wordml/cid" xmlns:w16="http://schemas.microsoft.com/office/word/2018/wordml" xmlns:w16du="http://schemas.microsoft.com/office/word/2023/wordml/word16du" xmlns:w16sdtdh="http://schemas.microsoft.com/office/word/2020/wordml/sdtdatahash">
+          <mc:Fallback xmlns:w16sdtdh="http://schemas.microsoft.com/office/word/2020/wordml/sdtdatahash" xmlns:w16du="http://schemas.microsoft.com/office/word/2023/wordml/word16du" xmlns:w16="http://schemas.microsoft.com/office/word/2018/wordml" xmlns:w16cid="http://schemas.microsoft.com/office/word/2016/wordml/cid" xmlns:w16cex="http://schemas.microsoft.com/office/word/2018/wordml/cex" xmlns:oel="http://schemas.microsoft.com/office/2019/extlst" xmlns:am3d="http://schemas.microsoft.com/office/drawing/2017/model3d" xmlns:aink="http://schemas.microsoft.com/office/drawing/2016/ink" xmlns:cx8="http://schemas.microsoft.com/office/drawing/2016/5/14/chartex" xmlns:cx7="http://schemas.microsoft.com/office/drawing/2016/5/13/chartex" xmlns:cx6="http://schemas.microsoft.com/office/drawing/2016/5/12/chartex" xmlns:cx5="http://schemas.microsoft.com/office/drawing/2016/5/11/chartex" xmlns:cx4="http://schemas.microsoft.com/office/drawing/2016/5/10/chartex" xmlns:cx3="http://schemas.microsoft.com/office/drawing/2016/5/9/chartex" xmlns:cx2="http://schemas.microsoft.com/office/drawing/2015/10/21/chartex">
             <w:pict>
               <v:rect w14:anchorId="22FBC34D" id="Rectangle 22" o:spid="_x0000_s1026" style="position:absolute;margin-left:69.4pt;margin-top:8.85pt;width:456.6pt;height:.5pt;z-index:-251651584;visibility:visible;mso-wrap-style:square;mso-width-percent:0;mso-height-percent:0;mso-wrap-distance-left:0;mso-wrap-distance-top:0;mso-wrap-distance-right:0;mso-wrap-distance-bottom:0;mso-position-horizontal:absolute;mso-position-horizontal-relative:page;mso-position-vertical:absolute;mso-position-vertical-relative:text;mso-width-percent:0;mso-height-percent:0;mso-width-relative:page;mso-height-relative:page;v-text-anchor:top" o:gfxdata="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" fillcolor="black" stroked="f">
                 <w10:wrap type="topAndBottom" anchorx="page"/>
@@ -13516,7 +13516,7 @@
               </wp:anchor>
             </w:drawing>
           </mc:Choice>
-          <mc:Fallback xmlns:cx2="http://schemas.microsoft.com/office/drawing/2015/10/21/chartex" xmlns:cx3="http://schemas.microsoft.com/office/drawing/2016/5/9/chartex" xmlns:cx4="http://schemas.microsoft.com/office/drawing/2016/5/10/chartex" xmlns:cx5="http://schemas.microsoft.com/office/drawing/2016/5/11/chartex" xmlns:cx6="http://schemas.microsoft.com/office/drawing/2016/5/12/chartex" xmlns:cx7="http://schemas.microsoft.com/office/drawing/2016/5/13/chartex" xmlns:cx8="http://schemas.microsoft.com/office/drawing/2016/5/14/chartex" xmlns:aink="http://schemas.microsoft.com/office/drawing/2016/ink" xmlns:am3d="http://schemas.microsoft.com/office/drawing/2017/model3d" xmlns:oel="http://schemas.microsoft.com/office/2019/extlst" xmlns:w16cex="http://schemas.microsoft.com/office/word/2018/wordml/cex" xmlns:w16cid="http://schemas.microsoft.com/office/word/2016/wordml/cid" xmlns:w16="http://schemas.microsoft.com/office/word/2018/wordml" xmlns:w16du="http://schemas.microsoft.com/office/word/2023/wordml/word16du" xmlns:w16sdtdh="http://schemas.microsoft.com/office/word/2020/wordml/sdtdatahash">
+          <mc:Fallback xmlns:w16sdtdh="http://schemas.microsoft.com/office/word/2020/wordml/sdtdatahash" xmlns:w16du="http://schemas.microsoft.com/office/word/2023/wordml/word16du" xmlns:w16="http://schemas.microsoft.com/office/word/2018/wordml" xmlns:w16cid="http://schemas.microsoft.com/office/word/2016/wordml/cid" xmlns:w16cex="http://schemas.microsoft.com/office/word/2018/wordml/cex" xmlns:oel="http://schemas.microsoft.com/office/2019/extlst" xmlns:am3d="http://schemas.microsoft.com/office/drawing/2017/model3d" xmlns:aink="http://schemas.microsoft.com/office/drawing/2016/ink" xmlns:cx8="http://schemas.microsoft.com/office/drawing/2016/5/14/chartex" xmlns:cx7="http://schemas.microsoft.com/office/drawing/2016/5/13/chartex" xmlns:cx6="http://schemas.microsoft.com/office/drawing/2016/5/12/chartex" xmlns:cx5="http://schemas.microsoft.com/office/drawing/2016/5/11/chartex" xmlns:cx4="http://schemas.microsoft.com/office/drawing/2016/5/10/chartex" xmlns:cx3="http://schemas.microsoft.com/office/drawing/2016/5/9/chartex" xmlns:cx2="http://schemas.microsoft.com/office/drawing/2015/10/21/chartex">
             <w:pict>
               <v:rect w14:anchorId="0E13E96E" id="Rectangle 17" o:spid="_x0000_s1026" style="position:absolute;margin-left:69.4pt;margin-top:8.8pt;width:456.6pt;height:.5pt;z-index:-251649536;visibility:visible;mso-wrap-style:square;mso-width-percent:0;mso-height-percent:0;mso-wrap-distance-left:0;mso-wrap-distance-top:0;mso-wrap-distance-right:0;mso-wrap-distance-bottom:0;mso-position-horizontal:absolute;mso-position-horizontal-relative:page;mso-position-vertical:absolute;mso-position-vertical-relative:text;mso-width-percent:0;mso-height-percent:0;mso-width-relative:page;mso-height-relative:page;v-text-anchor:top" o:gfxdata="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" fillcolor="black" stroked="f">
                 <w10:wrap type="topAndBottom" anchorx="page"/>
@@ -17408,8 +17408,6 @@
         <w:pStyle w:val="Paragraphedeliste"/>
       </w:pPr>
     </w:p>
-    <w:bookmarkStart w:id="12" w:name="_GoBack"/>
-    <w:bookmarkEnd w:id="12"/>
     <w:p>
       <w:pPr>
         <w:pStyle w:val="Paragraphedeliste"/>
@@ -17421,49 +17419,15 @@
           <w:i/>
         </w:rPr>
       </w:pPr>
-      <w:r>
-        <w:rPr>
-          <w:i/>
-        </w:rPr>
-        <w:fldChar w:fldCharType="begin"/>
-      </w:r>
-      <w:r>
-        <w:rPr>
-          <w:i/>
-        </w:rPr>
-        <w:instrText xml:space="preserve"> HYPERLINK "</w:instrText>
-      </w:r>
-      <w:r>
-        <w:rPr>
-          <w:i/>
-        </w:rPr>
-        <w:instrText>https://puzzlemaker.discoveryeducation.com/maze</w:instrText>
-      </w:r>
-      <w:r>
-        <w:rPr>
-          <w:i/>
-        </w:rPr>
-        <w:instrText xml:space="preserve">" </w:instrText>
-      </w:r>
-      <w:r>
-        <w:rPr>
-          <w:i/>
-        </w:rPr>
-        <w:fldChar w:fldCharType="separate"/>
-      </w:r>
-      <w:r>
-        <w:rPr>
-          <w:rStyle w:val="Lienhypertexte"/>
-          <w:i/>
-        </w:rPr>
-        <w:t>https://puzzlemaker.discoveryeducation.com/maze</w:t>
-      </w:r>
-      <w:r>
-        <w:rPr>
-          <w:i/>
-        </w:rPr>
-        <w:fldChar w:fldCharType="end"/>
-      </w:r>
+      <w:hyperlink r:id="rId40" w:history="1">
+        <w:r>
+          <w:rPr>
+            <w:rStyle w:val="Lienhypertexte"/>
+            <w:i/>
+          </w:rPr>
+          <w:t>https://puzzlemaker.discoveryeducation.com/maze</w:t>
+        </w:r>
+      </w:hyperlink>
     </w:p>
     <w:p>
       <w:pPr>
@@ -17476,7 +17440,7 @@
           <w:i/>
         </w:rPr>
       </w:pPr>
-      <w:hyperlink r:id="rId40" w:history="1">
+      <w:hyperlink r:id="rId41" w:history="1">
         <w:r>
           <w:rPr>
             <w:rStyle w:val="Lienhypertexte"/>
@@ -17497,7 +17461,7 @@
           <w:i/>
         </w:rPr>
       </w:pPr>
-      <w:hyperlink r:id="rId41" w:history="1">
+      <w:hyperlink r:id="rId42" w:history="1">
         <w:r>
           <w:rPr>
             <w:rStyle w:val="Lienhypertexte"/>
@@ -17541,11 +17505,11 @@
       <w:pPr>
         <w:pStyle w:val="Titre2"/>
       </w:pPr>
-      <w:bookmarkStart w:id="13" w:name="_Toc134448923"/>
+      <w:bookmarkStart w:id="12" w:name="_Toc134448923"/>
       <w:r>
         <w:t>Cas d’utilisation</w:t>
       </w:r>
-      <w:bookmarkEnd w:id="13"/>
+      <w:bookmarkEnd w:id="12"/>
     </w:p>
     <w:p/>
     <w:p>
@@ -18305,11 +18269,11 @@
       <w:pPr>
         <w:pStyle w:val="Titre2"/>
       </w:pPr>
-      <w:bookmarkStart w:id="14" w:name="_Toc134448924"/>
+      <w:bookmarkStart w:id="13" w:name="_Toc134448924"/>
       <w:r>
         <w:t>Etude de faisabilité</w:t>
       </w:r>
-      <w:bookmarkEnd w:id="14"/>
+      <w:bookmarkEnd w:id="13"/>
     </w:p>
     <w:p/>
     <w:p>
@@ -18437,12 +18401,12 @@
       <w:pPr>
         <w:pStyle w:val="Titre2"/>
       </w:pPr>
-      <w:bookmarkStart w:id="15" w:name="_Toc134448925"/>
+      <w:bookmarkStart w:id="14" w:name="_Toc134448925"/>
       <w:r>
         <w:lastRenderedPageBreak/>
         <w:t>MCD</w:t>
       </w:r>
-      <w:bookmarkEnd w:id="15"/>
+      <w:bookmarkEnd w:id="14"/>
     </w:p>
     <w:p>
       <w:pPr>
@@ -18481,431 +18445,6 @@
             <wp:extent cx="5334000" cy="5429250"/>
             <wp:effectExtent l="0" t="0" r="0" b="0"/>
             <wp:docPr id="7" name="Image 7"/>
-            <wp:cNvGraphicFramePr>
-              <a:graphicFrameLocks xmlns:a="http://schemas.openxmlformats.org/drawingml/2006/main" noChangeAspect="1"/>
-            </wp:cNvGraphicFramePr>
-            <a:graphic xmlns:a="http://schemas.openxmlformats.org/drawingml/2006/main">
-              <a:graphicData uri="http://schemas.openxmlformats.org/drawingml/2006/picture">
-                <pic:pic xmlns:pic="http://schemas.openxmlformats.org/drawingml/2006/picture">
-                  <pic:nvPicPr>
-                    <pic:cNvPr id="1" name=""/>
-                    <pic:cNvPicPr/>
-                  </pic:nvPicPr>
-                  <pic:blipFill>
-                    <a:blip r:embed="rId42"/>
-                    <a:stretch>
-                      <a:fillRect/>
-                    </a:stretch>
-                  </pic:blipFill>
-                  <pic:spPr>
-                    <a:xfrm>
-                      <a:off x="0" y="0"/>
-                      <a:ext cx="5334000" cy="5429250"/>
-                    </a:xfrm>
-                    <a:prstGeom prst="rect">
-                      <a:avLst/>
-                    </a:prstGeom>
-                  </pic:spPr>
-                </pic:pic>
-              </a:graphicData>
-            </a:graphic>
-          </wp:inline>
-        </w:drawing>
-      </w:r>
-    </w:p>
-    <w:p>
-      <w:pPr>
-        <w:pStyle w:val="Titre2"/>
-      </w:pPr>
-      <w:bookmarkStart w:id="16" w:name="_Toc134448926"/>
-      <w:r>
-        <w:t>Nom du site et du domaine</w:t>
-      </w:r>
-      <w:bookmarkEnd w:id="16"/>
-    </w:p>
-    <w:p>
-      <w:pPr>
-        <w:ind w:left="708"/>
-        <w:rPr>
-          <w:rFonts w:cs="Arial"/>
-          <w:szCs w:val="24"/>
-        </w:rPr>
-      </w:pPr>
-    </w:p>
-    <w:p>
-      <w:pPr>
-        <w:pStyle w:val="En-tte"/>
-        <w:tabs>
-          <w:tab w:val="clear" w:pos="4536"/>
-          <w:tab w:val="clear" w:pos="9072"/>
-        </w:tabs>
-        <w:ind w:left="1077"/>
-        <w:rPr>
-          <w:i/>
-          <w:iCs/>
-          <w:szCs w:val="14"/>
-        </w:rPr>
-      </w:pPr>
-    </w:p>
-    <w:p>
-      <w:pPr>
-        <w:pStyle w:val="Titre2"/>
-        <w:rPr>
-          <w:i w:val="0"/>
-          <w:iCs/>
-        </w:rPr>
-      </w:pPr>
-      <w:bookmarkStart w:id="17" w:name="_Toc71691012"/>
-      <w:bookmarkStart w:id="18" w:name="_Toc134448927"/>
-      <w:r>
-        <w:rPr>
-          <w:i w:val="0"/>
-          <w:iCs/>
-        </w:rPr>
-        <w:t>Stratégie de test</w:t>
-      </w:r>
-      <w:bookmarkEnd w:id="17"/>
-      <w:bookmarkEnd w:id="18"/>
-    </w:p>
-    <w:p>
-      <w:pPr>
-        <w:pStyle w:val="En-tte"/>
-      </w:pPr>
-    </w:p>
-    <w:p>
-      <w:pPr>
-        <w:pStyle w:val="En-tte"/>
-        <w:tabs>
-          <w:tab w:val="clear" w:pos="4536"/>
-          <w:tab w:val="clear" w:pos="9072"/>
-        </w:tabs>
-        <w:ind w:left="576"/>
-        <w:rPr>
-          <w:iCs/>
-          <w:szCs w:val="14"/>
-        </w:rPr>
-      </w:pPr>
-      <w:r>
-        <w:rPr>
-          <w:iCs/>
-          <w:szCs w:val="14"/>
-        </w:rPr>
-        <w:t>L’utilisation de la méthode agile rend la stratégie de test très évidente.</w:t>
-      </w:r>
-    </w:p>
-    <w:p>
-      <w:pPr>
-        <w:pStyle w:val="En-tte"/>
-        <w:tabs>
-          <w:tab w:val="clear" w:pos="4536"/>
-          <w:tab w:val="clear" w:pos="9072"/>
-        </w:tabs>
-        <w:ind w:left="576"/>
-        <w:rPr>
-          <w:iCs/>
-          <w:szCs w:val="14"/>
-        </w:rPr>
-      </w:pPr>
-    </w:p>
-    <w:p>
-      <w:pPr>
-        <w:pStyle w:val="En-tte"/>
-        <w:tabs>
-          <w:tab w:val="clear" w:pos="4536"/>
-          <w:tab w:val="clear" w:pos="9072"/>
-        </w:tabs>
-        <w:ind w:left="576"/>
-        <w:rPr>
-          <w:iCs/>
-          <w:szCs w:val="14"/>
-        </w:rPr>
-      </w:pPr>
-      <w:r>
-        <w:rPr>
-          <w:iCs/>
-          <w:szCs w:val="14"/>
-        </w:rPr>
-        <w:t>Les tests sont créés à l’écriture des stories Et sont effectuer lors de la sprint review.</w:t>
-      </w:r>
-    </w:p>
-    <w:p>
-      <w:pPr>
-        <w:pStyle w:val="Titre2"/>
-        <w:rPr>
-          <w:i w:val="0"/>
-          <w:iCs/>
-        </w:rPr>
-      </w:pPr>
-      <w:bookmarkStart w:id="19" w:name="_Toc25553309"/>
-      <w:bookmarkStart w:id="20" w:name="_Toc71691014"/>
-      <w:bookmarkStart w:id="21" w:name="_Toc134448928"/>
-      <w:r>
-        <w:rPr>
-          <w:i w:val="0"/>
-          <w:iCs/>
-        </w:rPr>
-        <w:t>Budget initial</w:t>
-      </w:r>
-      <w:bookmarkEnd w:id="19"/>
-      <w:bookmarkEnd w:id="20"/>
-      <w:bookmarkEnd w:id="21"/>
-    </w:p>
-    <w:p>
-      <w:pPr>
-        <w:pStyle w:val="Retraitnormal1"/>
-        <w:numPr>
-          <w:ilvl w:val="0"/>
-          <w:numId w:val="0"/>
-        </w:numPr>
-        <w:ind w:left="349"/>
-        <w:rPr>
-          <w:rFonts w:ascii="Arial" w:hAnsi="Arial" w:cs="Arial"/>
-          <w:iCs/>
-          <w:sz w:val="24"/>
-        </w:rPr>
-      </w:pPr>
-    </w:p>
-    <w:p>
-      <w:pPr>
-        <w:pStyle w:val="En-tte"/>
-        <w:tabs>
-          <w:tab w:val="clear" w:pos="4536"/>
-          <w:tab w:val="clear" w:pos="9072"/>
-        </w:tabs>
-        <w:ind w:firstLine="576"/>
-        <w:rPr>
-          <w:iCs/>
-          <w:szCs w:val="14"/>
-        </w:rPr>
-      </w:pPr>
-      <w:r>
-        <w:rPr>
-          <w:iCs/>
-          <w:szCs w:val="14"/>
-        </w:rPr>
-        <w:t>C’est 0.00 CHF</w:t>
-      </w:r>
-    </w:p>
-    <w:p>
-      <w:pPr>
-        <w:pStyle w:val="En-tte"/>
-        <w:tabs>
-          <w:tab w:val="clear" w:pos="4536"/>
-          <w:tab w:val="clear" w:pos="9072"/>
-        </w:tabs>
-        <w:ind w:left="576"/>
-      </w:pPr>
-      <w:r>
-        <w:rPr>
-          <w:iCs/>
-          <w:szCs w:val="14"/>
-        </w:rPr>
-        <w:t>Pour un petit site comme ça l’hébergement est négligeable selon mes calcule il est des 1,35 CHF/par année</w:t>
-      </w:r>
-    </w:p>
-    <w:p>
-      <w:pPr>
-        <w:pStyle w:val="En-tte"/>
-        <w:tabs>
-          <w:tab w:val="clear" w:pos="4536"/>
-          <w:tab w:val="clear" w:pos="9072"/>
-        </w:tabs>
-        <w:ind w:firstLine="576"/>
-        <w:rPr>
-          <w:iCs/>
-          <w:szCs w:val="14"/>
-        </w:rPr>
-      </w:pPr>
-      <w:r>
-        <w:rPr>
-          <w:iCs/>
-          <w:szCs w:val="14"/>
-        </w:rPr>
-        <w:lastRenderedPageBreak/>
-        <w:t>Sauf si on considère le prix des licences dans ce cas</w:t>
-      </w:r>
-    </w:p>
-    <w:p>
-      <w:pPr>
-        <w:pStyle w:val="En-tte"/>
-        <w:numPr>
-          <w:ilvl w:val="0"/>
-          <w:numId w:val="14"/>
-        </w:numPr>
-        <w:tabs>
-          <w:tab w:val="clear" w:pos="4536"/>
-          <w:tab w:val="clear" w:pos="9072"/>
-        </w:tabs>
-        <w:rPr>
-          <w:iCs/>
-          <w:szCs w:val="14"/>
-        </w:rPr>
-      </w:pPr>
-      <w:r>
-        <w:rPr>
-          <w:iCs/>
-          <w:szCs w:val="14"/>
-        </w:rPr>
-        <w:t>C’est PHPstorm = 247 CHF</w:t>
-      </w:r>
-    </w:p>
-    <w:p>
-      <w:pPr>
-        <w:pStyle w:val="En-tte"/>
-        <w:numPr>
-          <w:ilvl w:val="0"/>
-          <w:numId w:val="14"/>
-        </w:numPr>
-        <w:tabs>
-          <w:tab w:val="clear" w:pos="4536"/>
-          <w:tab w:val="clear" w:pos="9072"/>
-        </w:tabs>
-        <w:rPr>
-          <w:iCs/>
-          <w:szCs w:val="14"/>
-        </w:rPr>
-      </w:pPr>
-      <w:r>
-        <w:rPr>
-          <w:iCs/>
-          <w:szCs w:val="14"/>
-        </w:rPr>
-        <w:t>Balsamiq = 89 CHF</w:t>
-      </w:r>
-    </w:p>
-    <w:p>
-      <w:pPr>
-        <w:pStyle w:val="En-tte"/>
-        <w:numPr>
-          <w:ilvl w:val="0"/>
-          <w:numId w:val="14"/>
-        </w:numPr>
-        <w:tabs>
-          <w:tab w:val="clear" w:pos="4536"/>
-          <w:tab w:val="clear" w:pos="9072"/>
-        </w:tabs>
-        <w:rPr>
-          <w:iCs/>
-          <w:szCs w:val="14"/>
-        </w:rPr>
-      </w:pPr>
-      <w:r>
-        <w:rPr>
-          <w:iCs/>
-          <w:szCs w:val="14"/>
-        </w:rPr>
-        <w:t xml:space="preserve">Total = </w:t>
-      </w:r>
-      <w:r>
-        <w:rPr>
-          <w:iCs/>
-          <w:szCs w:val="14"/>
-        </w:rPr>
-        <w:t>336 CHF</w:t>
-      </w:r>
-    </w:p>
-    <w:p>
-      <w:pPr>
-        <w:pStyle w:val="En-tte"/>
-        <w:tabs>
-          <w:tab w:val="clear" w:pos="4536"/>
-          <w:tab w:val="clear" w:pos="9072"/>
-        </w:tabs>
-        <w:ind w:left="1437"/>
-        <w:rPr>
-          <w:iCs/>
-          <w:szCs w:val="14"/>
-        </w:rPr>
-      </w:pPr>
-    </w:p>
-    <w:p>
-      <w:pPr>
-        <w:pStyle w:val="En-tte"/>
-        <w:tabs>
-          <w:tab w:val="clear" w:pos="4536"/>
-          <w:tab w:val="clear" w:pos="9072"/>
-        </w:tabs>
-        <w:ind w:left="1077"/>
-      </w:pPr>
-      <w:r>
-        <w:rPr>
-          <w:iCs/>
-          <w:szCs w:val="14"/>
-        </w:rPr>
-        <w:t xml:space="preserve"> </w:t>
-      </w:r>
-      <w:r>
-        <w:rPr>
-          <w:i/>
-          <w:iCs/>
-          <w:szCs w:val="14"/>
-        </w:rPr>
-        <w:br/>
-      </w:r>
-    </w:p>
-    <w:p>
-      <w:r>
-        <w:br w:type="page"/>
-      </w:r>
-    </w:p>
-    <w:p>
-      <w:pPr>
-        <w:pStyle w:val="Titre2"/>
-        <w:rPr>
-          <w:i w:val="0"/>
-          <w:iCs/>
-        </w:rPr>
-      </w:pPr>
-      <w:bookmarkStart w:id="22" w:name="_Toc134448929"/>
-      <w:r>
-        <w:rPr>
-          <w:i w:val="0"/>
-          <w:iCs/>
-        </w:rPr>
-        <w:lastRenderedPageBreak/>
-        <w:t>Planification</w:t>
-      </w:r>
-      <w:r>
-        <w:rPr>
-          <w:i w:val="0"/>
-          <w:iCs/>
-        </w:rPr>
-        <w:t xml:space="preserve"> détaillée</w:t>
-      </w:r>
-      <w:bookmarkEnd w:id="22"/>
-    </w:p>
-    <w:p>
-      <w:pPr>
-        <w:pStyle w:val="Retraitnormal1"/>
-        <w:numPr>
-          <w:ilvl w:val="0"/>
-          <w:numId w:val="0"/>
-        </w:numPr>
-        <w:ind w:left="360" w:hanging="360"/>
-        <w:rPr>
-          <w:rFonts w:ascii="Arial" w:hAnsi="Arial" w:cs="Arial"/>
-          <w:iCs/>
-          <w:sz w:val="24"/>
-        </w:rPr>
-      </w:pPr>
-      <w:r>
-        <w:rPr>
-          <w:rFonts w:ascii="Arial" w:hAnsi="Arial" w:cs="Arial"/>
-          <w:iCs/>
-          <w:sz w:val="24"/>
-        </w:rPr>
-        <w:br/>
-      </w:r>
-      <w:r>
-        <w:rPr>
-          <w:noProof/>
-          <w:lang w:val="fr-CH"/>
-        </w:rPr>
-        <w:drawing>
-          <wp:inline distT="0" distB="0" distL="0" distR="0" wp14:anchorId="4740010D" wp14:editId="160DAE96">
-            <wp:extent cx="5759450" cy="7776845"/>
-            <wp:effectExtent l="0" t="0" r="0" b="0"/>
-            <wp:docPr id="58" name="Image 58"/>
             <wp:cNvGraphicFramePr>
               <a:graphicFrameLocks xmlns:a="http://schemas.openxmlformats.org/drawingml/2006/main" noChangeAspect="1"/>
             </wp:cNvGraphicFramePr>
@@ -18925,7 +18464,7 @@
                   <pic:spPr>
                     <a:xfrm>
                       <a:off x="0" y="0"/>
-                      <a:ext cx="5759450" cy="7776845"/>
+                      <a:ext cx="5334000" cy="5429250"/>
                     </a:xfrm>
                     <a:prstGeom prst="rect">
                       <a:avLst/>
@@ -18940,6 +18479,953 @@
     </w:p>
     <w:p>
       <w:pPr>
+        <w:pStyle w:val="Titre2"/>
+      </w:pPr>
+      <w:bookmarkStart w:id="15" w:name="_Toc134448926"/>
+      <w:r>
+        <w:t>Nom du site et du domaine</w:t>
+      </w:r>
+      <w:bookmarkEnd w:id="15"/>
+    </w:p>
+    <w:p>
+      <w:pPr>
+        <w:ind w:left="708"/>
+        <w:rPr>
+          <w:rFonts w:cs="Arial"/>
+          <w:szCs w:val="24"/>
+        </w:rPr>
+      </w:pPr>
+    </w:p>
+    <w:p>
+      <w:pPr>
+        <w:pStyle w:val="En-tte"/>
+        <w:tabs>
+          <w:tab w:val="clear" w:pos="4536"/>
+          <w:tab w:val="clear" w:pos="9072"/>
+        </w:tabs>
+        <w:ind w:left="1077"/>
+        <w:rPr>
+          <w:i/>
+          <w:iCs/>
+          <w:szCs w:val="14"/>
+        </w:rPr>
+      </w:pPr>
+    </w:p>
+    <w:p>
+      <w:pPr>
+        <w:pStyle w:val="En-tte"/>
+        <w:tabs>
+          <w:tab w:val="clear" w:pos="4536"/>
+          <w:tab w:val="clear" w:pos="9072"/>
+        </w:tabs>
+        <w:ind w:left="1077"/>
+        <w:rPr>
+          <w:i/>
+          <w:iCs/>
+          <w:szCs w:val="14"/>
+        </w:rPr>
+      </w:pPr>
+    </w:p>
+    <w:p>
+      <w:pPr>
+        <w:pStyle w:val="En-tte"/>
+        <w:tabs>
+          <w:tab w:val="clear" w:pos="4536"/>
+          <w:tab w:val="clear" w:pos="9072"/>
+        </w:tabs>
+        <w:ind w:left="1077"/>
+        <w:rPr>
+          <w:i/>
+          <w:iCs/>
+          <w:szCs w:val="14"/>
+        </w:rPr>
+      </w:pPr>
+    </w:p>
+    <w:p>
+      <w:pPr>
+        <w:pStyle w:val="En-tte"/>
+        <w:tabs>
+          <w:tab w:val="clear" w:pos="4536"/>
+          <w:tab w:val="clear" w:pos="9072"/>
+        </w:tabs>
+        <w:ind w:left="1077"/>
+        <w:rPr>
+          <w:i/>
+          <w:iCs/>
+          <w:szCs w:val="14"/>
+        </w:rPr>
+      </w:pPr>
+    </w:p>
+    <w:p>
+      <w:pPr>
+        <w:pStyle w:val="En-tte"/>
+        <w:tabs>
+          <w:tab w:val="clear" w:pos="4536"/>
+          <w:tab w:val="clear" w:pos="9072"/>
+        </w:tabs>
+        <w:ind w:left="1077"/>
+        <w:rPr>
+          <w:i/>
+          <w:iCs/>
+          <w:szCs w:val="14"/>
+        </w:rPr>
+      </w:pPr>
+    </w:p>
+    <w:p>
+      <w:pPr>
+        <w:pStyle w:val="En-tte"/>
+        <w:tabs>
+          <w:tab w:val="clear" w:pos="4536"/>
+          <w:tab w:val="clear" w:pos="9072"/>
+        </w:tabs>
+        <w:ind w:left="1077"/>
+        <w:rPr>
+          <w:i/>
+          <w:iCs/>
+          <w:szCs w:val="14"/>
+        </w:rPr>
+      </w:pPr>
+    </w:p>
+    <w:p>
+      <w:pPr>
+        <w:pStyle w:val="Titre2"/>
+        <w:rPr>
+          <w:i w:val="0"/>
+          <w:iCs/>
+        </w:rPr>
+      </w:pPr>
+      <w:bookmarkStart w:id="16" w:name="_Toc71691012"/>
+      <w:bookmarkStart w:id="17" w:name="_Toc134448927"/>
+      <w:r>
+        <w:rPr>
+          <w:i w:val="0"/>
+          <w:iCs/>
+        </w:rPr>
+        <w:t>Stratégie de test</w:t>
+      </w:r>
+      <w:bookmarkEnd w:id="16"/>
+      <w:bookmarkEnd w:id="17"/>
+    </w:p>
+    <w:p>
+      <w:pPr>
+        <w:pStyle w:val="En-tte"/>
+      </w:pPr>
+    </w:p>
+    <w:p>
+      <w:pPr>
+        <w:pStyle w:val="En-tte"/>
+        <w:tabs>
+          <w:tab w:val="clear" w:pos="4536"/>
+          <w:tab w:val="clear" w:pos="9072"/>
+        </w:tabs>
+        <w:ind w:left="576"/>
+        <w:rPr>
+          <w:iCs/>
+          <w:szCs w:val="14"/>
+        </w:rPr>
+      </w:pPr>
+      <w:r>
+        <w:rPr>
+          <w:iCs/>
+          <w:szCs w:val="14"/>
+        </w:rPr>
+        <w:t>L’utilisation de la méthode agile rend la stratégie de test très évidente.</w:t>
+      </w:r>
+    </w:p>
+    <w:p>
+      <w:pPr>
+        <w:pStyle w:val="En-tte"/>
+        <w:tabs>
+          <w:tab w:val="clear" w:pos="4536"/>
+          <w:tab w:val="clear" w:pos="9072"/>
+        </w:tabs>
+        <w:ind w:left="576"/>
+        <w:rPr>
+          <w:iCs/>
+          <w:szCs w:val="14"/>
+        </w:rPr>
+      </w:pPr>
+    </w:p>
+    <w:p>
+      <w:pPr>
+        <w:pStyle w:val="En-tte"/>
+        <w:tabs>
+          <w:tab w:val="clear" w:pos="4536"/>
+          <w:tab w:val="clear" w:pos="9072"/>
+        </w:tabs>
+        <w:ind w:left="576"/>
+        <w:rPr>
+          <w:iCs/>
+          <w:szCs w:val="14"/>
+        </w:rPr>
+      </w:pPr>
+      <w:r>
+        <w:rPr>
+          <w:iCs/>
+          <w:szCs w:val="14"/>
+        </w:rPr>
+        <w:t>Les tests sont créés à l’écriture des stories Et sont effectuer lors de la sprint review.</w:t>
+      </w:r>
+    </w:p>
+    <w:p>
+      <w:pPr>
+        <w:pStyle w:val="En-tte"/>
+        <w:tabs>
+          <w:tab w:val="clear" w:pos="4536"/>
+          <w:tab w:val="clear" w:pos="9072"/>
+        </w:tabs>
+        <w:ind w:left="576"/>
+        <w:rPr>
+          <w:iCs/>
+          <w:szCs w:val="14"/>
+        </w:rPr>
+      </w:pPr>
+    </w:p>
+    <w:p>
+      <w:pPr>
+        <w:pBdr>
+          <w:top w:val="single" w:sz="4" w:space="1" w:color="auto"/>
+          <w:left w:val="single" w:sz="4" w:space="4" w:color="auto"/>
+          <w:bottom w:val="single" w:sz="4" w:space="1" w:color="auto"/>
+          <w:right w:val="single" w:sz="4" w:space="4" w:color="auto"/>
+        </w:pBdr>
+        <w:jc w:val="center"/>
+      </w:pPr>
+      <w:r>
+        <w:lastRenderedPageBreak/>
+        <w:t>Listes des tests</w:t>
+      </w:r>
+    </w:p>
+    <w:p>
+      <w:pPr>
+        <w:pStyle w:val="En-tte"/>
+        <w:tabs>
+          <w:tab w:val="left" w:pos="708"/>
+        </w:tabs>
+        <w:ind w:left="576"/>
+        <w:rPr>
+          <w:iCs/>
+          <w:szCs w:val="14"/>
+        </w:rPr>
+      </w:pPr>
+    </w:p>
+    <w:tbl>
+      <w:tblPr>
+        <w:tblStyle w:val="TableauGrille4-Accentuation3"/>
+        <w:tblW w:w="0" w:type="auto"/>
+        <w:tblLook w:val="04A0" w:firstRow="1" w:lastRow="0" w:firstColumn="1" w:lastColumn="0" w:noHBand="0" w:noVBand="1"/>
+      </w:tblPr>
+      <w:tblGrid>
+        <w:gridCol w:w="3020"/>
+        <w:gridCol w:w="5764"/>
+      </w:tblGrid>
+      <w:tr>
+        <w:trPr>
+          <w:cnfStyle w:val="100000000000" w:firstRow="1" w:lastRow="0" w:firstColumn="0" w:lastColumn="0" w:oddVBand="0" w:evenVBand="0" w:oddHBand="0" w:evenHBand="0" w:firstRowFirstColumn="0" w:firstRowLastColumn="0" w:lastRowFirstColumn="0" w:lastRowLastColumn="0"/>
+        </w:trPr>
+        <w:tc>
+          <w:tcPr>
+            <w:cnfStyle w:val="001000000000" w:firstRow="0" w:lastRow="0" w:firstColumn="1" w:lastColumn="0" w:oddVBand="0" w:evenVBand="0" w:oddHBand="0" w:evenHBand="0" w:firstRowFirstColumn="0" w:firstRowLastColumn="0" w:lastRowFirstColumn="0" w:lastRowLastColumn="0"/>
+            <w:tcW w:w="3020" w:type="dxa"/>
+            <w:hideMark/>
+          </w:tcPr>
+          <w:p>
+            <w:pPr>
+              <w:jc w:val="center"/>
+            </w:pPr>
+            <w:r>
+              <w:t>Nom</w:t>
+            </w:r>
+          </w:p>
+        </w:tc>
+        <w:tc>
+          <w:tcPr>
+            <w:tcW w:w="5764" w:type="dxa"/>
+            <w:hideMark/>
+          </w:tcPr>
+          <w:p>
+            <w:pPr>
+              <w:jc w:val="center"/>
+              <w:cnfStyle w:val="100000000000" w:firstRow="1" w:lastRow="0" w:firstColumn="0" w:lastColumn="0" w:oddVBand="0" w:evenVBand="0" w:oddHBand="0" w:evenHBand="0" w:firstRowFirstColumn="0" w:firstRowLastColumn="0" w:lastRowFirstColumn="0" w:lastRowLastColumn="0"/>
+            </w:pPr>
+            <w:r>
+              <w:t>Description</w:t>
+            </w:r>
+          </w:p>
+        </w:tc>
+      </w:tr>
+      <w:tr>
+        <w:trPr>
+          <w:cnfStyle w:val="000000100000" w:firstRow="0" w:lastRow="0" w:firstColumn="0" w:lastColumn="0" w:oddVBand="0" w:evenVBand="0" w:oddHBand="1" w:evenHBand="0" w:firstRowFirstColumn="0" w:firstRowLastColumn="0" w:lastRowFirstColumn="0" w:lastRowLastColumn="0"/>
+        </w:trPr>
+        <w:tc>
+          <w:tcPr>
+            <w:cnfStyle w:val="001000000000" w:firstRow="0" w:lastRow="0" w:firstColumn="1" w:lastColumn="0" w:oddVBand="0" w:evenVBand="0" w:oddHBand="0" w:evenHBand="0" w:firstRowFirstColumn="0" w:firstRowLastColumn="0" w:lastRowFirstColumn="0" w:lastRowLastColumn="0"/>
+            <w:tcW w:w="3020" w:type="dxa"/>
+            <w:tcBorders>
+              <w:top w:val="single" w:sz="4" w:space="0" w:color="C9C9C9" w:themeColor="accent3" w:themeTint="99"/>
+              <w:left w:val="single" w:sz="4" w:space="0" w:color="C9C9C9" w:themeColor="accent3" w:themeTint="99"/>
+              <w:bottom w:val="single" w:sz="4" w:space="0" w:color="C9C9C9" w:themeColor="accent3" w:themeTint="99"/>
+              <w:right w:val="single" w:sz="4" w:space="0" w:color="C9C9C9" w:themeColor="accent3" w:themeTint="99"/>
+            </w:tcBorders>
+            <w:hideMark/>
+          </w:tcPr>
+          <w:p>
+            <w:r>
+              <w:t>user login</w:t>
+            </w:r>
+          </w:p>
+        </w:tc>
+        <w:tc>
+          <w:tcPr>
+            <w:tcW w:w="5764" w:type="dxa"/>
+            <w:tcBorders>
+              <w:top w:val="single" w:sz="4" w:space="0" w:color="C9C9C9" w:themeColor="accent3" w:themeTint="99"/>
+              <w:left w:val="single" w:sz="4" w:space="0" w:color="C9C9C9" w:themeColor="accent3" w:themeTint="99"/>
+              <w:bottom w:val="single" w:sz="4" w:space="0" w:color="C9C9C9" w:themeColor="accent3" w:themeTint="99"/>
+              <w:right w:val="single" w:sz="4" w:space="0" w:color="C9C9C9" w:themeColor="accent3" w:themeTint="99"/>
+            </w:tcBorders>
+            <w:hideMark/>
+          </w:tcPr>
+          <w:p>
+            <w:pPr>
+              <w:cnfStyle w:val="000000100000" w:firstRow="0" w:lastRow="0" w:firstColumn="0" w:lastColumn="0" w:oddVBand="0" w:evenVBand="0" w:oddHBand="1" w:evenHBand="0" w:firstRowFirstColumn="0" w:firstRowLastColumn="0" w:lastRowFirstColumn="0" w:lastRowLastColumn="0"/>
+              <w:rPr>
+                <w:lang w:val="de-CH"/>
+              </w:rPr>
+            </w:pPr>
+            <w:r>
+              <w:rPr>
+                <w:lang w:val="de-CH"/>
+              </w:rPr>
+              <w:t>Given :a user in the database</w:t>
+            </w:r>
+            <w:r>
+              <w:rPr>
+                <w:lang w:val="de-CH"/>
+              </w:rPr>
+              <w:br/>
+              <w:t>When :enter his username and his right password</w:t>
+            </w:r>
+            <w:r>
+              <w:rPr>
+                <w:lang w:val="de-CH"/>
+              </w:rPr>
+              <w:br/>
+              <w:t>Then :he’s log in the Website</w:t>
+            </w:r>
+          </w:p>
+        </w:tc>
+      </w:tr>
+      <w:tr>
+        <w:tc>
+          <w:tcPr>
+            <w:cnfStyle w:val="001000000000" w:firstRow="0" w:lastRow="0" w:firstColumn="1" w:lastColumn="0" w:oddVBand="0" w:evenVBand="0" w:oddHBand="0" w:evenHBand="0" w:firstRowFirstColumn="0" w:firstRowLastColumn="0" w:lastRowFirstColumn="0" w:lastRowLastColumn="0"/>
+            <w:tcW w:w="3020" w:type="dxa"/>
+            <w:tcBorders>
+              <w:top w:val="single" w:sz="4" w:space="0" w:color="C9C9C9" w:themeColor="accent3" w:themeTint="99"/>
+              <w:left w:val="single" w:sz="4" w:space="0" w:color="C9C9C9" w:themeColor="accent3" w:themeTint="99"/>
+              <w:bottom w:val="single" w:sz="4" w:space="0" w:color="C9C9C9" w:themeColor="accent3" w:themeTint="99"/>
+              <w:right w:val="single" w:sz="4" w:space="0" w:color="C9C9C9" w:themeColor="accent3" w:themeTint="99"/>
+            </w:tcBorders>
+          </w:tcPr>
+          <w:p/>
+        </w:tc>
+        <w:tc>
+          <w:tcPr>
+            <w:tcW w:w="5764" w:type="dxa"/>
+            <w:tcBorders>
+              <w:top w:val="single" w:sz="4" w:space="0" w:color="C9C9C9" w:themeColor="accent3" w:themeTint="99"/>
+              <w:left w:val="single" w:sz="4" w:space="0" w:color="C9C9C9" w:themeColor="accent3" w:themeTint="99"/>
+              <w:bottom w:val="single" w:sz="4" w:space="0" w:color="C9C9C9" w:themeColor="accent3" w:themeTint="99"/>
+              <w:right w:val="single" w:sz="4" w:space="0" w:color="C9C9C9" w:themeColor="accent3" w:themeTint="99"/>
+            </w:tcBorders>
+          </w:tcPr>
+          <w:p>
+            <w:pPr>
+              <w:cnfStyle w:val="000000000000" w:firstRow="0" w:lastRow="0" w:firstColumn="0" w:lastColumn="0" w:oddVBand="0" w:evenVBand="0" w:oddHBand="0" w:evenHBand="0" w:firstRowFirstColumn="0" w:firstRowLastColumn="0" w:lastRowFirstColumn="0" w:lastRowLastColumn="0"/>
+              <w:rPr>
+                <w:lang w:val="de-CH"/>
+              </w:rPr>
+            </w:pPr>
+          </w:p>
+        </w:tc>
+      </w:tr>
+      <w:tr>
+        <w:trPr>
+          <w:cnfStyle w:val="000000100000" w:firstRow="0" w:lastRow="0" w:firstColumn="0" w:lastColumn="0" w:oddVBand="0" w:evenVBand="0" w:oddHBand="1" w:evenHBand="0" w:firstRowFirstColumn="0" w:firstRowLastColumn="0" w:lastRowFirstColumn="0" w:lastRowLastColumn="0"/>
+        </w:trPr>
+        <w:tc>
+          <w:tcPr>
+            <w:cnfStyle w:val="001000000000" w:firstRow="0" w:lastRow="0" w:firstColumn="1" w:lastColumn="0" w:oddVBand="0" w:evenVBand="0" w:oddHBand="0" w:evenHBand="0" w:firstRowFirstColumn="0" w:firstRowLastColumn="0" w:lastRowFirstColumn="0" w:lastRowLastColumn="0"/>
+            <w:tcW w:w="3020" w:type="dxa"/>
+            <w:tcBorders>
+              <w:top w:val="single" w:sz="4" w:space="0" w:color="C9C9C9" w:themeColor="accent3" w:themeTint="99"/>
+              <w:left w:val="single" w:sz="4" w:space="0" w:color="C9C9C9" w:themeColor="accent3" w:themeTint="99"/>
+              <w:bottom w:val="single" w:sz="4" w:space="0" w:color="C9C9C9" w:themeColor="accent3" w:themeTint="99"/>
+              <w:right w:val="single" w:sz="4" w:space="0" w:color="C9C9C9" w:themeColor="accent3" w:themeTint="99"/>
+            </w:tcBorders>
+          </w:tcPr>
+          <w:p/>
+        </w:tc>
+        <w:tc>
+          <w:tcPr>
+            <w:tcW w:w="5764" w:type="dxa"/>
+            <w:tcBorders>
+              <w:top w:val="single" w:sz="4" w:space="0" w:color="C9C9C9" w:themeColor="accent3" w:themeTint="99"/>
+              <w:left w:val="single" w:sz="4" w:space="0" w:color="C9C9C9" w:themeColor="accent3" w:themeTint="99"/>
+              <w:bottom w:val="single" w:sz="4" w:space="0" w:color="C9C9C9" w:themeColor="accent3" w:themeTint="99"/>
+              <w:right w:val="single" w:sz="4" w:space="0" w:color="C9C9C9" w:themeColor="accent3" w:themeTint="99"/>
+            </w:tcBorders>
+          </w:tcPr>
+          <w:p>
+            <w:pPr>
+              <w:cnfStyle w:val="000000100000" w:firstRow="0" w:lastRow="0" w:firstColumn="0" w:lastColumn="0" w:oddVBand="0" w:evenVBand="0" w:oddHBand="1" w:evenHBand="0" w:firstRowFirstColumn="0" w:firstRowLastColumn="0" w:lastRowFirstColumn="0" w:lastRowLastColumn="0"/>
+            </w:pPr>
+          </w:p>
+        </w:tc>
+      </w:tr>
+      <w:tr>
+        <w:tc>
+          <w:tcPr>
+            <w:cnfStyle w:val="001000000000" w:firstRow="0" w:lastRow="0" w:firstColumn="1" w:lastColumn="0" w:oddVBand="0" w:evenVBand="0" w:oddHBand="0" w:evenHBand="0" w:firstRowFirstColumn="0" w:firstRowLastColumn="0" w:lastRowFirstColumn="0" w:lastRowLastColumn="0"/>
+            <w:tcW w:w="3020" w:type="dxa"/>
+            <w:tcBorders>
+              <w:top w:val="single" w:sz="4" w:space="0" w:color="C9C9C9" w:themeColor="accent3" w:themeTint="99"/>
+              <w:left w:val="single" w:sz="4" w:space="0" w:color="C9C9C9" w:themeColor="accent3" w:themeTint="99"/>
+              <w:bottom w:val="single" w:sz="4" w:space="0" w:color="C9C9C9" w:themeColor="accent3" w:themeTint="99"/>
+              <w:right w:val="single" w:sz="4" w:space="0" w:color="C9C9C9" w:themeColor="accent3" w:themeTint="99"/>
+            </w:tcBorders>
+          </w:tcPr>
+          <w:p/>
+        </w:tc>
+        <w:tc>
+          <w:tcPr>
+            <w:tcW w:w="5764" w:type="dxa"/>
+            <w:tcBorders>
+              <w:top w:val="single" w:sz="4" w:space="0" w:color="C9C9C9" w:themeColor="accent3" w:themeTint="99"/>
+              <w:left w:val="single" w:sz="4" w:space="0" w:color="C9C9C9" w:themeColor="accent3" w:themeTint="99"/>
+              <w:bottom w:val="single" w:sz="4" w:space="0" w:color="C9C9C9" w:themeColor="accent3" w:themeTint="99"/>
+              <w:right w:val="single" w:sz="4" w:space="0" w:color="C9C9C9" w:themeColor="accent3" w:themeTint="99"/>
+            </w:tcBorders>
+          </w:tcPr>
+          <w:p>
+            <w:pPr>
+              <w:cnfStyle w:val="000000000000" w:firstRow="0" w:lastRow="0" w:firstColumn="0" w:lastColumn="0" w:oddVBand="0" w:evenVBand="0" w:oddHBand="0" w:evenHBand="0" w:firstRowFirstColumn="0" w:firstRowLastColumn="0" w:lastRowFirstColumn="0" w:lastRowLastColumn="0"/>
+              <w:rPr>
+                <w:lang w:val="de-CH"/>
+              </w:rPr>
+            </w:pPr>
+          </w:p>
+        </w:tc>
+      </w:tr>
+      <w:tr>
+        <w:trPr>
+          <w:cnfStyle w:val="000000100000" w:firstRow="0" w:lastRow="0" w:firstColumn="0" w:lastColumn="0" w:oddVBand="0" w:evenVBand="0" w:oddHBand="1" w:evenHBand="0" w:firstRowFirstColumn="0" w:firstRowLastColumn="0" w:lastRowFirstColumn="0" w:lastRowLastColumn="0"/>
+        </w:trPr>
+        <w:tc>
+          <w:tcPr>
+            <w:cnfStyle w:val="001000000000" w:firstRow="0" w:lastRow="0" w:firstColumn="1" w:lastColumn="0" w:oddVBand="0" w:evenVBand="0" w:oddHBand="0" w:evenHBand="0" w:firstRowFirstColumn="0" w:firstRowLastColumn="0" w:lastRowFirstColumn="0" w:lastRowLastColumn="0"/>
+            <w:tcW w:w="3020" w:type="dxa"/>
+            <w:tcBorders>
+              <w:top w:val="single" w:sz="4" w:space="0" w:color="C9C9C9" w:themeColor="accent3" w:themeTint="99"/>
+              <w:left w:val="single" w:sz="4" w:space="0" w:color="C9C9C9" w:themeColor="accent3" w:themeTint="99"/>
+              <w:bottom w:val="single" w:sz="4" w:space="0" w:color="C9C9C9" w:themeColor="accent3" w:themeTint="99"/>
+              <w:right w:val="single" w:sz="4" w:space="0" w:color="C9C9C9" w:themeColor="accent3" w:themeTint="99"/>
+            </w:tcBorders>
+          </w:tcPr>
+          <w:p/>
+        </w:tc>
+        <w:tc>
+          <w:tcPr>
+            <w:tcW w:w="5764" w:type="dxa"/>
+            <w:tcBorders>
+              <w:top w:val="single" w:sz="4" w:space="0" w:color="C9C9C9" w:themeColor="accent3" w:themeTint="99"/>
+              <w:left w:val="single" w:sz="4" w:space="0" w:color="C9C9C9" w:themeColor="accent3" w:themeTint="99"/>
+              <w:bottom w:val="single" w:sz="4" w:space="0" w:color="C9C9C9" w:themeColor="accent3" w:themeTint="99"/>
+              <w:right w:val="single" w:sz="4" w:space="0" w:color="C9C9C9" w:themeColor="accent3" w:themeTint="99"/>
+            </w:tcBorders>
+          </w:tcPr>
+          <w:p>
+            <w:pPr>
+              <w:cnfStyle w:val="000000100000" w:firstRow="0" w:lastRow="0" w:firstColumn="0" w:lastColumn="0" w:oddVBand="0" w:evenVBand="0" w:oddHBand="1" w:evenHBand="0" w:firstRowFirstColumn="0" w:firstRowLastColumn="0" w:lastRowFirstColumn="0" w:lastRowLastColumn="0"/>
+              <w:rPr>
+                <w:lang w:val="de-CH"/>
+              </w:rPr>
+            </w:pPr>
+          </w:p>
+        </w:tc>
+      </w:tr>
+      <w:tr>
+        <w:tc>
+          <w:tcPr>
+            <w:cnfStyle w:val="001000000000" w:firstRow="0" w:lastRow="0" w:firstColumn="1" w:lastColumn="0" w:oddVBand="0" w:evenVBand="0" w:oddHBand="0" w:evenHBand="0" w:firstRowFirstColumn="0" w:firstRowLastColumn="0" w:lastRowFirstColumn="0" w:lastRowLastColumn="0"/>
+            <w:tcW w:w="3020" w:type="dxa"/>
+            <w:tcBorders>
+              <w:top w:val="single" w:sz="4" w:space="0" w:color="C9C9C9" w:themeColor="accent3" w:themeTint="99"/>
+              <w:left w:val="single" w:sz="4" w:space="0" w:color="C9C9C9" w:themeColor="accent3" w:themeTint="99"/>
+              <w:bottom w:val="single" w:sz="4" w:space="0" w:color="C9C9C9" w:themeColor="accent3" w:themeTint="99"/>
+              <w:right w:val="single" w:sz="4" w:space="0" w:color="C9C9C9" w:themeColor="accent3" w:themeTint="99"/>
+            </w:tcBorders>
+          </w:tcPr>
+          <w:p/>
+        </w:tc>
+        <w:tc>
+          <w:tcPr>
+            <w:tcW w:w="5764" w:type="dxa"/>
+            <w:tcBorders>
+              <w:top w:val="single" w:sz="4" w:space="0" w:color="C9C9C9" w:themeColor="accent3" w:themeTint="99"/>
+              <w:left w:val="single" w:sz="4" w:space="0" w:color="C9C9C9" w:themeColor="accent3" w:themeTint="99"/>
+              <w:bottom w:val="single" w:sz="4" w:space="0" w:color="C9C9C9" w:themeColor="accent3" w:themeTint="99"/>
+              <w:right w:val="single" w:sz="4" w:space="0" w:color="C9C9C9" w:themeColor="accent3" w:themeTint="99"/>
+            </w:tcBorders>
+          </w:tcPr>
+          <w:p>
+            <w:pPr>
+              <w:cnfStyle w:val="000000000000" w:firstRow="0" w:lastRow="0" w:firstColumn="0" w:lastColumn="0" w:oddVBand="0" w:evenVBand="0" w:oddHBand="0" w:evenHBand="0" w:firstRowFirstColumn="0" w:firstRowLastColumn="0" w:lastRowFirstColumn="0" w:lastRowLastColumn="0"/>
+              <w:rPr>
+                <w:lang w:val="de-CH"/>
+              </w:rPr>
+            </w:pPr>
+          </w:p>
+        </w:tc>
+      </w:tr>
+      <w:tr>
+        <w:trPr>
+          <w:cnfStyle w:val="000000100000" w:firstRow="0" w:lastRow="0" w:firstColumn="0" w:lastColumn="0" w:oddVBand="0" w:evenVBand="0" w:oddHBand="1" w:evenHBand="0" w:firstRowFirstColumn="0" w:firstRowLastColumn="0" w:lastRowFirstColumn="0" w:lastRowLastColumn="0"/>
+        </w:trPr>
+        <w:tc>
+          <w:tcPr>
+            <w:cnfStyle w:val="001000000000" w:firstRow="0" w:lastRow="0" w:firstColumn="1" w:lastColumn="0" w:oddVBand="0" w:evenVBand="0" w:oddHBand="0" w:evenHBand="0" w:firstRowFirstColumn="0" w:firstRowLastColumn="0" w:lastRowFirstColumn="0" w:lastRowLastColumn="0"/>
+            <w:tcW w:w="3020" w:type="dxa"/>
+            <w:tcBorders>
+              <w:top w:val="single" w:sz="4" w:space="0" w:color="C9C9C9" w:themeColor="accent3" w:themeTint="99"/>
+              <w:left w:val="single" w:sz="4" w:space="0" w:color="C9C9C9" w:themeColor="accent3" w:themeTint="99"/>
+              <w:bottom w:val="single" w:sz="4" w:space="0" w:color="C9C9C9" w:themeColor="accent3" w:themeTint="99"/>
+              <w:right w:val="single" w:sz="4" w:space="0" w:color="C9C9C9" w:themeColor="accent3" w:themeTint="99"/>
+            </w:tcBorders>
+          </w:tcPr>
+          <w:p/>
+        </w:tc>
+        <w:tc>
+          <w:tcPr>
+            <w:tcW w:w="5764" w:type="dxa"/>
+            <w:tcBorders>
+              <w:top w:val="single" w:sz="4" w:space="0" w:color="C9C9C9" w:themeColor="accent3" w:themeTint="99"/>
+              <w:left w:val="single" w:sz="4" w:space="0" w:color="C9C9C9" w:themeColor="accent3" w:themeTint="99"/>
+              <w:bottom w:val="single" w:sz="4" w:space="0" w:color="C9C9C9" w:themeColor="accent3" w:themeTint="99"/>
+              <w:right w:val="single" w:sz="4" w:space="0" w:color="C9C9C9" w:themeColor="accent3" w:themeTint="99"/>
+            </w:tcBorders>
+          </w:tcPr>
+          <w:p>
+            <w:pPr>
+              <w:cnfStyle w:val="000000100000" w:firstRow="0" w:lastRow="0" w:firstColumn="0" w:lastColumn="0" w:oddVBand="0" w:evenVBand="0" w:oddHBand="1" w:evenHBand="0" w:firstRowFirstColumn="0" w:firstRowLastColumn="0" w:lastRowFirstColumn="0" w:lastRowLastColumn="0"/>
+              <w:rPr>
+                <w:lang w:val="de-CH"/>
+              </w:rPr>
+            </w:pPr>
+          </w:p>
+        </w:tc>
+      </w:tr>
+      <w:tr>
+        <w:tc>
+          <w:tcPr>
+            <w:cnfStyle w:val="001000000000" w:firstRow="0" w:lastRow="0" w:firstColumn="1" w:lastColumn="0" w:oddVBand="0" w:evenVBand="0" w:oddHBand="0" w:evenHBand="0" w:firstRowFirstColumn="0" w:firstRowLastColumn="0" w:lastRowFirstColumn="0" w:lastRowLastColumn="0"/>
+            <w:tcW w:w="3020" w:type="dxa"/>
+            <w:tcBorders>
+              <w:top w:val="single" w:sz="4" w:space="0" w:color="C9C9C9" w:themeColor="accent3" w:themeTint="99"/>
+              <w:left w:val="single" w:sz="4" w:space="0" w:color="C9C9C9" w:themeColor="accent3" w:themeTint="99"/>
+              <w:bottom w:val="single" w:sz="4" w:space="0" w:color="C9C9C9" w:themeColor="accent3" w:themeTint="99"/>
+              <w:right w:val="single" w:sz="4" w:space="0" w:color="C9C9C9" w:themeColor="accent3" w:themeTint="99"/>
+            </w:tcBorders>
+          </w:tcPr>
+          <w:p/>
+        </w:tc>
+        <w:tc>
+          <w:tcPr>
+            <w:tcW w:w="5764" w:type="dxa"/>
+            <w:tcBorders>
+              <w:top w:val="single" w:sz="4" w:space="0" w:color="C9C9C9" w:themeColor="accent3" w:themeTint="99"/>
+              <w:left w:val="single" w:sz="4" w:space="0" w:color="C9C9C9" w:themeColor="accent3" w:themeTint="99"/>
+              <w:bottom w:val="single" w:sz="4" w:space="0" w:color="C9C9C9" w:themeColor="accent3" w:themeTint="99"/>
+              <w:right w:val="single" w:sz="4" w:space="0" w:color="C9C9C9" w:themeColor="accent3" w:themeTint="99"/>
+            </w:tcBorders>
+          </w:tcPr>
+          <w:p>
+            <w:pPr>
+              <w:cnfStyle w:val="000000000000" w:firstRow="0" w:lastRow="0" w:firstColumn="0" w:lastColumn="0" w:oddVBand="0" w:evenVBand="0" w:oddHBand="0" w:evenHBand="0" w:firstRowFirstColumn="0" w:firstRowLastColumn="0" w:lastRowFirstColumn="0" w:lastRowLastColumn="0"/>
+            </w:pPr>
+          </w:p>
+        </w:tc>
+      </w:tr>
+      <w:tr>
+        <w:trPr>
+          <w:cnfStyle w:val="000000100000" w:firstRow="0" w:lastRow="0" w:firstColumn="0" w:lastColumn="0" w:oddVBand="0" w:evenVBand="0" w:oddHBand="1" w:evenHBand="0" w:firstRowFirstColumn="0" w:firstRowLastColumn="0" w:lastRowFirstColumn="0" w:lastRowLastColumn="0"/>
+        </w:trPr>
+        <w:tc>
+          <w:tcPr>
+            <w:cnfStyle w:val="001000000000" w:firstRow="0" w:lastRow="0" w:firstColumn="1" w:lastColumn="0" w:oddVBand="0" w:evenVBand="0" w:oddHBand="0" w:evenHBand="0" w:firstRowFirstColumn="0" w:firstRowLastColumn="0" w:lastRowFirstColumn="0" w:lastRowLastColumn="0"/>
+            <w:tcW w:w="3020" w:type="dxa"/>
+            <w:tcBorders>
+              <w:top w:val="single" w:sz="4" w:space="0" w:color="C9C9C9" w:themeColor="accent3" w:themeTint="99"/>
+              <w:left w:val="single" w:sz="4" w:space="0" w:color="C9C9C9" w:themeColor="accent3" w:themeTint="99"/>
+              <w:bottom w:val="single" w:sz="4" w:space="0" w:color="C9C9C9" w:themeColor="accent3" w:themeTint="99"/>
+              <w:right w:val="single" w:sz="4" w:space="0" w:color="C9C9C9" w:themeColor="accent3" w:themeTint="99"/>
+            </w:tcBorders>
+          </w:tcPr>
+          <w:p/>
+        </w:tc>
+        <w:tc>
+          <w:tcPr>
+            <w:tcW w:w="5764" w:type="dxa"/>
+            <w:tcBorders>
+              <w:top w:val="single" w:sz="4" w:space="0" w:color="C9C9C9" w:themeColor="accent3" w:themeTint="99"/>
+              <w:left w:val="single" w:sz="4" w:space="0" w:color="C9C9C9" w:themeColor="accent3" w:themeTint="99"/>
+              <w:bottom w:val="single" w:sz="4" w:space="0" w:color="C9C9C9" w:themeColor="accent3" w:themeTint="99"/>
+              <w:right w:val="single" w:sz="4" w:space="0" w:color="C9C9C9" w:themeColor="accent3" w:themeTint="99"/>
+            </w:tcBorders>
+          </w:tcPr>
+          <w:p>
+            <w:pPr>
+              <w:cnfStyle w:val="000000100000" w:firstRow="0" w:lastRow="0" w:firstColumn="0" w:lastColumn="0" w:oddVBand="0" w:evenVBand="0" w:oddHBand="1" w:evenHBand="0" w:firstRowFirstColumn="0" w:firstRowLastColumn="0" w:lastRowFirstColumn="0" w:lastRowLastColumn="0"/>
+              <w:rPr>
+                <w:lang w:val="de-CH"/>
+              </w:rPr>
+            </w:pPr>
+          </w:p>
+        </w:tc>
+      </w:tr>
+      <w:tr>
+        <w:tc>
+          <w:tcPr>
+            <w:cnfStyle w:val="001000000000" w:firstRow="0" w:lastRow="0" w:firstColumn="1" w:lastColumn="0" w:oddVBand="0" w:evenVBand="0" w:oddHBand="0" w:evenHBand="0" w:firstRowFirstColumn="0" w:firstRowLastColumn="0" w:lastRowFirstColumn="0" w:lastRowLastColumn="0"/>
+            <w:tcW w:w="3020" w:type="dxa"/>
+            <w:tcBorders>
+              <w:top w:val="single" w:sz="4" w:space="0" w:color="C9C9C9" w:themeColor="accent3" w:themeTint="99"/>
+              <w:left w:val="single" w:sz="4" w:space="0" w:color="C9C9C9" w:themeColor="accent3" w:themeTint="99"/>
+              <w:bottom w:val="single" w:sz="4" w:space="0" w:color="C9C9C9" w:themeColor="accent3" w:themeTint="99"/>
+              <w:right w:val="single" w:sz="4" w:space="0" w:color="C9C9C9" w:themeColor="accent3" w:themeTint="99"/>
+            </w:tcBorders>
+          </w:tcPr>
+          <w:p/>
+        </w:tc>
+        <w:tc>
+          <w:tcPr>
+            <w:tcW w:w="5764" w:type="dxa"/>
+            <w:tcBorders>
+              <w:top w:val="single" w:sz="4" w:space="0" w:color="C9C9C9" w:themeColor="accent3" w:themeTint="99"/>
+              <w:left w:val="single" w:sz="4" w:space="0" w:color="C9C9C9" w:themeColor="accent3" w:themeTint="99"/>
+              <w:bottom w:val="single" w:sz="4" w:space="0" w:color="C9C9C9" w:themeColor="accent3" w:themeTint="99"/>
+              <w:right w:val="single" w:sz="4" w:space="0" w:color="C9C9C9" w:themeColor="accent3" w:themeTint="99"/>
+            </w:tcBorders>
+          </w:tcPr>
+          <w:p>
+            <w:pPr>
+              <w:cnfStyle w:val="000000000000" w:firstRow="0" w:lastRow="0" w:firstColumn="0" w:lastColumn="0" w:oddVBand="0" w:evenVBand="0" w:oddHBand="0" w:evenHBand="0" w:firstRowFirstColumn="0" w:firstRowLastColumn="0" w:lastRowFirstColumn="0" w:lastRowLastColumn="0"/>
+              <w:rPr>
+                <w:lang w:val="de-CH"/>
+              </w:rPr>
+            </w:pPr>
+          </w:p>
+        </w:tc>
+      </w:tr>
+      <w:tr>
+        <w:trPr>
+          <w:cnfStyle w:val="000000100000" w:firstRow="0" w:lastRow="0" w:firstColumn="0" w:lastColumn="0" w:oddVBand="0" w:evenVBand="0" w:oddHBand="1" w:evenHBand="0" w:firstRowFirstColumn="0" w:firstRowLastColumn="0" w:lastRowFirstColumn="0" w:lastRowLastColumn="0"/>
+        </w:trPr>
+        <w:tc>
+          <w:tcPr>
+            <w:cnfStyle w:val="001000000000" w:firstRow="0" w:lastRow="0" w:firstColumn="1" w:lastColumn="0" w:oddVBand="0" w:evenVBand="0" w:oddHBand="0" w:evenHBand="0" w:firstRowFirstColumn="0" w:firstRowLastColumn="0" w:lastRowFirstColumn="0" w:lastRowLastColumn="0"/>
+            <w:tcW w:w="3020" w:type="dxa"/>
+            <w:tcBorders>
+              <w:top w:val="single" w:sz="4" w:space="0" w:color="C9C9C9" w:themeColor="accent3" w:themeTint="99"/>
+              <w:left w:val="single" w:sz="4" w:space="0" w:color="C9C9C9" w:themeColor="accent3" w:themeTint="99"/>
+              <w:bottom w:val="single" w:sz="4" w:space="0" w:color="C9C9C9" w:themeColor="accent3" w:themeTint="99"/>
+              <w:right w:val="single" w:sz="4" w:space="0" w:color="C9C9C9" w:themeColor="accent3" w:themeTint="99"/>
+            </w:tcBorders>
+          </w:tcPr>
+          <w:p/>
+        </w:tc>
+        <w:tc>
+          <w:tcPr>
+            <w:tcW w:w="5764" w:type="dxa"/>
+            <w:tcBorders>
+              <w:top w:val="single" w:sz="4" w:space="0" w:color="C9C9C9" w:themeColor="accent3" w:themeTint="99"/>
+              <w:left w:val="single" w:sz="4" w:space="0" w:color="C9C9C9" w:themeColor="accent3" w:themeTint="99"/>
+              <w:bottom w:val="single" w:sz="4" w:space="0" w:color="C9C9C9" w:themeColor="accent3" w:themeTint="99"/>
+              <w:right w:val="single" w:sz="4" w:space="0" w:color="C9C9C9" w:themeColor="accent3" w:themeTint="99"/>
+            </w:tcBorders>
+          </w:tcPr>
+          <w:p>
+            <w:pPr>
+              <w:cnfStyle w:val="000000100000" w:firstRow="0" w:lastRow="0" w:firstColumn="0" w:lastColumn="0" w:oddVBand="0" w:evenVBand="0" w:oddHBand="1" w:evenHBand="0" w:firstRowFirstColumn="0" w:firstRowLastColumn="0" w:lastRowFirstColumn="0" w:lastRowLastColumn="0"/>
+            </w:pPr>
+          </w:p>
+        </w:tc>
+      </w:tr>
+    </w:tbl>
+    <w:p>
+      <w:pPr>
+        <w:pStyle w:val="En-tte"/>
+        <w:tabs>
+          <w:tab w:val="clear" w:pos="4536"/>
+          <w:tab w:val="clear" w:pos="9072"/>
+        </w:tabs>
+        <w:ind w:left="576"/>
+        <w:rPr>
+          <w:iCs/>
+          <w:szCs w:val="14"/>
+          <w:lang w:val="fr-CH"/>
+        </w:rPr>
+      </w:pPr>
+    </w:p>
+    <w:p>
+      <w:pPr>
+        <w:pStyle w:val="Titre2"/>
+        <w:rPr>
+          <w:i w:val="0"/>
+          <w:iCs/>
+        </w:rPr>
+      </w:pPr>
+      <w:bookmarkStart w:id="18" w:name="_Toc25553309"/>
+      <w:bookmarkStart w:id="19" w:name="_Toc71691014"/>
+      <w:bookmarkStart w:id="20" w:name="_Toc134448928"/>
+      <w:r>
+        <w:rPr>
+          <w:i w:val="0"/>
+          <w:iCs/>
+        </w:rPr>
+        <w:t>Budget initial</w:t>
+      </w:r>
+      <w:bookmarkEnd w:id="18"/>
+      <w:bookmarkEnd w:id="19"/>
+      <w:bookmarkEnd w:id="20"/>
+    </w:p>
+    <w:p>
+      <w:pPr>
+        <w:pStyle w:val="Retraitnormal1"/>
+        <w:numPr>
+          <w:ilvl w:val="0"/>
+          <w:numId w:val="0"/>
+        </w:numPr>
+        <w:ind w:left="349"/>
+        <w:rPr>
+          <w:rFonts w:ascii="Arial" w:hAnsi="Arial" w:cs="Arial"/>
+          <w:iCs/>
+          <w:sz w:val="24"/>
+        </w:rPr>
+      </w:pPr>
+    </w:p>
+    <w:p>
+      <w:pPr>
+        <w:pStyle w:val="En-tte"/>
+        <w:tabs>
+          <w:tab w:val="clear" w:pos="4536"/>
+          <w:tab w:val="clear" w:pos="9072"/>
+        </w:tabs>
+        <w:ind w:firstLine="576"/>
+        <w:rPr>
+          <w:iCs/>
+          <w:szCs w:val="14"/>
+        </w:rPr>
+      </w:pPr>
+      <w:r>
+        <w:rPr>
+          <w:iCs/>
+          <w:szCs w:val="14"/>
+        </w:rPr>
+        <w:t>C’est 0.00 CHF</w:t>
+      </w:r>
+    </w:p>
+    <w:p>
+      <w:pPr>
+        <w:pStyle w:val="En-tte"/>
+        <w:tabs>
+          <w:tab w:val="clear" w:pos="4536"/>
+          <w:tab w:val="clear" w:pos="9072"/>
+        </w:tabs>
+        <w:ind w:left="576"/>
+      </w:pPr>
+      <w:r>
+        <w:rPr>
+          <w:iCs/>
+          <w:szCs w:val="14"/>
+        </w:rPr>
+        <w:t>Pour un petit site comme ça l’hébergement est négligeable selon mes calcule il est des 1,35 CHF/par année</w:t>
+      </w:r>
+    </w:p>
+    <w:p>
+      <w:pPr>
+        <w:pStyle w:val="En-tte"/>
+        <w:tabs>
+          <w:tab w:val="clear" w:pos="4536"/>
+          <w:tab w:val="clear" w:pos="9072"/>
+        </w:tabs>
+        <w:ind w:firstLine="576"/>
+        <w:rPr>
+          <w:iCs/>
+          <w:szCs w:val="14"/>
+        </w:rPr>
+      </w:pPr>
+      <w:r>
+        <w:rPr>
+          <w:iCs/>
+          <w:szCs w:val="14"/>
+        </w:rPr>
+        <w:t>Sauf si on considère le prix des licences dans ce cas</w:t>
+      </w:r>
+    </w:p>
+    <w:p>
+      <w:pPr>
+        <w:pStyle w:val="En-tte"/>
+        <w:numPr>
+          <w:ilvl w:val="0"/>
+          <w:numId w:val="14"/>
+        </w:numPr>
+        <w:tabs>
+          <w:tab w:val="clear" w:pos="4536"/>
+          <w:tab w:val="clear" w:pos="9072"/>
+        </w:tabs>
+        <w:rPr>
+          <w:iCs/>
+          <w:szCs w:val="14"/>
+        </w:rPr>
+      </w:pPr>
+      <w:r>
+        <w:rPr>
+          <w:iCs/>
+          <w:szCs w:val="14"/>
+        </w:rPr>
+        <w:t>C’est PHPstorm = 247 CHF</w:t>
+      </w:r>
+    </w:p>
+    <w:p>
+      <w:pPr>
+        <w:pStyle w:val="En-tte"/>
+        <w:numPr>
+          <w:ilvl w:val="0"/>
+          <w:numId w:val="14"/>
+        </w:numPr>
+        <w:tabs>
+          <w:tab w:val="clear" w:pos="4536"/>
+          <w:tab w:val="clear" w:pos="9072"/>
+        </w:tabs>
+        <w:rPr>
+          <w:iCs/>
+          <w:szCs w:val="14"/>
+        </w:rPr>
+      </w:pPr>
+      <w:r>
+        <w:rPr>
+          <w:iCs/>
+          <w:szCs w:val="14"/>
+        </w:rPr>
+        <w:t>Balsamiq = 89 CHF</w:t>
+      </w:r>
+    </w:p>
+    <w:p>
+      <w:pPr>
+        <w:pStyle w:val="En-tte"/>
+        <w:numPr>
+          <w:ilvl w:val="0"/>
+          <w:numId w:val="14"/>
+        </w:numPr>
+        <w:tabs>
+          <w:tab w:val="clear" w:pos="4536"/>
+          <w:tab w:val="clear" w:pos="9072"/>
+        </w:tabs>
+        <w:rPr>
+          <w:iCs/>
+          <w:szCs w:val="14"/>
+        </w:rPr>
+      </w:pPr>
+      <w:r>
+        <w:rPr>
+          <w:iCs/>
+          <w:szCs w:val="14"/>
+        </w:rPr>
+        <w:t xml:space="preserve">Total = </w:t>
+      </w:r>
+      <w:r>
+        <w:rPr>
+          <w:iCs/>
+          <w:szCs w:val="14"/>
+        </w:rPr>
+        <w:t>336 CHF</w:t>
+      </w:r>
+    </w:p>
+    <w:p>
+      <w:pPr>
+        <w:pStyle w:val="En-tte"/>
+        <w:tabs>
+          <w:tab w:val="clear" w:pos="4536"/>
+          <w:tab w:val="clear" w:pos="9072"/>
+        </w:tabs>
+        <w:ind w:left="1437"/>
+        <w:rPr>
+          <w:iCs/>
+          <w:szCs w:val="14"/>
+        </w:rPr>
+      </w:pPr>
+    </w:p>
+    <w:p>
+      <w:pPr>
+        <w:pStyle w:val="En-tte"/>
+        <w:tabs>
+          <w:tab w:val="clear" w:pos="4536"/>
+          <w:tab w:val="clear" w:pos="9072"/>
+        </w:tabs>
+        <w:ind w:left="1077"/>
+      </w:pPr>
+      <w:r>
+        <w:rPr>
+          <w:iCs/>
+          <w:szCs w:val="14"/>
+        </w:rPr>
+        <w:t xml:space="preserve"> </w:t>
+      </w:r>
+      <w:r>
+        <w:rPr>
+          <w:i/>
+          <w:iCs/>
+          <w:szCs w:val="14"/>
+        </w:rPr>
+        <w:br/>
+      </w:r>
+    </w:p>
+    <w:p>
+      <w:r>
+        <w:br w:type="page"/>
+      </w:r>
+    </w:p>
+    <w:p>
+      <w:pPr>
+        <w:pStyle w:val="Titre2"/>
+        <w:rPr>
+          <w:i w:val="0"/>
+          <w:iCs/>
+        </w:rPr>
+      </w:pPr>
+      <w:bookmarkStart w:id="21" w:name="_Toc134448929"/>
+      <w:r>
+        <w:rPr>
+          <w:i w:val="0"/>
+          <w:iCs/>
+        </w:rPr>
+        <w:lastRenderedPageBreak/>
+        <w:t>Planification</w:t>
+      </w:r>
+      <w:r>
+        <w:rPr>
+          <w:i w:val="0"/>
+          <w:iCs/>
+        </w:rPr>
+        <w:t xml:space="preserve"> détaillée</w:t>
+      </w:r>
+      <w:bookmarkEnd w:id="21"/>
+    </w:p>
+    <w:p>
+      <w:pPr>
         <w:pStyle w:val="Retraitnormal1"/>
         <w:numPr>
           <w:ilvl w:val="0"/>
@@ -18952,83 +19438,24 @@
           <w:sz w:val="24"/>
         </w:rPr>
       </w:pPr>
-    </w:p>
-    <w:p>
-      <w:pPr>
-        <w:pStyle w:val="Retraitnormal1"/>
-        <w:numPr>
-          <w:ilvl w:val="0"/>
-          <w:numId w:val="0"/>
-        </w:numPr>
+      <w:r>
         <w:rPr>
           <w:rFonts w:ascii="Arial" w:hAnsi="Arial" w:cs="Arial"/>
           <w:iCs/>
           <w:sz w:val="24"/>
         </w:rPr>
-      </w:pPr>
-    </w:p>
-    <w:p>
-      <w:pPr>
-        <w:pStyle w:val="Retraitnormal1"/>
-        <w:numPr>
-          <w:ilvl w:val="0"/>
-          <w:numId w:val="0"/>
-        </w:numPr>
-        <w:ind w:left="360" w:hanging="360"/>
-        <w:rPr>
-          <w:rFonts w:ascii="Arial" w:hAnsi="Arial" w:cs="Arial"/>
-          <w:iCs/>
-          <w:sz w:val="24"/>
-        </w:rPr>
-      </w:pPr>
-    </w:p>
-    <w:p>
-      <w:pPr>
-        <w:pStyle w:val="Titre2"/>
-        <w:rPr>
-          <w:i w:val="0"/>
-          <w:iCs/>
-        </w:rPr>
-      </w:pPr>
-      <w:bookmarkStart w:id="23" w:name="_Toc134448930"/>
-      <w:r>
-        <w:rPr>
-          <w:i w:val="0"/>
-          <w:iCs/>
-        </w:rPr>
-        <w:lastRenderedPageBreak/>
-        <w:t>Historique</w:t>
-      </w:r>
-      <w:bookmarkEnd w:id="23"/>
-    </w:p>
-    <w:p>
-      <w:r>
-        <w:t>MCD première version du 04.05 obsolète depuis le 08.05</w:t>
-      </w:r>
-    </w:p>
-    <w:p>
-      <w:pPr>
-        <w:pStyle w:val="Retraitnormal1"/>
-        <w:numPr>
-          <w:ilvl w:val="0"/>
-          <w:numId w:val="0"/>
-        </w:numPr>
-        <w:rPr>
-          <w:rFonts w:ascii="Arial" w:hAnsi="Arial" w:cs="Arial"/>
-          <w:iCs/>
-          <w:sz w:val="24"/>
-        </w:rPr>
-      </w:pPr>
+        <w:br/>
+      </w:r>
       <w:r>
         <w:rPr>
           <w:noProof/>
           <w:lang w:val="fr-CH"/>
         </w:rPr>
         <w:drawing>
-          <wp:inline distT="0" distB="0" distL="0" distR="0" wp14:anchorId="7EFA456A" wp14:editId="4D0705A1">
-            <wp:extent cx="5314950" cy="5972175"/>
-            <wp:effectExtent l="0" t="0" r="0" b="9525"/>
-            <wp:docPr id="3" name="Image 3"/>
+          <wp:inline distT="0" distB="0" distL="0" distR="0" wp14:anchorId="4740010D" wp14:editId="160DAE96">
+            <wp:extent cx="5759450" cy="7776845"/>
+            <wp:effectExtent l="0" t="0" r="0" b="0"/>
+            <wp:docPr id="58" name="Image 58"/>
             <wp:cNvGraphicFramePr>
               <a:graphicFrameLocks xmlns:a="http://schemas.openxmlformats.org/drawingml/2006/main" noChangeAspect="1"/>
             </wp:cNvGraphicFramePr>
@@ -19048,6 +19475,129 @@
                   <pic:spPr>
                     <a:xfrm>
                       <a:off x="0" y="0"/>
+                      <a:ext cx="5759450" cy="7776845"/>
+                    </a:xfrm>
+                    <a:prstGeom prst="rect">
+                      <a:avLst/>
+                    </a:prstGeom>
+                  </pic:spPr>
+                </pic:pic>
+              </a:graphicData>
+            </a:graphic>
+          </wp:inline>
+        </w:drawing>
+      </w:r>
+    </w:p>
+    <w:p>
+      <w:pPr>
+        <w:pStyle w:val="Retraitnormal1"/>
+        <w:numPr>
+          <w:ilvl w:val="0"/>
+          <w:numId w:val="0"/>
+        </w:numPr>
+        <w:ind w:left="360" w:hanging="360"/>
+        <w:rPr>
+          <w:rFonts w:ascii="Arial" w:hAnsi="Arial" w:cs="Arial"/>
+          <w:iCs/>
+          <w:sz w:val="24"/>
+        </w:rPr>
+      </w:pPr>
+    </w:p>
+    <w:p>
+      <w:pPr>
+        <w:pStyle w:val="Retraitnormal1"/>
+        <w:numPr>
+          <w:ilvl w:val="0"/>
+          <w:numId w:val="0"/>
+        </w:numPr>
+        <w:rPr>
+          <w:rFonts w:ascii="Arial" w:hAnsi="Arial" w:cs="Arial"/>
+          <w:iCs/>
+          <w:sz w:val="24"/>
+        </w:rPr>
+      </w:pPr>
+    </w:p>
+    <w:p>
+      <w:pPr>
+        <w:pStyle w:val="Retraitnormal1"/>
+        <w:numPr>
+          <w:ilvl w:val="0"/>
+          <w:numId w:val="0"/>
+        </w:numPr>
+        <w:ind w:left="360" w:hanging="360"/>
+        <w:rPr>
+          <w:rFonts w:ascii="Arial" w:hAnsi="Arial" w:cs="Arial"/>
+          <w:iCs/>
+          <w:sz w:val="24"/>
+        </w:rPr>
+      </w:pPr>
+    </w:p>
+    <w:p>
+      <w:pPr>
+        <w:pStyle w:val="Titre2"/>
+        <w:rPr>
+          <w:i w:val="0"/>
+          <w:iCs/>
+        </w:rPr>
+      </w:pPr>
+      <w:bookmarkStart w:id="22" w:name="_Toc134448930"/>
+      <w:r>
+        <w:rPr>
+          <w:i w:val="0"/>
+          <w:iCs/>
+        </w:rPr>
+        <w:lastRenderedPageBreak/>
+        <w:t>Historique</w:t>
+      </w:r>
+      <w:bookmarkEnd w:id="22"/>
+    </w:p>
+    <w:p>
+      <w:r>
+        <w:t>MCD première version du 04.05 obsolète depuis le 08.05</w:t>
+      </w:r>
+    </w:p>
+    <w:p>
+      <w:pPr>
+        <w:pStyle w:val="Retraitnormal1"/>
+        <w:numPr>
+          <w:ilvl w:val="0"/>
+          <w:numId w:val="0"/>
+        </w:numPr>
+        <w:rPr>
+          <w:rFonts w:ascii="Arial" w:hAnsi="Arial" w:cs="Arial"/>
+          <w:iCs/>
+          <w:sz w:val="24"/>
+        </w:rPr>
+      </w:pPr>
+      <w:r>
+        <w:rPr>
+          <w:noProof/>
+          <w:lang w:val="fr-CH"/>
+        </w:rPr>
+        <w:drawing>
+          <wp:inline distT="0" distB="0" distL="0" distR="0" wp14:anchorId="7EFA456A" wp14:editId="4D0705A1">
+            <wp:extent cx="5314950" cy="5972175"/>
+            <wp:effectExtent l="0" t="0" r="0" b="9525"/>
+            <wp:docPr id="3" name="Image 3"/>
+            <wp:cNvGraphicFramePr>
+              <a:graphicFrameLocks xmlns:a="http://schemas.openxmlformats.org/drawingml/2006/main" noChangeAspect="1"/>
+            </wp:cNvGraphicFramePr>
+            <a:graphic xmlns:a="http://schemas.openxmlformats.org/drawingml/2006/main">
+              <a:graphicData uri="http://schemas.openxmlformats.org/drawingml/2006/picture">
+                <pic:pic xmlns:pic="http://schemas.openxmlformats.org/drawingml/2006/picture">
+                  <pic:nvPicPr>
+                    <pic:cNvPr id="1" name=""/>
+                    <pic:cNvPicPr/>
+                  </pic:nvPicPr>
+                  <pic:blipFill>
+                    <a:blip r:embed="rId45"/>
+                    <a:stretch>
+                      <a:fillRect/>
+                    </a:stretch>
+                  </pic:blipFill>
+                  <pic:spPr>
+                    <a:xfrm>
+                      <a:off x="0" y="0"/>
                       <a:ext cx="5314950" cy="5972175"/>
                     </a:xfrm>
                     <a:prstGeom prst="rect">
@@ -19065,21 +19615,21 @@
       <w:pPr>
         <w:pStyle w:val="Titre1"/>
       </w:pPr>
-      <w:bookmarkStart w:id="24" w:name="_Toc134448931"/>
+      <w:bookmarkStart w:id="23" w:name="_Toc134448931"/>
       <w:r>
         <w:t>Conception</w:t>
       </w:r>
+      <w:bookmarkEnd w:id="23"/>
+    </w:p>
+    <w:p>
+      <w:pPr>
+        <w:pStyle w:val="Titre2"/>
+      </w:pPr>
+      <w:bookmarkStart w:id="24" w:name="_Toc134448932"/>
+      <w:r>
+        <w:t>Analyse de l’environnement</w:t>
+      </w:r>
       <w:bookmarkEnd w:id="24"/>
-    </w:p>
-    <w:p>
-      <w:pPr>
-        <w:pStyle w:val="Titre2"/>
-      </w:pPr>
-      <w:bookmarkStart w:id="25" w:name="_Toc134448932"/>
-      <w:r>
-        <w:t>Analyse de l’environnement</w:t>
-      </w:r>
-      <w:bookmarkEnd w:id="25"/>
     </w:p>
     <w:p>
       <w:pPr>
@@ -19285,11 +19835,11 @@
       <w:pPr>
         <w:pStyle w:val="Titre2"/>
       </w:pPr>
-      <w:bookmarkStart w:id="26" w:name="_Toc134448933"/>
+      <w:bookmarkStart w:id="25" w:name="_Toc134448933"/>
       <w:r>
         <w:t>Détermination de l’arborescence du site et des rubriques</w:t>
       </w:r>
-      <w:bookmarkEnd w:id="26"/>
+      <w:bookmarkEnd w:id="25"/>
     </w:p>
     <w:p/>
     <w:p>
@@ -19317,7 +19867,7 @@
                     </pic:cNvPicPr>
                   </pic:nvPicPr>
                   <pic:blipFill>
-                    <a:blip r:embed="rId45">
+                    <a:blip r:embed="rId46">
                       <a:extLst>
                         <a:ext uri="{28A0092B-C50C-407E-A947-70E740481C1C}">
                           <a14:useLocalDpi xmlns:a14="http://schemas.microsoft.com/office/drawing/2010/main" val="0"/>
@@ -19354,11 +19904,11 @@
       <w:pPr>
         <w:pStyle w:val="Titre2"/>
       </w:pPr>
-      <w:bookmarkStart w:id="27" w:name="_Toc134448934"/>
+      <w:bookmarkStart w:id="26" w:name="_Toc134448934"/>
       <w:r>
         <w:t>Définition de la charte graphique</w:t>
       </w:r>
-      <w:bookmarkEnd w:id="27"/>
+      <w:bookmarkEnd w:id="26"/>
     </w:p>
     <w:p/>
     <w:p>
@@ -19383,8 +19933,27 @@
       </w:pPr>
       <w:r>
         <w:pict>
-          <v:shape id="_x0000_i1029" type="#_x0000_t75" style="width:429.75pt;height:217.5pt">
-            <v:imagedata r:id="rId46" o:title="Palette"/>
+          <v:shapetype id="_x0000_t75" coordsize="21600,21600" o:spt="75" o:preferrelative="t" path="m@4@5l@4@11@9@11@9@5xe" filled="f" stroked="f">
+            <v:stroke joinstyle="miter"/>
+            <v:formulas>
+              <v:f eqn="if lineDrawn pixelLineWidth 0"/>
+              <v:f eqn="sum @0 1 0"/>
+              <v:f eqn="sum 0 0 @1"/>
+              <v:f eqn="prod @2 1 2"/>
+              <v:f eqn="prod @3 21600 pixelWidth"/>
+              <v:f eqn="prod @3 21600 pixelHeight"/>
+              <v:f eqn="sum @0 0 1"/>
+              <v:f eqn="prod @6 1 2"/>
+              <v:f eqn="prod @7 21600 pixelWidth"/>
+              <v:f eqn="sum @8 21600 0"/>
+              <v:f eqn="prod @7 21600 pixelHeight"/>
+              <v:f eqn="sum @10 21600 0"/>
+            </v:formulas>
+            <v:path o:extrusionok="f" gradientshapeok="t" o:connecttype="rect"/>
+            <o:lock v:ext="edit" aspectratio="t"/>
+          </v:shapetype>
+          <v:shape id="_x0000_i1025" type="#_x0000_t75" style="width:429.75pt;height:217.5pt">
+            <v:imagedata r:id="rId47" o:title="Palette"/>
           </v:shape>
         </w:pict>
       </w:r>
@@ -19405,62 +19974,34 @@
     </w:p>
     <w:p>
       <w:pPr>
-        <w:rPr>
-          <w:rFonts w:cs="Arial"/>
-        </w:rPr>
-      </w:pPr>
-    </w:p>
-    <w:p>
-      <w:pPr>
-        <w:rPr>
-          <w:rFonts w:cs="Arial"/>
-        </w:rPr>
-      </w:pPr>
-    </w:p>
-    <w:p>
-      <w:pPr>
-        <w:rPr>
-          <w:rFonts w:cs="Arial"/>
-        </w:rPr>
-      </w:pPr>
-    </w:p>
-    <w:p>
-      <w:pPr>
-        <w:rPr>
-          <w:rFonts w:cs="Arial"/>
-        </w:rPr>
-      </w:pPr>
-    </w:p>
-    <w:p>
-      <w:pPr>
         <w:pStyle w:val="Titre2"/>
       </w:pPr>
-      <w:bookmarkStart w:id="28" w:name="_Toc134448935"/>
+      <w:bookmarkStart w:id="27" w:name="_Toc134448935"/>
+      <w:r>
+        <w:t>Maquette graphique</w:t>
+      </w:r>
+      <w:bookmarkEnd w:id="27"/>
+    </w:p>
+    <w:p/>
+    <w:p>
+      <w:pPr>
+        <w:ind w:left="576"/>
+      </w:pPr>
+    </w:p>
+    <w:p>
+      <w:pPr>
+        <w:pStyle w:val="Titre2"/>
+      </w:pPr>
+      <w:bookmarkStart w:id="28" w:name="_Toc134448936"/>
       <w:r>
         <w:lastRenderedPageBreak/>
-        <w:t>Maquette graphique</w:t>
+        <w:t>Conception de la Base de données</w:t>
       </w:r>
       <w:bookmarkEnd w:id="28"/>
     </w:p>
     <w:p/>
     <w:p>
       <w:pPr>
-        <w:ind w:left="576"/>
-      </w:pPr>
-    </w:p>
-    <w:p>
-      <w:pPr>
-        <w:pStyle w:val="Titre2"/>
-      </w:pPr>
-      <w:bookmarkStart w:id="29" w:name="_Toc134448936"/>
-      <w:r>
-        <w:t>Conception de la Base de données</w:t>
-      </w:r>
-      <w:bookmarkEnd w:id="29"/>
-    </w:p>
-    <w:p/>
-    <w:p>
-      <w:pPr>
         <w:rPr>
           <w:rFonts w:cs="Arial"/>
           <w:iCs/>
@@ -19472,8 +20013,8 @@
           <w:iCs/>
         </w:rPr>
         <w:pict>
-          <v:shape id="_x0000_i1039" type="#_x0000_t75" style="width:453pt;height:372pt">
-            <v:imagedata r:id="rId47" o:title="MLD"/>
+          <v:shape id="_x0000_i1026" type="#_x0000_t75" style="width:453pt;height:372pt">
+            <v:imagedata r:id="rId48" o:title="MLD"/>
           </v:shape>
         </w:pict>
       </w:r>
@@ -19482,26 +20023,140 @@
       <w:pPr>
         <w:pStyle w:val="Titre2"/>
       </w:pPr>
-      <w:bookmarkStart w:id="30" w:name="_Toc134448937"/>
+      <w:bookmarkStart w:id="29" w:name="_Toc134448937"/>
       <w:r>
         <w:t xml:space="preserve">Conception </w:t>
       </w:r>
       <w:r>
         <w:t>du Code</w:t>
       </w:r>
+      <w:bookmarkEnd w:id="29"/>
+    </w:p>
+    <w:p/>
+    <w:p>
+      <w:pPr>
+        <w:pStyle w:val="Titre2"/>
+      </w:pPr>
+      <w:bookmarkStart w:id="30" w:name="_Toc134448938"/>
+      <w:r>
+        <w:t>Plugin</w:t>
+      </w:r>
+      <w:r>
+        <w:t>s et librairies</w:t>
+      </w:r>
       <w:bookmarkEnd w:id="30"/>
     </w:p>
-    <w:p/>
+    <w:p>
+      <w:pPr>
+        <w:rPr>
+          <w:rFonts w:cs="Arial"/>
+        </w:rPr>
+      </w:pPr>
+    </w:p>
+    <w:p>
+      <w:pPr>
+        <w:ind w:left="709"/>
+        <w:rPr>
+          <w:rFonts w:cs="Arial"/>
+          <w:iCs/>
+        </w:rPr>
+      </w:pPr>
+      <w:r>
+        <w:rPr>
+          <w:rFonts w:cs="Arial"/>
+          <w:iCs/>
+        </w:rPr>
+        <w:t xml:space="preserve">Etant </w:t>
+      </w:r>
+      <w:r>
+        <w:rPr>
+          <w:rFonts w:cs="Arial"/>
+          <w:iCs/>
+        </w:rPr>
+        <w:t>donné</w:t>
+      </w:r>
+      <w:r>
+        <w:rPr>
+          <w:rFonts w:cs="Arial"/>
+          <w:iCs/>
+        </w:rPr>
+        <w:t xml:space="preserve"> </w:t>
+      </w:r>
+      <w:r>
+        <w:rPr>
+          <w:rFonts w:cs="Arial"/>
+          <w:iCs/>
+        </w:rPr>
+        <w:t>que ce projet c’est fait sou</w:t>
+      </w:r>
+      <w:r>
+        <w:rPr>
+          <w:rFonts w:cs="Arial"/>
+          <w:iCs/>
+        </w:rPr>
+        <w:t>s</w:t>
+      </w:r>
+      <w:r>
+        <w:rPr>
+          <w:rFonts w:cs="Arial"/>
+          <w:iCs/>
+        </w:rPr>
+        <w:t xml:space="preserve"> Laravel</w:t>
+      </w:r>
+      <w:r>
+        <w:rPr>
+          <w:rFonts w:cs="Arial"/>
+          <w:iCs/>
+        </w:rPr>
+        <w:t xml:space="preserve"> il y a une tonne de librairie associer tel que Eloquent</w:t>
+      </w:r>
+      <w:r>
+        <w:rPr>
+          <w:rFonts w:cs="Arial"/>
+          <w:iCs/>
+        </w:rPr>
+        <w:t xml:space="preserve"> (la librairie qui gérer l’accès à la base de données).</w:t>
+      </w:r>
+    </w:p>
+    <w:p>
+      <w:pPr>
+        <w:ind w:left="709"/>
+        <w:rPr>
+          <w:rFonts w:cs="Arial"/>
+          <w:iCs/>
+        </w:rPr>
+      </w:pPr>
+      <w:r>
+        <w:rPr>
+          <w:rFonts w:cs="Arial"/>
+          <w:iCs/>
+        </w:rPr>
+        <w:t xml:space="preserve">On peut citer également la </w:t>
+      </w:r>
+      <w:r>
+        <w:rPr>
+          <w:rFonts w:cs="Arial"/>
+          <w:iCs/>
+        </w:rPr>
+        <w:t>Bootstrap qui mon Framework css, ou meme git-flow qui est mon framework Git.</w:t>
+      </w:r>
+    </w:p>
+    <w:p>
+      <w:pPr>
+        <w:ind w:left="709"/>
+        <w:rPr>
+          <w:rFonts w:cs="Arial"/>
+          <w:i/>
+        </w:rPr>
+      </w:pPr>
+    </w:p>
     <w:p>
       <w:pPr>
         <w:pStyle w:val="Titre2"/>
       </w:pPr>
-      <w:bookmarkStart w:id="31" w:name="_Toc134448938"/>
-      <w:r>
-        <w:t>Plugin</w:t>
-      </w:r>
-      <w:r>
-        <w:t>s et librairies</w:t>
+      <w:bookmarkStart w:id="31" w:name="_Toc134448939"/>
+      <w:r>
+        <w:t>Choix de la formule d’hébergement</w:t>
       </w:r>
       <w:bookmarkEnd w:id="31"/>
     </w:p>
@@ -19516,124 +20171,10 @@
       <w:pPr>
         <w:ind w:left="709"/>
         <w:rPr>
-          <w:rFonts w:cs="Arial"/>
           <w:iCs/>
         </w:rPr>
       </w:pPr>
-      <w:r>
-        <w:rPr>
-          <w:rFonts w:cs="Arial"/>
-          <w:iCs/>
-        </w:rPr>
-        <w:t xml:space="preserve">Etant </w:t>
-      </w:r>
-      <w:r>
-        <w:rPr>
-          <w:rFonts w:cs="Arial"/>
-          <w:iCs/>
-        </w:rPr>
-        <w:t>donné</w:t>
-      </w:r>
-      <w:r>
-        <w:rPr>
-          <w:rFonts w:cs="Arial"/>
-          <w:iCs/>
-        </w:rPr>
-        <w:t xml:space="preserve"> </w:t>
-      </w:r>
-      <w:r>
-        <w:rPr>
-          <w:rFonts w:cs="Arial"/>
-          <w:iCs/>
-        </w:rPr>
-        <w:t>que ce projet c’est fait sou</w:t>
-      </w:r>
-      <w:r>
-        <w:rPr>
-          <w:rFonts w:cs="Arial"/>
-          <w:iCs/>
-        </w:rPr>
-        <w:t>s</w:t>
-      </w:r>
-      <w:r>
-        <w:rPr>
-          <w:rFonts w:cs="Arial"/>
-          <w:iCs/>
-        </w:rPr>
-        <w:t xml:space="preserve"> Laravel</w:t>
-      </w:r>
-      <w:r>
-        <w:rPr>
-          <w:rFonts w:cs="Arial"/>
-          <w:iCs/>
-        </w:rPr>
-        <w:t xml:space="preserve"> il y a une tonne de librairie associer tel que Eloquent</w:t>
-      </w:r>
-      <w:r>
-        <w:rPr>
-          <w:rFonts w:cs="Arial"/>
-          <w:iCs/>
-        </w:rPr>
-        <w:t xml:space="preserve"> (la librairie qui gérer l’accès à la base de données).</w:t>
-      </w:r>
-    </w:p>
-    <w:p>
-      <w:pPr>
-        <w:ind w:left="709"/>
-        <w:rPr>
-          <w:rFonts w:cs="Arial"/>
-          <w:iCs/>
-        </w:rPr>
-      </w:pPr>
-      <w:r>
-        <w:rPr>
-          <w:rFonts w:cs="Arial"/>
-          <w:iCs/>
-        </w:rPr>
-        <w:t xml:space="preserve">On peut citer également la </w:t>
-      </w:r>
-      <w:r>
-        <w:rPr>
-          <w:rFonts w:cs="Arial"/>
-          <w:iCs/>
-        </w:rPr>
-        <w:t>Bootstrap qui mon Framework css, ou meme git-flow qui est mon framework Git.</w:t>
-      </w:r>
-    </w:p>
-    <w:p>
-      <w:pPr>
-        <w:ind w:left="709"/>
-        <w:rPr>
-          <w:rFonts w:cs="Arial"/>
-          <w:i/>
-        </w:rPr>
-      </w:pPr>
-    </w:p>
-    <w:p>
-      <w:pPr>
-        <w:pStyle w:val="Titre2"/>
-      </w:pPr>
-      <w:bookmarkStart w:id="32" w:name="_Toc134448939"/>
-      <w:r>
-        <w:t>Choix de la formule d’hébergement</w:t>
-      </w:r>
-      <w:bookmarkEnd w:id="32"/>
-    </w:p>
-    <w:p>
-      <w:pPr>
-        <w:rPr>
-          <w:rFonts w:cs="Arial"/>
-        </w:rPr>
-      </w:pPr>
-    </w:p>
-    <w:p>
-      <w:pPr>
-        <w:ind w:left="709"/>
-        <w:rPr>
-          <w:iCs/>
-        </w:rPr>
-      </w:pPr>
-      <w:bookmarkStart w:id="33" w:name="_Toc71703259"/>
+      <w:bookmarkStart w:id="32" w:name="_Toc71703259"/>
       <w:r>
         <w:rPr>
           <w:iCs/>
@@ -19656,16 +20197,16 @@
       <w:r>
         <w:br w:type="page"/>
       </w:r>
-      <w:bookmarkStart w:id="34" w:name="_Toc134448940"/>
+      <w:bookmarkStart w:id="33" w:name="_Toc134448940"/>
       <w:r>
         <w:lastRenderedPageBreak/>
         <w:t>R</w:t>
       </w:r>
+      <w:bookmarkEnd w:id="32"/>
+      <w:r>
+        <w:t>éalisation</w:t>
+      </w:r>
       <w:bookmarkEnd w:id="33"/>
-      <w:r>
-        <w:t>éalisation</w:t>
-      </w:r>
-      <w:bookmarkEnd w:id="34"/>
     </w:p>
     <w:p>
       <w:pPr>
@@ -19675,9 +20216,9 @@
           <w:iCs/>
         </w:rPr>
       </w:pPr>
-      <w:bookmarkStart w:id="35" w:name="_Toc25553317"/>
-      <w:bookmarkStart w:id="36" w:name="_Toc71691022"/>
-      <w:bookmarkStart w:id="37" w:name="_Toc134448941"/>
+      <w:bookmarkStart w:id="34" w:name="_Toc25553317"/>
+      <w:bookmarkStart w:id="35" w:name="_Toc71691022"/>
+      <w:bookmarkStart w:id="36" w:name="_Toc134448941"/>
       <w:r>
         <w:rPr>
           <w:i w:val="0"/>
@@ -19685,12 +20226,12 @@
         </w:rPr>
         <w:t>Dossier de réalisation</w:t>
       </w:r>
-      <w:bookmarkStart w:id="38" w:name="_Toc25553318"/>
+      <w:bookmarkStart w:id="37" w:name="_Toc25553318"/>
+      <w:bookmarkEnd w:id="34"/>
       <w:bookmarkEnd w:id="35"/>
       <w:bookmarkEnd w:id="36"/>
-      <w:bookmarkEnd w:id="37"/>
-    </w:p>
-    <w:bookmarkEnd w:id="38"/>
+    </w:p>
+    <w:bookmarkEnd w:id="37"/>
     <w:p>
       <w:pPr>
         <w:ind w:firstLine="360"/>
@@ -19705,13 +20246,13 @@
         <w:pStyle w:val="Titre3"/>
         <w:spacing w:after="120"/>
       </w:pPr>
-      <w:bookmarkStart w:id="39" w:name="_Toc130980424"/>
-      <w:bookmarkStart w:id="40" w:name="_Toc25553321"/>
-      <w:bookmarkStart w:id="41" w:name="_Toc71691025"/>
+      <w:bookmarkStart w:id="38" w:name="_Toc130980424"/>
+      <w:bookmarkStart w:id="39" w:name="_Toc25553321"/>
+      <w:bookmarkStart w:id="40" w:name="_Toc71691025"/>
       <w:r>
         <w:t>Répertoire</w:t>
       </w:r>
-      <w:bookmarkEnd w:id="39"/>
+      <w:bookmarkEnd w:id="38"/>
     </w:p>
     <w:p/>
     <w:p>
@@ -19821,108 +20362,93 @@
         <w:pStyle w:val="Titre3"/>
         <w:spacing w:after="120"/>
       </w:pPr>
-      <w:bookmarkStart w:id="42" w:name="_Toc130980425"/>
+      <w:bookmarkStart w:id="41" w:name="_Toc130980425"/>
       <w:r>
         <w:t>Dossier</w:t>
       </w:r>
       <w:r>
         <w:t xml:space="preserve"> bases de données</w:t>
       </w:r>
-      <w:bookmarkEnd w:id="42"/>
+      <w:bookmarkEnd w:id="41"/>
     </w:p>
     <w:p/>
     <w:tbl>
       <w:tblPr>
-        <w:tblStyle w:val="Grilledutableau"/>
-        <w:tblW w:w="0" w:type="auto"/>
+        <w:tblStyle w:val="TableauGrille4-Accentuation3"/>
+        <w:tblW w:w="9066" w:type="dxa"/>
         <w:tblLook w:val="04A0" w:firstRow="1" w:lastRow="0" w:firstColumn="1" w:lastColumn="0" w:noHBand="0" w:noVBand="1"/>
       </w:tblPr>
       <w:tblGrid>
         <w:gridCol w:w="3256"/>
-        <w:gridCol w:w="5804"/>
+        <w:gridCol w:w="5810"/>
       </w:tblGrid>
       <w:tr>
+        <w:trPr>
+          <w:cnfStyle w:val="100000000000" w:firstRow="1" w:lastRow="0" w:firstColumn="0" w:lastColumn="0" w:oddVBand="0" w:evenVBand="0" w:oddHBand="0" w:evenHBand="0" w:firstRowFirstColumn="0" w:firstRowLastColumn="0" w:lastRowFirstColumn="0" w:lastRowLastColumn="0"/>
+          <w:trHeight w:val="273"/>
+        </w:trPr>
         <w:tc>
           <w:tcPr>
+            <w:cnfStyle w:val="001000000000" w:firstRow="0" w:lastRow="0" w:firstColumn="1" w:lastColumn="0" w:oddVBand="0" w:evenVBand="0" w:oddHBand="0" w:evenHBand="0" w:firstRowFirstColumn="0" w:firstRowLastColumn="0" w:lastRowFirstColumn="0" w:lastRowLastColumn="0"/>
             <w:tcW w:w="3256" w:type="dxa"/>
-            <w:vAlign w:val="center"/>
           </w:tcPr>
           <w:p>
             <w:pPr>
-              <w:rPr>
-                <w:b/>
-                <w:bCs/>
-              </w:rPr>
+              <w:jc w:val="center"/>
             </w:pPr>
             <w:r>
-              <w:rPr>
-                <w:b/>
-                <w:bCs/>
-              </w:rPr>
               <w:t>Nom</w:t>
             </w:r>
           </w:p>
         </w:tc>
         <w:tc>
           <w:tcPr>
-            <w:tcW w:w="5804" w:type="dxa"/>
-            <w:vAlign w:val="center"/>
+            <w:tcW w:w="5810" w:type="dxa"/>
           </w:tcPr>
           <w:p>
             <w:pPr>
-              <w:rPr>
-                <w:b/>
-                <w:bCs/>
-              </w:rPr>
+              <w:jc w:val="center"/>
+              <w:cnfStyle w:val="100000000000" w:firstRow="1" w:lastRow="0" w:firstColumn="0" w:lastColumn="0" w:oddVBand="0" w:evenVBand="0" w:oddHBand="0" w:evenHBand="0" w:firstRowFirstColumn="0" w:firstRowLastColumn="0" w:lastRowFirstColumn="0" w:lastRowLastColumn="0"/>
             </w:pPr>
             <w:r>
-              <w:rPr>
-                <w:b/>
-                <w:bCs/>
-              </w:rPr>
               <w:t>Description</w:t>
             </w:r>
           </w:p>
         </w:tc>
       </w:tr>
       <w:tr>
+        <w:trPr>
+          <w:cnfStyle w:val="000000100000" w:firstRow="0" w:lastRow="0" w:firstColumn="0" w:lastColumn="0" w:oddVBand="0" w:evenVBand="0" w:oddHBand="1" w:evenHBand="0" w:firstRowFirstColumn="0" w:firstRowLastColumn="0" w:lastRowFirstColumn="0" w:lastRowLastColumn="0"/>
+          <w:trHeight w:val="263"/>
+        </w:trPr>
         <w:tc>
           <w:tcPr>
+            <w:cnfStyle w:val="001000000000" w:firstRow="0" w:lastRow="0" w:firstColumn="1" w:lastColumn="0" w:oddVBand="0" w:evenVBand="0" w:oddHBand="0" w:evenHBand="0" w:firstRowFirstColumn="0" w:firstRowLastColumn="0" w:lastRowFirstColumn="0" w:lastRowLastColumn="0"/>
             <w:tcW w:w="3256" w:type="dxa"/>
-            <w:vAlign w:val="center"/>
           </w:tcPr>
           <w:p>
-            <w:pPr>
-              <w:rPr>
-                <w:bCs/>
-              </w:rPr>
-            </w:pPr>
-            <w:r>
-              <w:rPr>
-                <w:bCs/>
-              </w:rPr>
-              <w:t>MCD</w:t>
-            </w:r>
-            <w:r>
-              <w:rPr>
-                <w:bCs/>
-              </w:rPr>
-              <w:t>_V</w:t>
-            </w:r>
-            <w:r>
-              <w:rPr>
-                <w:bCs/>
-              </w:rPr>
-              <w:t>2</w:t>
+            <w:r>
+              <w:rPr>
+                <w:bCs w:val="0"/>
+              </w:rPr>
+              <w:t>MCD_V2</w:t>
+            </w:r>
+            <w:r>
+              <w:rPr>
+                <w:bCs w:val="0"/>
+              </w:rPr>
+              <w:t>.pdf</w:t>
             </w:r>
           </w:p>
         </w:tc>
         <w:tc>
           <w:tcPr>
-            <w:tcW w:w="5804" w:type="dxa"/>
-            <w:vAlign w:val="center"/>
+            <w:tcW w:w="5810" w:type="dxa"/>
           </w:tcPr>
           <w:p>
+            <w:pPr>
+              <w:cnfStyle w:val="000000100000" w:firstRow="0" w:lastRow="0" w:firstColumn="0" w:lastColumn="0" w:oddVBand="0" w:evenVBand="0" w:oddHBand="1" w:evenHBand="0" w:firstRowFirstColumn="0" w:firstRowLastColumn="0" w:lastRowFirstColumn="0" w:lastRowLastColumn="0"/>
+            </w:pPr>
             <w:r>
               <w:t>Fichier contenant le MCD de la DB</w:t>
             </w:r>
@@ -19930,34 +20456,63 @@
         </w:tc>
       </w:tr>
       <w:tr>
+        <w:trPr>
+          <w:trHeight w:val="267"/>
+        </w:trPr>
         <w:tc>
           <w:tcPr>
+            <w:cnfStyle w:val="001000000000" w:firstRow="0" w:lastRow="0" w:firstColumn="1" w:lastColumn="0" w:oddVBand="0" w:evenVBand="0" w:oddHBand="0" w:evenHBand="0" w:firstRowFirstColumn="0" w:firstRowLastColumn="0" w:lastRowFirstColumn="0" w:lastRowLastColumn="0"/>
             <w:tcW w:w="3256" w:type="dxa"/>
-            <w:vAlign w:val="center"/>
           </w:tcPr>
           <w:p>
             <w:r>
               <w:rPr>
-                <w:bCs/>
-              </w:rPr>
-              <w:t>MLD_V</w:t>
-            </w:r>
-            <w:r>
-              <w:rPr>
-                <w:bCs/>
-              </w:rPr>
-              <w:t>1</w:t>
+                <w:bCs w:val="0"/>
+              </w:rPr>
+              <w:t>MLD</w:t>
             </w:r>
           </w:p>
         </w:tc>
         <w:tc>
           <w:tcPr>
-            <w:tcW w:w="5804" w:type="dxa"/>
-            <w:vAlign w:val="center"/>
+            <w:tcW w:w="5810" w:type="dxa"/>
           </w:tcPr>
           <w:p>
+            <w:pPr>
+              <w:cnfStyle w:val="000000000000" w:firstRow="0" w:lastRow="0" w:firstColumn="0" w:lastColumn="0" w:oddVBand="0" w:evenVBand="0" w:oddHBand="0" w:evenHBand="0" w:firstRowFirstColumn="0" w:firstRowLastColumn="0" w:lastRowFirstColumn="0" w:lastRowLastColumn="0"/>
+            </w:pPr>
             <w:r>
               <w:t>Fichier contenant le MLD de la DB</w:t>
+            </w:r>
+          </w:p>
+        </w:tc>
+      </w:tr>
+      <w:tr>
+        <w:trPr>
+          <w:cnfStyle w:val="000000100000" w:firstRow="0" w:lastRow="0" w:firstColumn="0" w:lastColumn="0" w:oddVBand="0" w:evenVBand="0" w:oddHBand="1" w:evenHBand="0" w:firstRowFirstColumn="0" w:firstRowLastColumn="0" w:lastRowFirstColumn="0" w:lastRowLastColumn="0"/>
+          <w:trHeight w:val="257"/>
+        </w:trPr>
+        <w:tc>
+          <w:tcPr>
+            <w:cnfStyle w:val="001000000000" w:firstRow="0" w:lastRow="0" w:firstColumn="1" w:lastColumn="0" w:oddVBand="0" w:evenVBand="0" w:oddHBand="0" w:evenHBand="0" w:firstRowFirstColumn="0" w:firstRowLastColumn="0" w:lastRowFirstColumn="0" w:lastRowLastColumn="0"/>
+            <w:tcW w:w="3256" w:type="dxa"/>
+          </w:tcPr>
+          <w:p>
+            <w:r>
+              <w:t>CreationDB.sql</w:t>
+            </w:r>
+          </w:p>
+        </w:tc>
+        <w:tc>
+          <w:tcPr>
+            <w:tcW w:w="5810" w:type="dxa"/>
+          </w:tcPr>
+          <w:p>
+            <w:pPr>
+              <w:cnfStyle w:val="000000100000" w:firstRow="0" w:lastRow="0" w:firstColumn="0" w:lastColumn="0" w:oddVBand="0" w:evenVBand="0" w:oddHBand="1" w:evenHBand="0" w:firstRowFirstColumn="0" w:firstRowLastColumn="0" w:lastRowFirstColumn="0" w:lastRowLastColumn="0"/>
+            </w:pPr>
+            <w:r>
+              <w:t>Script de création de la base de données</w:t>
             </w:r>
           </w:p>
         </w:tc>
@@ -19969,202 +20524,399 @@
         <w:pStyle w:val="Titre3"/>
         <w:spacing w:after="120"/>
       </w:pPr>
-      <w:bookmarkStart w:id="43" w:name="_Toc130980426"/>
+      <w:bookmarkStart w:id="42" w:name="_Toc130980426"/>
       <w:r>
         <w:t>Dossier</w:t>
       </w:r>
       <w:r>
         <w:t xml:space="preserve"> documentation</w:t>
       </w:r>
-      <w:bookmarkEnd w:id="43"/>
+      <w:bookmarkEnd w:id="42"/>
     </w:p>
     <w:p/>
     <w:tbl>
       <w:tblPr>
-        <w:tblStyle w:val="Grilledutableau"/>
-        <w:tblW w:w="0" w:type="auto"/>
+        <w:tblStyle w:val="TableauGrille4-Accentuation3"/>
+        <w:tblW w:w="9066" w:type="dxa"/>
         <w:tblLook w:val="04A0" w:firstRow="1" w:lastRow="0" w:firstColumn="1" w:lastColumn="0" w:noHBand="0" w:noVBand="1"/>
       </w:tblPr>
       <w:tblGrid>
         <w:gridCol w:w="3256"/>
-        <w:gridCol w:w="5804"/>
+        <w:gridCol w:w="5810"/>
       </w:tblGrid>
       <w:tr>
+        <w:trPr>
+          <w:cnfStyle w:val="100000000000" w:firstRow="1" w:lastRow="0" w:firstColumn="0" w:lastColumn="0" w:oddVBand="0" w:evenVBand="0" w:oddHBand="0" w:evenHBand="0" w:firstRowFirstColumn="0" w:firstRowLastColumn="0" w:lastRowFirstColumn="0" w:lastRowLastColumn="0"/>
+          <w:trHeight w:val="273"/>
+        </w:trPr>
         <w:tc>
           <w:tcPr>
+            <w:cnfStyle w:val="001000000000" w:firstRow="0" w:lastRow="0" w:firstColumn="1" w:lastColumn="0" w:oddVBand="0" w:evenVBand="0" w:oddHBand="0" w:evenHBand="0" w:firstRowFirstColumn="0" w:firstRowLastColumn="0" w:lastRowFirstColumn="0" w:lastRowLastColumn="0"/>
             <w:tcW w:w="3256" w:type="dxa"/>
-            <w:vAlign w:val="center"/>
           </w:tcPr>
           <w:p>
             <w:pPr>
-              <w:rPr>
-                <w:b/>
-                <w:bCs/>
-              </w:rPr>
+              <w:jc w:val="center"/>
             </w:pPr>
             <w:r>
-              <w:rPr>
-                <w:b/>
-                <w:bCs/>
-              </w:rPr>
               <w:t>Nom</w:t>
             </w:r>
           </w:p>
         </w:tc>
         <w:tc>
           <w:tcPr>
-            <w:tcW w:w="5804" w:type="dxa"/>
-            <w:vAlign w:val="center"/>
+            <w:tcW w:w="5810" w:type="dxa"/>
           </w:tcPr>
           <w:p>
             <w:pPr>
-              <w:rPr>
-                <w:b/>
-                <w:bCs/>
-              </w:rPr>
+              <w:jc w:val="center"/>
+              <w:cnfStyle w:val="100000000000" w:firstRow="1" w:lastRow="0" w:firstColumn="0" w:lastColumn="0" w:oddVBand="0" w:evenVBand="0" w:oddHBand="0" w:evenHBand="0" w:firstRowFirstColumn="0" w:firstRowLastColumn="0" w:lastRowFirstColumn="0" w:lastRowLastColumn="0"/>
             </w:pPr>
             <w:r>
-              <w:rPr>
-                <w:b/>
-                <w:bCs/>
-              </w:rPr>
               <w:t>Description</w:t>
             </w:r>
           </w:p>
         </w:tc>
       </w:tr>
       <w:tr>
+        <w:trPr>
+          <w:cnfStyle w:val="000000100000" w:firstRow="0" w:lastRow="0" w:firstColumn="0" w:lastColumn="0" w:oddVBand="0" w:evenVBand="0" w:oddHBand="1" w:evenHBand="0" w:firstRowFirstColumn="0" w:firstRowLastColumn="0" w:lastRowFirstColumn="0" w:lastRowLastColumn="0"/>
+          <w:trHeight w:val="263"/>
+        </w:trPr>
         <w:tc>
           <w:tcPr>
+            <w:cnfStyle w:val="001000000000" w:firstRow="0" w:lastRow="0" w:firstColumn="1" w:lastColumn="0" w:oddVBand="0" w:evenVBand="0" w:oddHBand="0" w:evenHBand="0" w:firstRowFirstColumn="0" w:firstRowLastColumn="0" w:lastRowFirstColumn="0" w:lastRowLastColumn="0"/>
             <w:tcW w:w="3256" w:type="dxa"/>
-            <w:vAlign w:val="center"/>
           </w:tcPr>
           <w:p>
             <w:r>
-              <w:t>CDC-PBA-Pablo-Zubieta_Labyrinthe_v1_2</w:t>
+              <w:t>documentation.pdf</w:t>
             </w:r>
           </w:p>
         </w:tc>
         <w:tc>
           <w:tcPr>
-            <w:tcW w:w="5804" w:type="dxa"/>
-            <w:vAlign w:val="center"/>
+            <w:tcW w:w="5810" w:type="dxa"/>
           </w:tcPr>
           <w:p>
             <w:pPr>
-              <w:rPr>
-                <w:b/>
-              </w:rPr>
+              <w:cnfStyle w:val="000000100000" w:firstRow="0" w:lastRow="0" w:firstColumn="0" w:lastColumn="0" w:oddVBand="0" w:evenVBand="0" w:oddHBand="1" w:evenHBand="0" w:firstRowFirstColumn="0" w:firstRowLastColumn="0" w:lastRowFirstColumn="0" w:lastRowLastColumn="0"/>
             </w:pPr>
             <w:r>
-              <w:t xml:space="preserve">Cahier </w:t>
-            </w:r>
-            <w:r>
-              <w:t>des charges</w:t>
+              <w:t>La documentation que vous êtes en train de lire</w:t>
             </w:r>
           </w:p>
         </w:tc>
       </w:tr>
       <w:tr>
+        <w:trPr>
+          <w:trHeight w:val="267"/>
+        </w:trPr>
         <w:tc>
           <w:tcPr>
+            <w:cnfStyle w:val="001000000000" w:firstRow="0" w:lastRow="0" w:firstColumn="1" w:lastColumn="0" w:oddVBand="0" w:evenVBand="0" w:oddHBand="0" w:evenHBand="0" w:firstRowFirstColumn="0" w:firstRowLastColumn="0" w:lastRowFirstColumn="0" w:lastRowLastColumn="0"/>
             <w:tcW w:w="3256" w:type="dxa"/>
-            <w:vAlign w:val="center"/>
           </w:tcPr>
           <w:p>
-            <w:pPr>
-              <w:rPr>
-                <w:b/>
-              </w:rPr>
-            </w:pPr>
-            <w:r>
-              <w:t>Timesheet.html</w:t>
+            <w:r>
+              <w:t>Planification.pdf</w:t>
             </w:r>
           </w:p>
         </w:tc>
         <w:tc>
           <w:tcPr>
-            <w:tcW w:w="5804" w:type="dxa"/>
-            <w:vAlign w:val="center"/>
+            <w:tcW w:w="5810" w:type="dxa"/>
           </w:tcPr>
           <w:p>
-            <w:r>
-              <w:t>Journal de travail</w:t>
+            <w:pPr>
+              <w:cnfStyle w:val="000000000000" w:firstRow="0" w:lastRow="0" w:firstColumn="0" w:lastColumn="0" w:oddVBand="0" w:evenVBand="0" w:oddHBand="0" w:evenHBand="0" w:firstRowFirstColumn="0" w:firstRowLastColumn="0" w:lastRowFirstColumn="0" w:lastRowLastColumn="0"/>
+            </w:pPr>
+            <w:r>
+              <w:t>La planification</w:t>
             </w:r>
           </w:p>
         </w:tc>
       </w:tr>
       <w:tr>
+        <w:trPr>
+          <w:cnfStyle w:val="000000100000" w:firstRow="0" w:lastRow="0" w:firstColumn="0" w:lastColumn="0" w:oddVBand="0" w:evenVBand="0" w:oddHBand="1" w:evenHBand="0" w:firstRowFirstColumn="0" w:firstRowLastColumn="0" w:lastRowFirstColumn="0" w:lastRowLastColumn="0"/>
+          <w:trHeight w:val="267"/>
+        </w:trPr>
         <w:tc>
           <w:tcPr>
+            <w:cnfStyle w:val="001000000000" w:firstRow="0" w:lastRow="0" w:firstColumn="1" w:lastColumn="0" w:oddVBand="0" w:evenVBand="0" w:oddHBand="0" w:evenHBand="0" w:firstRowFirstColumn="0" w:firstRowLastColumn="0" w:lastRowFirstColumn="0" w:lastRowLastColumn="0"/>
             <w:tcW w:w="3256" w:type="dxa"/>
-            <w:vAlign w:val="center"/>
           </w:tcPr>
           <w:p>
             <w:r>
-              <w:t>"</w:t>
-            </w:r>
-            <w:r>
-              <w:t>documentation.pdf</w:t>
-            </w:r>
-            <w:r>
-              <w:t>"</w:t>
-            </w:r>
-            <w:r>
-              <w:t> </w:t>
+              <w:t>Timesheet.html</w:t>
             </w:r>
           </w:p>
         </w:tc>
         <w:tc>
           <w:tcPr>
-            <w:tcW w:w="5804" w:type="dxa"/>
-            <w:vAlign w:val="center"/>
+            <w:tcW w:w="5810" w:type="dxa"/>
           </w:tcPr>
           <w:p>
-            <w:r>
-              <w:t xml:space="preserve">La documentation que vous êtes </w:t>
-            </w:r>
-            <w:r>
-              <w:t>en train</w:t>
-            </w:r>
-            <w:r>
-              <w:t xml:space="preserve"> de lire</w:t>
+            <w:pPr>
+              <w:cnfStyle w:val="000000100000" w:firstRow="0" w:lastRow="0" w:firstColumn="0" w:lastColumn="0" w:oddVBand="0" w:evenVBand="0" w:oddHBand="1" w:evenHBand="0" w:firstRowFirstColumn="0" w:firstRowLastColumn="0" w:lastRowFirstColumn="0" w:lastRowLastColumn="0"/>
+            </w:pPr>
+            <w:r>
+              <w:t>Journal de travail</w:t>
             </w:r>
           </w:p>
         </w:tc>
       </w:tr>
       <w:tr>
+        <w:trPr>
+          <w:trHeight w:val="257"/>
+        </w:trPr>
         <w:tc>
           <w:tcPr>
+            <w:cnfStyle w:val="001000000000" w:firstRow="0" w:lastRow="0" w:firstColumn="1" w:lastColumn="0" w:oddVBand="0" w:evenVBand="0" w:oddHBand="0" w:evenHBand="0" w:firstRowFirstColumn="0" w:firstRowLastColumn="0" w:lastRowFirstColumn="0" w:lastRowLastColumn="0"/>
             <w:tcW w:w="3256" w:type="dxa"/>
-            <w:vAlign w:val="center"/>
           </w:tcPr>
           <w:p>
             <w:r>
-              <w:t>"</w:t>
-            </w:r>
-            <w:r>
-              <w:t>Planification</w:t>
-            </w:r>
-            <w:r>
-              <w:t>.</w:t>
-            </w:r>
-            <w:r>
-              <w:t>pdf</w:t>
-            </w:r>
-            <w:r>
-              <w:t>"</w:t>
+              <w:t>CDC-PBA-Pablo-Zubieta_Labyrinthe_v1_2</w:t>
             </w:r>
           </w:p>
         </w:tc>
         <w:tc>
           <w:tcPr>
-            <w:tcW w:w="5804" w:type="dxa"/>
-            <w:vAlign w:val="center"/>
+            <w:tcW w:w="5810" w:type="dxa"/>
           </w:tcPr>
           <w:p>
-            <w:r>
-              <w:t>La planification</w:t>
+            <w:pPr>
+              <w:cnfStyle w:val="000000000000" w:firstRow="0" w:lastRow="0" w:firstColumn="0" w:lastColumn="0" w:oddVBand="0" w:evenVBand="0" w:oddHBand="0" w:evenHBand="0" w:firstRowFirstColumn="0" w:firstRowLastColumn="0" w:lastRowFirstColumn="0" w:lastRowLastColumn="0"/>
+            </w:pPr>
+            <w:r>
+              <w:t xml:space="preserve">Cahier </w:t>
+            </w:r>
+            <w:r>
+              <w:t>des charges</w:t>
+            </w:r>
+          </w:p>
+        </w:tc>
+      </w:tr>
+    </w:tbl>
+    <w:p/>
+    <w:p>
+      <w:pPr>
+        <w:pStyle w:val="Titre3"/>
+        <w:spacing w:after="120"/>
+      </w:pPr>
+      <w:r>
+        <w:t xml:space="preserve">Dossier </w:t>
+      </w:r>
+      <w:r>
+        <w:t>wireframe</w:t>
+      </w:r>
+    </w:p>
+    <w:p/>
+    <w:tbl>
+      <w:tblPr>
+        <w:tblStyle w:val="TableauGrille4-Accentuation3"/>
+        <w:tblW w:w="9066" w:type="dxa"/>
+        <w:tblLook w:val="04A0" w:firstRow="1" w:lastRow="0" w:firstColumn="1" w:lastColumn="0" w:noHBand="0" w:noVBand="1"/>
+      </w:tblPr>
+      <w:tblGrid>
+        <w:gridCol w:w="3256"/>
+        <w:gridCol w:w="5810"/>
+      </w:tblGrid>
+      <w:tr>
+        <w:trPr>
+          <w:cnfStyle w:val="100000000000" w:firstRow="1" w:lastRow="0" w:firstColumn="0" w:lastColumn="0" w:oddVBand="0" w:evenVBand="0" w:oddHBand="0" w:evenHBand="0" w:firstRowFirstColumn="0" w:firstRowLastColumn="0" w:lastRowFirstColumn="0" w:lastRowLastColumn="0"/>
+          <w:trHeight w:val="273"/>
+        </w:trPr>
+        <w:tc>
+          <w:tcPr>
+            <w:cnfStyle w:val="001000000000" w:firstRow="0" w:lastRow="0" w:firstColumn="1" w:lastColumn="0" w:oddVBand="0" w:evenVBand="0" w:oddHBand="0" w:evenHBand="0" w:firstRowFirstColumn="0" w:firstRowLastColumn="0" w:lastRowFirstColumn="0" w:lastRowLastColumn="0"/>
+            <w:tcW w:w="3256" w:type="dxa"/>
+          </w:tcPr>
+          <w:p>
+            <w:pPr>
+              <w:jc w:val="center"/>
+            </w:pPr>
+            <w:r>
+              <w:t>Nom</w:t>
+            </w:r>
+          </w:p>
+        </w:tc>
+        <w:tc>
+          <w:tcPr>
+            <w:tcW w:w="5810" w:type="dxa"/>
+          </w:tcPr>
+          <w:p>
+            <w:pPr>
+              <w:jc w:val="center"/>
+              <w:cnfStyle w:val="100000000000" w:firstRow="1" w:lastRow="0" w:firstColumn="0" w:lastColumn="0" w:oddVBand="0" w:evenVBand="0" w:oddHBand="0" w:evenHBand="0" w:firstRowFirstColumn="0" w:firstRowLastColumn="0" w:lastRowFirstColumn="0" w:lastRowLastColumn="0"/>
+            </w:pPr>
+            <w:r>
+              <w:t>Description</w:t>
+            </w:r>
+          </w:p>
+        </w:tc>
+      </w:tr>
+      <w:tr>
+        <w:trPr>
+          <w:cnfStyle w:val="000000100000" w:firstRow="0" w:lastRow="0" w:firstColumn="0" w:lastColumn="0" w:oddVBand="0" w:evenVBand="0" w:oddHBand="1" w:evenHBand="0" w:firstRowFirstColumn="0" w:firstRowLastColumn="0" w:lastRowFirstColumn="0" w:lastRowLastColumn="0"/>
+          <w:trHeight w:val="263"/>
+        </w:trPr>
+        <w:tc>
+          <w:tcPr>
+            <w:cnfStyle w:val="001000000000" w:firstRow="0" w:lastRow="0" w:firstColumn="1" w:lastColumn="0" w:oddVBand="0" w:evenVBand="0" w:oddHBand="0" w:evenHBand="0" w:firstRowFirstColumn="0" w:firstRowLastColumn="0" w:lastRowFirstColumn="0" w:lastRowLastColumn="0"/>
+            <w:tcW w:w="3256" w:type="dxa"/>
+          </w:tcPr>
+          <w:p>
+            <w:r>
+              <w:t>Tpi_Zonning</w:t>
+            </w:r>
+            <w:r>
+              <w:t>.pdf</w:t>
+            </w:r>
+          </w:p>
+        </w:tc>
+        <w:tc>
+          <w:tcPr>
+            <w:tcW w:w="5810" w:type="dxa"/>
+          </w:tcPr>
+          <w:p>
+            <w:pPr>
+              <w:cnfStyle w:val="000000100000" w:firstRow="0" w:lastRow="0" w:firstColumn="0" w:lastColumn="0" w:oddVBand="0" w:evenVBand="0" w:oddHBand="1" w:evenHBand="0" w:firstRowFirstColumn="0" w:firstRowLastColumn="0" w:lastRowFirstColumn="0" w:lastRowLastColumn="0"/>
+            </w:pPr>
+            <w:r>
+              <w:t>Le zonning du projet</w:t>
+            </w:r>
+          </w:p>
+        </w:tc>
+      </w:tr>
+      <w:tr>
+        <w:trPr>
+          <w:trHeight w:val="267"/>
+        </w:trPr>
+        <w:tc>
+          <w:tcPr>
+            <w:cnfStyle w:val="001000000000" w:firstRow="0" w:lastRow="0" w:firstColumn="1" w:lastColumn="0" w:oddVBand="0" w:evenVBand="0" w:oddHBand="0" w:evenHBand="0" w:firstRowFirstColumn="0" w:firstRowLastColumn="0" w:lastRowFirstColumn="0" w:lastRowLastColumn="0"/>
+            <w:tcW w:w="3256" w:type="dxa"/>
+          </w:tcPr>
+          <w:p>
+            <w:r>
+              <w:t>Tpi_WF</w:t>
+            </w:r>
+            <w:r>
+              <w:t>.pdf</w:t>
+            </w:r>
+          </w:p>
+        </w:tc>
+        <w:tc>
+          <w:tcPr>
+            <w:tcW w:w="5810" w:type="dxa"/>
+          </w:tcPr>
+          <w:p>
+            <w:pPr>
+              <w:cnfStyle w:val="000000000000" w:firstRow="0" w:lastRow="0" w:firstColumn="0" w:lastColumn="0" w:oddVBand="0" w:evenVBand="0" w:oddHBand="0" w:evenHBand="0" w:firstRowFirstColumn="0" w:firstRowLastColumn="0" w:lastRowFirstColumn="0" w:lastRowLastColumn="0"/>
+            </w:pPr>
+            <w:r>
+              <w:t>Les Wireframe du projet</w:t>
+            </w:r>
+          </w:p>
+        </w:tc>
+      </w:tr>
+      <w:tr>
+        <w:trPr>
+          <w:cnfStyle w:val="000000100000" w:firstRow="0" w:lastRow="0" w:firstColumn="0" w:lastColumn="0" w:oddVBand="0" w:evenVBand="0" w:oddHBand="1" w:evenHBand="0" w:firstRowFirstColumn="0" w:firstRowLastColumn="0" w:lastRowFirstColumn="0" w:lastRowLastColumn="0"/>
+          <w:trHeight w:val="267"/>
+        </w:trPr>
+        <w:tc>
+          <w:tcPr>
+            <w:cnfStyle w:val="001000000000" w:firstRow="0" w:lastRow="0" w:firstColumn="1" w:lastColumn="0" w:oddVBand="0" w:evenVBand="0" w:oddHBand="0" w:evenHBand="0" w:firstRowFirstColumn="0" w:firstRowLastColumn="0" w:lastRowFirstColumn="0" w:lastRowLastColumn="0"/>
+            <w:tcW w:w="3256" w:type="dxa"/>
+          </w:tcPr>
+          <w:p>
+            <w:r>
+              <w:t>Arboweb</w:t>
+            </w:r>
+            <w:r>
+              <w:t>.</w:t>
+            </w:r>
+            <w:r>
+              <w:t>png</w:t>
+            </w:r>
+          </w:p>
+        </w:tc>
+        <w:tc>
+          <w:tcPr>
+            <w:tcW w:w="5810" w:type="dxa"/>
+          </w:tcPr>
+          <w:p>
+            <w:pPr>
+              <w:cnfStyle w:val="000000100000" w:firstRow="0" w:lastRow="0" w:firstColumn="0" w:lastColumn="0" w:oddVBand="0" w:evenVBand="0" w:oddHBand="1" w:evenHBand="0" w:firstRowFirstColumn="0" w:firstRowLastColumn="0" w:lastRowFirstColumn="0" w:lastRowLastColumn="0"/>
+            </w:pPr>
+            <w:r>
+              <w:t>Arborescence web du projet</w:t>
+            </w:r>
+          </w:p>
+        </w:tc>
+      </w:tr>
+      <w:tr>
+        <w:trPr>
+          <w:trHeight w:val="257"/>
+        </w:trPr>
+        <w:tc>
+          <w:tcPr>
+            <w:cnfStyle w:val="001000000000" w:firstRow="0" w:lastRow="0" w:firstColumn="1" w:lastColumn="0" w:oddVBand="0" w:evenVBand="0" w:oddHBand="0" w:evenHBand="0" w:firstRowFirstColumn="0" w:firstRowLastColumn="0" w:lastRowFirstColumn="0" w:lastRowLastColumn="0"/>
+            <w:tcW w:w="3256" w:type="dxa"/>
+          </w:tcPr>
+          <w:p>
+            <w:r>
+              <w:t>Palette.png</w:t>
+            </w:r>
+          </w:p>
+        </w:tc>
+        <w:tc>
+          <w:tcPr>
+            <w:tcW w:w="5810" w:type="dxa"/>
+          </w:tcPr>
+          <w:p>
+            <w:pPr>
+              <w:cnfStyle w:val="000000000000" w:firstRow="0" w:lastRow="0" w:firstColumn="0" w:lastColumn="0" w:oddVBand="0" w:evenVBand="0" w:oddHBand="0" w:evenHBand="0" w:firstRowFirstColumn="0" w:firstRowLastColumn="0" w:lastRowFirstColumn="0" w:lastRowLastColumn="0"/>
+            </w:pPr>
+            <w:r>
+              <w:t>Palette graphique du projet</w:t>
+            </w:r>
+          </w:p>
+        </w:tc>
+      </w:tr>
+      <w:tr>
+        <w:trPr>
+          <w:cnfStyle w:val="000000100000" w:firstRow="0" w:lastRow="0" w:firstColumn="0" w:lastColumn="0" w:oddVBand="0" w:evenVBand="0" w:oddHBand="1" w:evenHBand="0" w:firstRowFirstColumn="0" w:firstRowLastColumn="0" w:lastRowFirstColumn="0" w:lastRowLastColumn="0"/>
+          <w:trHeight w:val="257"/>
+        </w:trPr>
+        <w:tc>
+          <w:tcPr>
+            <w:cnfStyle w:val="001000000000" w:firstRow="0" w:lastRow="0" w:firstColumn="1" w:lastColumn="0" w:oddVBand="0" w:evenVBand="0" w:oddHBand="0" w:evenHBand="0" w:firstRowFirstColumn="0" w:firstRowLastColumn="0" w:lastRowFirstColumn="0" w:lastRowLastColumn="0"/>
+            <w:tcW w:w="3256" w:type="dxa"/>
+          </w:tcPr>
+          <w:p>
+            <w:r>
+              <w:t>Asset graphique</w:t>
+            </w:r>
+          </w:p>
+        </w:tc>
+        <w:tc>
+          <w:tcPr>
+            <w:tcW w:w="5810" w:type="dxa"/>
+          </w:tcPr>
+          <w:p>
+            <w:pPr>
+              <w:cnfStyle w:val="000000100000" w:firstRow="0" w:lastRow="0" w:firstColumn="0" w:lastColumn="0" w:oddVBand="0" w:evenVBand="0" w:oddHBand="1" w:evenHBand="0" w:firstRowFirstColumn="0" w:firstRowLastColumn="0" w:lastRowFirstColumn="0" w:lastRowLastColumn="0"/>
+            </w:pPr>
+            <w:r>
+              <w:t>Dossier contenant toutes les tuiles</w:t>
+            </w:r>
+            <w:r>
+              <w:t xml:space="preserve"> au format png</w:t>
             </w:r>
           </w:p>
         </w:tc>
@@ -20172,15 +20924,674 @@
     </w:tbl>
     <w:p/>
     <w:p/>
+    <w:p/>
+    <w:p/>
+    <w:p/>
+    <w:p/>
     <w:p>
       <w:pPr>
         <w:pStyle w:val="Titre3"/>
-        <w:spacing w:after="120"/>
-      </w:pPr>
-      <w:r>
+      </w:pPr>
+      <w:bookmarkStart w:id="43" w:name="_Toc134448942"/>
+      <w:r>
+        <w:lastRenderedPageBreak/>
         <w:t>Dossier code</w:t>
       </w:r>
     </w:p>
+    <w:p/>
+    <w:tbl>
+      <w:tblPr>
+        <w:tblStyle w:val="TableauGrille4-Accentuation3"/>
+        <w:tblW w:w="9066" w:type="dxa"/>
+        <w:tblLayout w:type="fixed"/>
+        <w:tblLook w:val="04A0" w:firstRow="1" w:lastRow="0" w:firstColumn="1" w:lastColumn="0" w:noHBand="0" w:noVBand="1"/>
+      </w:tblPr>
+      <w:tblGrid>
+        <w:gridCol w:w="3397"/>
+        <w:gridCol w:w="5669"/>
+      </w:tblGrid>
+      <w:tr>
+        <w:trPr>
+          <w:cnfStyle w:val="100000000000" w:firstRow="1" w:lastRow="0" w:firstColumn="0" w:lastColumn="0" w:oddVBand="0" w:evenVBand="0" w:oddHBand="0" w:evenHBand="0" w:firstRowFirstColumn="0" w:firstRowLastColumn="0" w:lastRowFirstColumn="0" w:lastRowLastColumn="0"/>
+          <w:trHeight w:val="273"/>
+        </w:trPr>
+        <w:tc>
+          <w:tcPr>
+            <w:cnfStyle w:val="001000000000" w:firstRow="0" w:lastRow="0" w:firstColumn="1" w:lastColumn="0" w:oddVBand="0" w:evenVBand="0" w:oddHBand="0" w:evenHBand="0" w:firstRowFirstColumn="0" w:firstRowLastColumn="0" w:lastRowFirstColumn="0" w:lastRowLastColumn="0"/>
+            <w:tcW w:w="3397" w:type="dxa"/>
+          </w:tcPr>
+          <w:p>
+            <w:pPr>
+              <w:jc w:val="center"/>
+            </w:pPr>
+            <w:r>
+              <w:t>Nom</w:t>
+            </w:r>
+          </w:p>
+        </w:tc>
+        <w:tc>
+          <w:tcPr>
+            <w:tcW w:w="5669" w:type="dxa"/>
+          </w:tcPr>
+          <w:p>
+            <w:pPr>
+              <w:jc w:val="center"/>
+              <w:cnfStyle w:val="100000000000" w:firstRow="1" w:lastRow="0" w:firstColumn="0" w:lastColumn="0" w:oddVBand="0" w:evenVBand="0" w:oddHBand="0" w:evenHBand="0" w:firstRowFirstColumn="0" w:firstRowLastColumn="0" w:lastRowFirstColumn="0" w:lastRowLastColumn="0"/>
+            </w:pPr>
+            <w:r>
+              <w:t>Description</w:t>
+            </w:r>
+          </w:p>
+        </w:tc>
+      </w:tr>
+      <w:tr>
+        <w:trPr>
+          <w:cnfStyle w:val="000000100000" w:firstRow="0" w:lastRow="0" w:firstColumn="0" w:lastColumn="0" w:oddVBand="0" w:evenVBand="0" w:oddHBand="1" w:evenHBand="0" w:firstRowFirstColumn="0" w:firstRowLastColumn="0" w:lastRowFirstColumn="0" w:lastRowLastColumn="0"/>
+          <w:trHeight w:val="263"/>
+        </w:trPr>
+        <w:tc>
+          <w:tcPr>
+            <w:cnfStyle w:val="001000000000" w:firstRow="0" w:lastRow="0" w:firstColumn="1" w:lastColumn="0" w:oddVBand="0" w:evenVBand="0" w:oddHBand="0" w:evenHBand="0" w:firstRowFirstColumn="0" w:firstRowLastColumn="0" w:lastRowFirstColumn="0" w:lastRowLastColumn="0"/>
+            <w:tcW w:w="3397" w:type="dxa"/>
+          </w:tcPr>
+          <w:p>
+            <w:r>
+              <w:t>App/http/controller </w:t>
+            </w:r>
+          </w:p>
+        </w:tc>
+        <w:tc>
+          <w:tcPr>
+            <w:tcW w:w="5669" w:type="dxa"/>
+            <w:vMerge w:val="restart"/>
+          </w:tcPr>
+          <w:p>
+            <w:pPr>
+              <w:jc w:val="center"/>
+              <w:cnfStyle w:val="000000100000" w:firstRow="0" w:lastRow="0" w:firstColumn="0" w:lastColumn="0" w:oddVBand="0" w:evenVBand="0" w:oddHBand="1" w:evenHBand="0" w:firstRowFirstColumn="0" w:firstRowLastColumn="0" w:lastRowFirstColumn="0" w:lastRowLastColumn="0"/>
+            </w:pPr>
+            <w:r>
+              <w:t>Tous les fichier de Classe Controllers de ce site</w:t>
+            </w:r>
+          </w:p>
+        </w:tc>
+      </w:tr>
+      <w:tr>
+        <w:trPr>
+          <w:trHeight w:val="267"/>
+        </w:trPr>
+        <w:tc>
+          <w:tcPr>
+            <w:cnfStyle w:val="001000000000" w:firstRow="0" w:lastRow="0" w:firstColumn="1" w:lastColumn="0" w:oddVBand="0" w:evenVBand="0" w:oddHBand="0" w:evenHBand="0" w:firstRowFirstColumn="0" w:firstRowLastColumn="0" w:lastRowFirstColumn="0" w:lastRowLastColumn="0"/>
+            <w:tcW w:w="3397" w:type="dxa"/>
+          </w:tcPr>
+          <w:p>
+            <w:r>
+              <w:t>UserController.php</w:t>
+            </w:r>
+          </w:p>
+        </w:tc>
+        <w:tc>
+          <w:tcPr>
+            <w:tcW w:w="5669" w:type="dxa"/>
+            <w:vMerge/>
+          </w:tcPr>
+          <w:p>
+            <w:pPr>
+              <w:cnfStyle w:val="000000000000" w:firstRow="0" w:lastRow="0" w:firstColumn="0" w:lastColumn="0" w:oddVBand="0" w:evenVBand="0" w:oddHBand="0" w:evenHBand="0" w:firstRowFirstColumn="0" w:firstRowLastColumn="0" w:lastRowFirstColumn="0" w:lastRowLastColumn="0"/>
+            </w:pPr>
+          </w:p>
+        </w:tc>
+      </w:tr>
+      <w:tr>
+        <w:trPr>
+          <w:cnfStyle w:val="000000100000" w:firstRow="0" w:lastRow="0" w:firstColumn="0" w:lastColumn="0" w:oddVBand="0" w:evenVBand="0" w:oddHBand="1" w:evenHBand="0" w:firstRowFirstColumn="0" w:firstRowLastColumn="0" w:lastRowFirstColumn="0" w:lastRowLastColumn="0"/>
+          <w:trHeight w:val="267"/>
+        </w:trPr>
+        <w:tc>
+          <w:tcPr>
+            <w:cnfStyle w:val="001000000000" w:firstRow="0" w:lastRow="0" w:firstColumn="1" w:lastColumn="0" w:oddVBand="0" w:evenVBand="0" w:oddHBand="0" w:evenHBand="0" w:firstRowFirstColumn="0" w:firstRowLastColumn="0" w:lastRowFirstColumn="0" w:lastRowLastColumn="0"/>
+            <w:tcW w:w="3397" w:type="dxa"/>
+          </w:tcPr>
+          <w:p>
+            <w:r>
+              <w:t>Users_</w:t>
+            </w:r>
+            <w:r>
+              <w:t>does_labyrinthe</w:t>
+            </w:r>
+          </w:p>
+          <w:p>
+            <w:r>
+              <w:t>Controller.php</w:t>
+            </w:r>
+          </w:p>
+        </w:tc>
+        <w:tc>
+          <w:tcPr>
+            <w:tcW w:w="5669" w:type="dxa"/>
+            <w:vMerge/>
+          </w:tcPr>
+          <w:p>
+            <w:pPr>
+              <w:cnfStyle w:val="000000100000" w:firstRow="0" w:lastRow="0" w:firstColumn="0" w:lastColumn="0" w:oddVBand="0" w:evenVBand="0" w:oddHBand="1" w:evenHBand="0" w:firstRowFirstColumn="0" w:firstRowLastColumn="0" w:lastRowFirstColumn="0" w:lastRowLastColumn="0"/>
+            </w:pPr>
+          </w:p>
+        </w:tc>
+      </w:tr>
+      <w:tr>
+        <w:trPr>
+          <w:trHeight w:val="257"/>
+        </w:trPr>
+        <w:tc>
+          <w:tcPr>
+            <w:cnfStyle w:val="001000000000" w:firstRow="0" w:lastRow="0" w:firstColumn="1" w:lastColumn="0" w:oddVBand="0" w:evenVBand="0" w:oddHBand="0" w:evenHBand="0" w:firstRowFirstColumn="0" w:firstRowLastColumn="0" w:lastRowFirstColumn="0" w:lastRowLastColumn="0"/>
+            <w:tcW w:w="3397" w:type="dxa"/>
+          </w:tcPr>
+          <w:p>
+            <w:r>
+              <w:t>L</w:t>
+            </w:r>
+            <w:r>
+              <w:t>abyrintheController.php</w:t>
+            </w:r>
+          </w:p>
+        </w:tc>
+        <w:tc>
+          <w:tcPr>
+            <w:tcW w:w="5669" w:type="dxa"/>
+            <w:vMerge/>
+          </w:tcPr>
+          <w:p>
+            <w:pPr>
+              <w:cnfStyle w:val="000000000000" w:firstRow="0" w:lastRow="0" w:firstColumn="0" w:lastColumn="0" w:oddVBand="0" w:evenVBand="0" w:oddHBand="0" w:evenHBand="0" w:firstRowFirstColumn="0" w:firstRowLastColumn="0" w:lastRowFirstColumn="0" w:lastRowLastColumn="0"/>
+            </w:pPr>
+          </w:p>
+        </w:tc>
+      </w:tr>
+      <w:tr>
+        <w:trPr>
+          <w:cnfStyle w:val="000000100000" w:firstRow="0" w:lastRow="0" w:firstColumn="0" w:lastColumn="0" w:oddVBand="0" w:evenVBand="0" w:oddHBand="1" w:evenHBand="0" w:firstRowFirstColumn="0" w:firstRowLastColumn="0" w:lastRowFirstColumn="0" w:lastRowLastColumn="0"/>
+          <w:trHeight w:val="257"/>
+        </w:trPr>
+        <w:tc>
+          <w:tcPr>
+            <w:cnfStyle w:val="001000000000" w:firstRow="0" w:lastRow="0" w:firstColumn="1" w:lastColumn="0" w:oddVBand="0" w:evenVBand="0" w:oddHBand="0" w:evenHBand="0" w:firstRowFirstColumn="0" w:firstRowLastColumn="0" w:lastRowFirstColumn="0" w:lastRowLastColumn="0"/>
+            <w:tcW w:w="3397" w:type="dxa"/>
+          </w:tcPr>
+          <w:p>
+            <w:r>
+              <w:t>App/Model </w:t>
+            </w:r>
+          </w:p>
+        </w:tc>
+        <w:tc>
+          <w:tcPr>
+            <w:tcW w:w="5669" w:type="dxa"/>
+            <w:vMerge w:val="restart"/>
+            <w:shd w:val="clear" w:color="auto" w:fill="auto"/>
+          </w:tcPr>
+          <w:p>
+            <w:pPr>
+              <w:cnfStyle w:val="000000100000" w:firstRow="0" w:lastRow="0" w:firstColumn="0" w:lastColumn="0" w:oddVBand="0" w:evenVBand="0" w:oddHBand="1" w:evenHBand="0" w:firstRowFirstColumn="0" w:firstRowLastColumn="0" w:lastRowFirstColumn="0" w:lastRowLastColumn="0"/>
+            </w:pPr>
+            <w:r>
+              <w:t>Tous les fichier de Classe Model de ce site</w:t>
+            </w:r>
+          </w:p>
+        </w:tc>
+      </w:tr>
+      <w:tr>
+        <w:trPr>
+          <w:trHeight w:val="257"/>
+        </w:trPr>
+        <w:tc>
+          <w:tcPr>
+            <w:cnfStyle w:val="001000000000" w:firstRow="0" w:lastRow="0" w:firstColumn="1" w:lastColumn="0" w:oddVBand="0" w:evenVBand="0" w:oddHBand="0" w:evenHBand="0" w:firstRowFirstColumn="0" w:firstRowLastColumn="0" w:lastRowFirstColumn="0" w:lastRowLastColumn="0"/>
+            <w:tcW w:w="3397" w:type="dxa"/>
+          </w:tcPr>
+          <w:p>
+            <w:r>
+              <w:t>User.php</w:t>
+            </w:r>
+          </w:p>
+        </w:tc>
+        <w:tc>
+          <w:tcPr>
+            <w:tcW w:w="5669" w:type="dxa"/>
+            <w:vMerge/>
+            <w:shd w:val="clear" w:color="auto" w:fill="auto"/>
+          </w:tcPr>
+          <w:p>
+            <w:pPr>
+              <w:cnfStyle w:val="000000000000" w:firstRow="0" w:lastRow="0" w:firstColumn="0" w:lastColumn="0" w:oddVBand="0" w:evenVBand="0" w:oddHBand="0" w:evenHBand="0" w:firstRowFirstColumn="0" w:firstRowLastColumn="0" w:lastRowFirstColumn="0" w:lastRowLastColumn="0"/>
+            </w:pPr>
+          </w:p>
+        </w:tc>
+      </w:tr>
+      <w:tr>
+        <w:trPr>
+          <w:cnfStyle w:val="000000100000" w:firstRow="0" w:lastRow="0" w:firstColumn="0" w:lastColumn="0" w:oddVBand="0" w:evenVBand="0" w:oddHBand="1" w:evenHBand="0" w:firstRowFirstColumn="0" w:firstRowLastColumn="0" w:lastRowFirstColumn="0" w:lastRowLastColumn="0"/>
+          <w:trHeight w:val="257"/>
+        </w:trPr>
+        <w:tc>
+          <w:tcPr>
+            <w:cnfStyle w:val="001000000000" w:firstRow="0" w:lastRow="0" w:firstColumn="1" w:lastColumn="0" w:oddVBand="0" w:evenVBand="0" w:oddHBand="0" w:evenHBand="0" w:firstRowFirstColumn="0" w:firstRowLastColumn="0" w:lastRowFirstColumn="0" w:lastRowLastColumn="0"/>
+            <w:tcW w:w="3397" w:type="dxa"/>
+          </w:tcPr>
+          <w:p>
+            <w:r>
+              <w:t>Labyrinthe</w:t>
+            </w:r>
+            <w:r>
+              <w:t>.php</w:t>
+            </w:r>
+          </w:p>
+        </w:tc>
+        <w:tc>
+          <w:tcPr>
+            <w:tcW w:w="5669" w:type="dxa"/>
+            <w:vMerge/>
+            <w:shd w:val="clear" w:color="auto" w:fill="auto"/>
+          </w:tcPr>
+          <w:p>
+            <w:pPr>
+              <w:cnfStyle w:val="000000100000" w:firstRow="0" w:lastRow="0" w:firstColumn="0" w:lastColumn="0" w:oddVBand="0" w:evenVBand="0" w:oddHBand="1" w:evenHBand="0" w:firstRowFirstColumn="0" w:firstRowLastColumn="0" w:lastRowFirstColumn="0" w:lastRowLastColumn="0"/>
+            </w:pPr>
+          </w:p>
+        </w:tc>
+      </w:tr>
+      <w:tr>
+        <w:trPr>
+          <w:trHeight w:val="257"/>
+        </w:trPr>
+        <w:tc>
+          <w:tcPr>
+            <w:cnfStyle w:val="001000000000" w:firstRow="0" w:lastRow="0" w:firstColumn="1" w:lastColumn="0" w:oddVBand="0" w:evenVBand="0" w:oddHBand="0" w:evenHBand="0" w:firstRowFirstColumn="0" w:firstRowLastColumn="0" w:lastRowFirstColumn="0" w:lastRowLastColumn="0"/>
+            <w:tcW w:w="3397" w:type="dxa"/>
+          </w:tcPr>
+          <w:p>
+            <w:r>
+              <w:t>Users_does_labyrinthe</w:t>
+            </w:r>
+          </w:p>
+        </w:tc>
+        <w:tc>
+          <w:tcPr>
+            <w:tcW w:w="5669" w:type="dxa"/>
+            <w:vMerge/>
+            <w:shd w:val="clear" w:color="auto" w:fill="auto"/>
+          </w:tcPr>
+          <w:p>
+            <w:pPr>
+              <w:cnfStyle w:val="000000000000" w:firstRow="0" w:lastRow="0" w:firstColumn="0" w:lastColumn="0" w:oddVBand="0" w:evenVBand="0" w:oddHBand="0" w:evenHBand="0" w:firstRowFirstColumn="0" w:firstRowLastColumn="0" w:lastRowFirstColumn="0" w:lastRowLastColumn="0"/>
+            </w:pPr>
+          </w:p>
+        </w:tc>
+      </w:tr>
+      <w:tr>
+        <w:trPr>
+          <w:cnfStyle w:val="000000100000" w:firstRow="0" w:lastRow="0" w:firstColumn="0" w:lastColumn="0" w:oddVBand="0" w:evenVBand="0" w:oddHBand="1" w:evenHBand="0" w:firstRowFirstColumn="0" w:firstRowLastColumn="0" w:lastRowFirstColumn="0" w:lastRowLastColumn="0"/>
+          <w:trHeight w:val="257"/>
+        </w:trPr>
+        <w:tc>
+          <w:tcPr>
+            <w:cnfStyle w:val="001000000000" w:firstRow="0" w:lastRow="0" w:firstColumn="1" w:lastColumn="0" w:oddVBand="0" w:evenVBand="0" w:oddHBand="0" w:evenHBand="0" w:firstRowFirstColumn="0" w:firstRowLastColumn="0" w:lastRowFirstColumn="0" w:lastRowLastColumn="0"/>
+            <w:tcW w:w="3397" w:type="dxa"/>
+          </w:tcPr>
+          <w:p>
+            <w:r>
+              <w:t>Route/web</w:t>
+            </w:r>
+          </w:p>
+        </w:tc>
+        <w:tc>
+          <w:tcPr>
+            <w:tcW w:w="5669" w:type="dxa"/>
+          </w:tcPr>
+          <w:p>
+            <w:pPr>
+              <w:cnfStyle w:val="000000100000" w:firstRow="0" w:lastRow="0" w:firstColumn="0" w:lastColumn="0" w:oddVBand="0" w:evenVBand="0" w:oddHBand="1" w:evenHBand="0" w:firstRowFirstColumn="0" w:firstRowLastColumn="0" w:lastRowFirstColumn="0" w:lastRowLastColumn="0"/>
+            </w:pPr>
+            <w:r>
+              <w:t>Toutes les Routes de ce site</w:t>
+            </w:r>
+          </w:p>
+        </w:tc>
+      </w:tr>
+      <w:tr>
+        <w:trPr>
+          <w:trHeight w:val="257"/>
+        </w:trPr>
+        <w:tc>
+          <w:tcPr>
+            <w:cnfStyle w:val="001000000000" w:firstRow="0" w:lastRow="0" w:firstColumn="1" w:lastColumn="0" w:oddVBand="0" w:evenVBand="0" w:oddHBand="0" w:evenHBand="0" w:firstRowFirstColumn="0" w:firstRowLastColumn="0" w:lastRowFirstColumn="0" w:lastRowLastColumn="0"/>
+            <w:tcW w:w="3397" w:type="dxa"/>
+          </w:tcPr>
+          <w:p>
+            <w:r>
+              <w:t>database/Migrations</w:t>
+            </w:r>
+          </w:p>
+        </w:tc>
+        <w:tc>
+          <w:tcPr>
+            <w:tcW w:w="5669" w:type="dxa"/>
+          </w:tcPr>
+          <w:p>
+            <w:pPr>
+              <w:cnfStyle w:val="000000000000" w:firstRow="0" w:lastRow="0" w:firstColumn="0" w:lastColumn="0" w:oddVBand="0" w:evenVBand="0" w:oddHBand="0" w:evenHBand="0" w:firstRowFirstColumn="0" w:firstRowLastColumn="0" w:lastRowFirstColumn="0" w:lastRowLastColumn="0"/>
+            </w:pPr>
+            <w:r>
+              <w:t>Dossier contenant toutes les migrations de ce site</w:t>
+            </w:r>
+          </w:p>
+        </w:tc>
+      </w:tr>
+      <w:tr>
+        <w:trPr>
+          <w:cnfStyle w:val="000000100000" w:firstRow="0" w:lastRow="0" w:firstColumn="0" w:lastColumn="0" w:oddVBand="0" w:evenVBand="0" w:oddHBand="1" w:evenHBand="0" w:firstRowFirstColumn="0" w:firstRowLastColumn="0" w:lastRowFirstColumn="0" w:lastRowLastColumn="0"/>
+          <w:trHeight w:val="257"/>
+        </w:trPr>
+        <w:tc>
+          <w:tcPr>
+            <w:cnfStyle w:val="001000000000" w:firstRow="0" w:lastRow="0" w:firstColumn="1" w:lastColumn="0" w:oddVBand="0" w:evenVBand="0" w:oddHBand="0" w:evenHBand="0" w:firstRowFirstColumn="0" w:firstRowLastColumn="0" w:lastRowFirstColumn="0" w:lastRowLastColumn="0"/>
+            <w:tcW w:w="3397" w:type="dxa"/>
+          </w:tcPr>
+          <w:p>
+            <w:r>
+              <w:t>Config/database.php</w:t>
+            </w:r>
+          </w:p>
+        </w:tc>
+        <w:tc>
+          <w:tcPr>
+            <w:tcW w:w="5669" w:type="dxa"/>
+          </w:tcPr>
+          <w:p>
+            <w:pPr>
+              <w:cnfStyle w:val="000000100000" w:firstRow="0" w:lastRow="0" w:firstColumn="0" w:lastColumn="0" w:oddVBand="0" w:evenVBand="0" w:oddHBand="1" w:evenHBand="0" w:firstRowFirstColumn="0" w:firstRowLastColumn="0" w:lastRowFirstColumn="0" w:lastRowLastColumn="0"/>
+            </w:pPr>
+            <w:r>
+              <w:t>Fichier de configuration de la base de données</w:t>
+            </w:r>
+          </w:p>
+        </w:tc>
+      </w:tr>
+      <w:tr>
+        <w:trPr>
+          <w:trHeight w:val="257"/>
+        </w:trPr>
+        <w:tc>
+          <w:tcPr>
+            <w:cnfStyle w:val="001000000000" w:firstRow="0" w:lastRow="0" w:firstColumn="1" w:lastColumn="0" w:oddVBand="0" w:evenVBand="0" w:oddHBand="0" w:evenHBand="0" w:firstRowFirstColumn="0" w:firstRowLastColumn="0" w:lastRowFirstColumn="0" w:lastRowLastColumn="0"/>
+            <w:tcW w:w="3397" w:type="dxa"/>
+          </w:tcPr>
+          <w:p>
+            <w:r>
+              <w:t>Vendor</w:t>
+            </w:r>
+          </w:p>
+        </w:tc>
+        <w:tc>
+          <w:tcPr>
+            <w:tcW w:w="5669" w:type="dxa"/>
+          </w:tcPr>
+          <w:p>
+            <w:pPr>
+              <w:cnfStyle w:val="000000000000" w:firstRow="0" w:lastRow="0" w:firstColumn="0" w:lastColumn="0" w:oddVBand="0" w:evenVBand="0" w:oddHBand="0" w:evenHBand="0" w:firstRowFirstColumn="0" w:firstRowLastColumn="0" w:lastRowFirstColumn="0" w:lastRowLastColumn="0"/>
+            </w:pPr>
+            <w:r>
+              <w:t>Dossier contenant l’intégralité de la librairie Laravel</w:t>
+            </w:r>
+          </w:p>
+        </w:tc>
+      </w:tr>
+      <w:tr>
+        <w:trPr>
+          <w:cnfStyle w:val="000000100000" w:firstRow="0" w:lastRow="0" w:firstColumn="0" w:lastColumn="0" w:oddVBand="0" w:evenVBand="0" w:oddHBand="1" w:evenHBand="0" w:firstRowFirstColumn="0" w:firstRowLastColumn="0" w:lastRowFirstColumn="0" w:lastRowLastColumn="0"/>
+          <w:trHeight w:val="257"/>
+        </w:trPr>
+        <w:tc>
+          <w:tcPr>
+            <w:cnfStyle w:val="001000000000" w:firstRow="0" w:lastRow="0" w:firstColumn="1" w:lastColumn="0" w:oddVBand="0" w:evenVBand="0" w:oddHBand="0" w:evenHBand="0" w:firstRowFirstColumn="0" w:firstRowLastColumn="0" w:lastRowFirstColumn="0" w:lastRowLastColumn="0"/>
+            <w:tcW w:w="3397" w:type="dxa"/>
+          </w:tcPr>
+          <w:p>
+            <w:r>
+              <w:t>Resources/views </w:t>
+            </w:r>
+          </w:p>
+        </w:tc>
+        <w:tc>
+          <w:tcPr>
+            <w:tcW w:w="5669" w:type="dxa"/>
+            <w:vMerge w:val="restart"/>
+          </w:tcPr>
+          <w:p>
+            <w:pPr>
+              <w:cnfStyle w:val="000000100000" w:firstRow="0" w:lastRow="0" w:firstColumn="0" w:lastColumn="0" w:oddVBand="0" w:evenVBand="0" w:oddHBand="1" w:evenHBand="0" w:firstRowFirstColumn="0" w:firstRowLastColumn="0" w:lastRowFirstColumn="0" w:lastRowLastColumn="0"/>
+            </w:pPr>
+            <w:r>
+              <w:t>Toutes les Vues de ce site</w:t>
+            </w:r>
+          </w:p>
+        </w:tc>
+      </w:tr>
+      <w:tr>
+        <w:trPr>
+          <w:trHeight w:val="257"/>
+        </w:trPr>
+        <w:tc>
+          <w:tcPr>
+            <w:cnfStyle w:val="001000000000" w:firstRow="0" w:lastRow="0" w:firstColumn="1" w:lastColumn="0" w:oddVBand="0" w:evenVBand="0" w:oddHBand="0" w:evenHBand="0" w:firstRowFirstColumn="0" w:firstRowLastColumn="0" w:lastRowFirstColumn="0" w:lastRowLastColumn="0"/>
+            <w:tcW w:w="3397" w:type="dxa"/>
+          </w:tcPr>
+          <w:p>
+            <w:r>
+              <w:t>layout.blade.php</w:t>
+            </w:r>
+          </w:p>
+        </w:tc>
+        <w:tc>
+          <w:tcPr>
+            <w:tcW w:w="5669" w:type="dxa"/>
+            <w:vMerge/>
+          </w:tcPr>
+          <w:p>
+            <w:pPr>
+              <w:cnfStyle w:val="000000000000" w:firstRow="0" w:lastRow="0" w:firstColumn="0" w:lastColumn="0" w:oddVBand="0" w:evenVBand="0" w:oddHBand="0" w:evenHBand="0" w:firstRowFirstColumn="0" w:firstRowLastColumn="0" w:lastRowFirstColumn="0" w:lastRowLastColumn="0"/>
+            </w:pPr>
+          </w:p>
+        </w:tc>
+      </w:tr>
+      <w:tr>
+        <w:trPr>
+          <w:cnfStyle w:val="000000100000" w:firstRow="0" w:lastRow="0" w:firstColumn="0" w:lastColumn="0" w:oddVBand="0" w:evenVBand="0" w:oddHBand="1" w:evenHBand="0" w:firstRowFirstColumn="0" w:firstRowLastColumn="0" w:lastRowFirstColumn="0" w:lastRowLastColumn="0"/>
+          <w:trHeight w:val="257"/>
+        </w:trPr>
+        <w:tc>
+          <w:tcPr>
+            <w:cnfStyle w:val="001000000000" w:firstRow="0" w:lastRow="0" w:firstColumn="1" w:lastColumn="0" w:oddVBand="0" w:evenVBand="0" w:oddHBand="0" w:evenHBand="0" w:firstRowFirstColumn="0" w:firstRowLastColumn="0" w:lastRowFirstColumn="0" w:lastRowLastColumn="0"/>
+            <w:tcW w:w="3397" w:type="dxa"/>
+          </w:tcPr>
+          <w:p>
+            <w:r>
+              <w:t>home.blade.php</w:t>
+            </w:r>
+          </w:p>
+        </w:tc>
+        <w:tc>
+          <w:tcPr>
+            <w:tcW w:w="5669" w:type="dxa"/>
+            <w:vMerge/>
+          </w:tcPr>
+          <w:p>
+            <w:pPr>
+              <w:cnfStyle w:val="000000100000" w:firstRow="0" w:lastRow="0" w:firstColumn="0" w:lastColumn="0" w:oddVBand="0" w:evenVBand="0" w:oddHBand="1" w:evenHBand="0" w:firstRowFirstColumn="0" w:firstRowLastColumn="0" w:lastRowFirstColumn="0" w:lastRowLastColumn="0"/>
+            </w:pPr>
+          </w:p>
+        </w:tc>
+      </w:tr>
+      <w:tr>
+        <w:trPr>
+          <w:trHeight w:val="257"/>
+        </w:trPr>
+        <w:tc>
+          <w:tcPr>
+            <w:cnfStyle w:val="001000000000" w:firstRow="0" w:lastRow="0" w:firstColumn="1" w:lastColumn="0" w:oddVBand="0" w:evenVBand="0" w:oddHBand="0" w:evenHBand="0" w:firstRowFirstColumn="0" w:firstRowLastColumn="0" w:lastRowFirstColumn="0" w:lastRowLastColumn="0"/>
+            <w:tcW w:w="3397" w:type="dxa"/>
+          </w:tcPr>
+          <w:p>
+            <w:r>
+              <w:t>u</w:t>
+            </w:r>
+            <w:r>
+              <w:t>sers/login.blade.php</w:t>
+            </w:r>
+          </w:p>
+        </w:tc>
+        <w:tc>
+          <w:tcPr>
+            <w:tcW w:w="5669" w:type="dxa"/>
+            <w:vMerge/>
+          </w:tcPr>
+          <w:p>
+            <w:pPr>
+              <w:cnfStyle w:val="000000000000" w:firstRow="0" w:lastRow="0" w:firstColumn="0" w:lastColumn="0" w:oddVBand="0" w:evenVBand="0" w:oddHBand="0" w:evenHBand="0" w:firstRowFirstColumn="0" w:firstRowLastColumn="0" w:lastRowFirstColumn="0" w:lastRowLastColumn="0"/>
+            </w:pPr>
+          </w:p>
+        </w:tc>
+      </w:tr>
+      <w:tr>
+        <w:trPr>
+          <w:cnfStyle w:val="000000100000" w:firstRow="0" w:lastRow="0" w:firstColumn="0" w:lastColumn="0" w:oddVBand="0" w:evenVBand="0" w:oddHBand="1" w:evenHBand="0" w:firstRowFirstColumn="0" w:firstRowLastColumn="0" w:lastRowFirstColumn="0" w:lastRowLastColumn="0"/>
+          <w:trHeight w:val="257"/>
+        </w:trPr>
+        <w:tc>
+          <w:tcPr>
+            <w:cnfStyle w:val="001000000000" w:firstRow="0" w:lastRow="0" w:firstColumn="1" w:lastColumn="0" w:oddVBand="0" w:evenVBand="0" w:oddHBand="0" w:evenHBand="0" w:firstRowFirstColumn="0" w:firstRowLastColumn="0" w:lastRowFirstColumn="0" w:lastRowLastColumn="0"/>
+            <w:tcW w:w="3397" w:type="dxa"/>
+          </w:tcPr>
+          <w:p>
+            <w:r>
+              <w:t>users/register</w:t>
+            </w:r>
+            <w:r>
+              <w:t>.blade.php</w:t>
+            </w:r>
+          </w:p>
+        </w:tc>
+        <w:tc>
+          <w:tcPr>
+            <w:tcW w:w="5669" w:type="dxa"/>
+            <w:vMerge/>
+          </w:tcPr>
+          <w:p>
+            <w:pPr>
+              <w:cnfStyle w:val="000000100000" w:firstRow="0" w:lastRow="0" w:firstColumn="0" w:lastColumn="0" w:oddVBand="0" w:evenVBand="0" w:oddHBand="1" w:evenHBand="0" w:firstRowFirstColumn="0" w:firstRowLastColumn="0" w:lastRowFirstColumn="0" w:lastRowLastColumn="0"/>
+            </w:pPr>
+          </w:p>
+        </w:tc>
+      </w:tr>
+      <w:tr>
+        <w:trPr>
+          <w:trHeight w:val="257"/>
+        </w:trPr>
+        <w:tc>
+          <w:tcPr>
+            <w:cnfStyle w:val="001000000000" w:firstRow="0" w:lastRow="0" w:firstColumn="1" w:lastColumn="0" w:oddVBand="0" w:evenVBand="0" w:oddHBand="0" w:evenHBand="0" w:firstRowFirstColumn="0" w:firstRowLastColumn="0" w:lastRowFirstColumn="0" w:lastRowLastColumn="0"/>
+            <w:tcW w:w="3397" w:type="dxa"/>
+          </w:tcPr>
+          <w:p>
+            <w:r>
+              <w:t>u</w:t>
+            </w:r>
+            <w:r>
+              <w:t>sers/</w:t>
+            </w:r>
+            <w:r>
+              <w:t>historique</w:t>
+            </w:r>
+            <w:r>
+              <w:t>.blade.php</w:t>
+            </w:r>
+          </w:p>
+        </w:tc>
+        <w:tc>
+          <w:tcPr>
+            <w:tcW w:w="5669" w:type="dxa"/>
+            <w:vMerge/>
+          </w:tcPr>
+          <w:p>
+            <w:pPr>
+              <w:cnfStyle w:val="000000000000" w:firstRow="0" w:lastRow="0" w:firstColumn="0" w:lastColumn="0" w:oddVBand="0" w:evenVBand="0" w:oddHBand="0" w:evenHBand="0" w:firstRowFirstColumn="0" w:firstRowLastColumn="0" w:lastRowFirstColumn="0" w:lastRowLastColumn="0"/>
+            </w:pPr>
+          </w:p>
+        </w:tc>
+      </w:tr>
+      <w:tr>
+        <w:trPr>
+          <w:cnfStyle w:val="000000100000" w:firstRow="0" w:lastRow="0" w:firstColumn="0" w:lastColumn="0" w:oddVBand="0" w:evenVBand="0" w:oddHBand="1" w:evenHBand="0" w:firstRowFirstColumn="0" w:firstRowLastColumn="0" w:lastRowFirstColumn="0" w:lastRowLastColumn="0"/>
+          <w:trHeight w:val="257"/>
+        </w:trPr>
+        <w:tc>
+          <w:tcPr>
+            <w:cnfStyle w:val="001000000000" w:firstRow="0" w:lastRow="0" w:firstColumn="1" w:lastColumn="0" w:oddVBand="0" w:evenVBand="0" w:oddHBand="0" w:evenHBand="0" w:firstRowFirstColumn="0" w:firstRowLastColumn="0" w:lastRowFirstColumn="0" w:lastRowLastColumn="0"/>
+            <w:tcW w:w="3397" w:type="dxa"/>
+          </w:tcPr>
+          <w:p>
+            <w:r>
+              <w:t>Maze/creation.blade.php</w:t>
+            </w:r>
+          </w:p>
+        </w:tc>
+        <w:tc>
+          <w:tcPr>
+            <w:tcW w:w="5669" w:type="dxa"/>
+            <w:vMerge/>
+          </w:tcPr>
+          <w:p>
+            <w:pPr>
+              <w:cnfStyle w:val="000000100000" w:firstRow="0" w:lastRow="0" w:firstColumn="0" w:lastColumn="0" w:oddVBand="0" w:evenVBand="0" w:oddHBand="1" w:evenHBand="0" w:firstRowFirstColumn="0" w:firstRowLastColumn="0" w:lastRowFirstColumn="0" w:lastRowLastColumn="0"/>
+            </w:pPr>
+          </w:p>
+        </w:tc>
+      </w:tr>
+      <w:tr>
+        <w:trPr>
+          <w:trHeight w:val="257"/>
+        </w:trPr>
+        <w:tc>
+          <w:tcPr>
+            <w:cnfStyle w:val="001000000000" w:firstRow="0" w:lastRow="0" w:firstColumn="1" w:lastColumn="0" w:oddVBand="0" w:evenVBand="0" w:oddHBand="0" w:evenHBand="0" w:firstRowFirstColumn="0" w:firstRowLastColumn="0" w:lastRowFirstColumn="0" w:lastRowLastColumn="0"/>
+            <w:tcW w:w="3397" w:type="dxa"/>
+          </w:tcPr>
+          <w:p>
+            <w:r>
+              <w:t>Maze/</w:t>
+            </w:r>
+            <w:r>
+              <w:t>resolution</w:t>
+            </w:r>
+            <w:r>
+              <w:t>.blade.php</w:t>
+            </w:r>
+          </w:p>
+        </w:tc>
+        <w:tc>
+          <w:tcPr>
+            <w:tcW w:w="5669" w:type="dxa"/>
+            <w:vMerge/>
+          </w:tcPr>
+          <w:p>
+            <w:pPr>
+              <w:cnfStyle w:val="000000000000" w:firstRow="0" w:lastRow="0" w:firstColumn="0" w:lastColumn="0" w:oddVBand="0" w:evenVBand="0" w:oddHBand="0" w:evenHBand="0" w:firstRowFirstColumn="0" w:firstRowLastColumn="0" w:lastRowFirstColumn="0" w:lastRowLastColumn="0"/>
+            </w:pPr>
+          </w:p>
+        </w:tc>
+      </w:tr>
+    </w:tbl>
     <w:p/>
     <w:p>
       <w:pPr>
@@ -20190,7 +21601,6 @@
           <w:iCs/>
         </w:rPr>
       </w:pPr>
-      <w:bookmarkStart w:id="44" w:name="_Toc134448942"/>
       <w:r>
         <w:rPr>
           <w:i w:val="0"/>
@@ -20198,7 +21608,7 @@
         </w:rPr>
         <w:t>Description des test</w:t>
       </w:r>
-      <w:bookmarkEnd w:id="40"/>
+      <w:bookmarkEnd w:id="39"/>
       <w:r>
         <w:rPr>
           <w:i w:val="0"/>
@@ -20206,8 +21616,8 @@
         </w:rPr>
         <w:t>s effectués</w:t>
       </w:r>
-      <w:bookmarkEnd w:id="41"/>
-      <w:bookmarkEnd w:id="44"/>
+      <w:bookmarkEnd w:id="40"/>
+      <w:bookmarkEnd w:id="43"/>
     </w:p>
     <w:p>
       <w:pPr>
@@ -20248,9 +21658,9 @@
           <w:iCs/>
         </w:rPr>
       </w:pPr>
-      <w:bookmarkStart w:id="45" w:name="_Toc25553322"/>
-      <w:bookmarkStart w:id="46" w:name="_Toc71691026"/>
-      <w:bookmarkStart w:id="47" w:name="_Toc134448943"/>
+      <w:bookmarkStart w:id="44" w:name="_Toc25553322"/>
+      <w:bookmarkStart w:id="45" w:name="_Toc71691026"/>
+      <w:bookmarkStart w:id="46" w:name="_Toc134448943"/>
       <w:r>
         <w:rPr>
           <w:i w:val="0"/>
@@ -20258,7 +21668,7 @@
         </w:rPr>
         <w:t xml:space="preserve">Erreurs </w:t>
       </w:r>
-      <w:bookmarkEnd w:id="45"/>
+      <w:bookmarkEnd w:id="44"/>
       <w:r>
         <w:rPr>
           <w:i w:val="0"/>
@@ -20266,8 +21676,8 @@
         </w:rPr>
         <w:t>restantes</w:t>
       </w:r>
+      <w:bookmarkEnd w:id="45"/>
       <w:bookmarkEnd w:id="46"/>
-      <w:bookmarkEnd w:id="47"/>
       <w:r>
         <w:rPr>
           <w:i w:val="0"/>
@@ -20283,7 +21693,7 @@
           <w:i/>
         </w:rPr>
       </w:pPr>
-      <w:bookmarkStart w:id="48" w:name="_Toc25553323"/>
+      <w:bookmarkStart w:id="47" w:name="_Toc25553323"/>
     </w:p>
     <w:tbl>
       <w:tblPr>
@@ -20397,7 +21807,7 @@
         </w:rPr>
       </w:pPr>
     </w:p>
-    <w:bookmarkEnd w:id="48"/>
+    <w:bookmarkEnd w:id="47"/>
     <w:p>
       <w:pPr>
         <w:rPr>
@@ -20414,20 +21824,19 @@
           <w:iCs/>
         </w:rPr>
       </w:pPr>
-      <w:bookmarkStart w:id="49" w:name="_Toc25553319"/>
-      <w:bookmarkStart w:id="50" w:name="_Toc71691023"/>
-      <w:bookmarkStart w:id="51" w:name="_Toc134448944"/>
+      <w:bookmarkStart w:id="48" w:name="_Toc25553319"/>
+      <w:bookmarkStart w:id="49" w:name="_Toc71691023"/>
+      <w:bookmarkStart w:id="50" w:name="_Toc134448944"/>
       <w:r>
         <w:rPr>
           <w:i w:val="0"/>
           <w:iCs/>
         </w:rPr>
-        <w:lastRenderedPageBreak/>
         <w:t>Dossier d'archivage</w:t>
       </w:r>
+      <w:bookmarkEnd w:id="48"/>
       <w:bookmarkEnd w:id="49"/>
       <w:bookmarkEnd w:id="50"/>
-      <w:bookmarkEnd w:id="51"/>
     </w:p>
     <w:p>
       <w:pPr>
@@ -20461,8 +21870,8 @@
           <w:tab w:val="num" w:pos="360"/>
         </w:tabs>
       </w:pPr>
-      <w:bookmarkStart w:id="52" w:name="_Toc71691027"/>
-      <w:bookmarkStart w:id="53" w:name="_Toc134448945"/>
+      <w:bookmarkStart w:id="51" w:name="_Toc71691027"/>
+      <w:bookmarkStart w:id="52" w:name="_Toc134448945"/>
       <w:r>
         <w:lastRenderedPageBreak/>
         <w:t>M</w:t>
@@ -20470,8 +21879,8 @@
       <w:r>
         <w:t>ise en service</w:t>
       </w:r>
+      <w:bookmarkEnd w:id="51"/>
       <w:bookmarkEnd w:id="52"/>
-      <w:bookmarkEnd w:id="53"/>
     </w:p>
     <w:p>
       <w:pPr>
@@ -20481,9 +21890,9 @@
           <w:iCs/>
         </w:rPr>
       </w:pPr>
-      <w:bookmarkStart w:id="54" w:name="_Toc25553325"/>
-      <w:bookmarkStart w:id="55" w:name="_Toc71691028"/>
-      <w:bookmarkStart w:id="56" w:name="_Toc134448946"/>
+      <w:bookmarkStart w:id="53" w:name="_Toc25553325"/>
+      <w:bookmarkStart w:id="54" w:name="_Toc71691028"/>
+      <w:bookmarkStart w:id="55" w:name="_Toc134448946"/>
       <w:r>
         <w:rPr>
           <w:i w:val="0"/>
@@ -20491,7 +21900,7 @@
         </w:rPr>
         <w:t xml:space="preserve">Rapport de </w:t>
       </w:r>
-      <w:bookmarkEnd w:id="54"/>
+      <w:bookmarkEnd w:id="53"/>
       <w:r>
         <w:rPr>
           <w:i w:val="0"/>
@@ -20499,8 +21908,8 @@
         </w:rPr>
         <w:t>mise en service</w:t>
       </w:r>
+      <w:bookmarkEnd w:id="54"/>
       <w:bookmarkEnd w:id="55"/>
-      <w:bookmarkEnd w:id="56"/>
     </w:p>
     <w:p>
       <w:pPr>
@@ -20550,7 +21959,7 @@
       <w:r>
         <w:t xml:space="preserve"> </w:t>
       </w:r>
-      <w:hyperlink r:id="rId48" w:history="1">
+      <w:hyperlink r:id="rId49" w:history="1">
         <w:r>
           <w:rPr>
             <w:rStyle w:val="Lienhypertexte"/>
@@ -20803,9 +22212,9 @@
           <w:iCs/>
         </w:rPr>
       </w:pPr>
-      <w:bookmarkStart w:id="57" w:name="_Toc25553326"/>
-      <w:bookmarkStart w:id="58" w:name="_Toc71691029"/>
-      <w:bookmarkStart w:id="59" w:name="_Toc134448947"/>
+      <w:bookmarkStart w:id="56" w:name="_Toc25553326"/>
+      <w:bookmarkStart w:id="57" w:name="_Toc71691029"/>
+      <w:bookmarkStart w:id="58" w:name="_Toc134448947"/>
       <w:r>
         <w:rPr>
           <w:i w:val="0"/>
@@ -20813,7 +22222,7 @@
         </w:rPr>
         <w:t>Liste des documents</w:t>
       </w:r>
-      <w:bookmarkEnd w:id="57"/>
+      <w:bookmarkEnd w:id="56"/>
       <w:r>
         <w:rPr>
           <w:i w:val="0"/>
@@ -20821,8 +22230,8 @@
         </w:rPr>
         <w:t xml:space="preserve"> fournis</w:t>
       </w:r>
+      <w:bookmarkEnd w:id="57"/>
       <w:bookmarkEnd w:id="58"/>
-      <w:bookmarkEnd w:id="59"/>
     </w:p>
     <w:p>
       <w:pPr>
@@ -20865,18 +22274,18 @@
           <w:tab w:val="num" w:pos="360"/>
         </w:tabs>
       </w:pPr>
-      <w:bookmarkStart w:id="60" w:name="_Toc25553328"/>
-      <w:bookmarkStart w:id="61" w:name="_Toc71703263"/>
-      <w:bookmarkStart w:id="62" w:name="_Toc134448948"/>
+      <w:bookmarkStart w:id="59" w:name="_Toc25553328"/>
+      <w:bookmarkStart w:id="60" w:name="_Toc71703263"/>
+      <w:bookmarkStart w:id="61" w:name="_Toc134448948"/>
       <w:r>
         <w:t>C</w:t>
       </w:r>
+      <w:bookmarkEnd w:id="59"/>
       <w:bookmarkEnd w:id="60"/>
+      <w:r>
+        <w:t>onclusions</w:t>
+      </w:r>
       <w:bookmarkEnd w:id="61"/>
-      <w:r>
-        <w:t>onclusions</w:t>
-      </w:r>
-      <w:bookmarkEnd w:id="62"/>
     </w:p>
     <w:p>
       <w:pPr>
@@ -20956,35 +22365,35 @@
           <w:tab w:val="num" w:pos="360"/>
         </w:tabs>
       </w:pPr>
-      <w:bookmarkStart w:id="63" w:name="_Toc71703264"/>
-      <w:bookmarkStart w:id="64" w:name="_Toc134448949"/>
+      <w:bookmarkStart w:id="62" w:name="_Toc71703264"/>
+      <w:bookmarkStart w:id="63" w:name="_Toc134448949"/>
       <w:r>
         <w:lastRenderedPageBreak/>
         <w:t>A</w:t>
       </w:r>
+      <w:bookmarkEnd w:id="62"/>
+      <w:r>
+        <w:t>nnexes</w:t>
+      </w:r>
       <w:bookmarkEnd w:id="63"/>
-      <w:r>
-        <w:t>nnexes</w:t>
+    </w:p>
+    <w:p/>
+    <w:p>
+      <w:pPr>
+        <w:pStyle w:val="Titre2"/>
+        <w:rPr>
+          <w:i w:val="0"/>
+        </w:rPr>
+      </w:pPr>
+      <w:bookmarkStart w:id="64" w:name="_Toc134448950"/>
+      <w:bookmarkStart w:id="65" w:name="_Toc71703265"/>
+      <w:r>
+        <w:rPr>
+          <w:i w:val="0"/>
+        </w:rPr>
+        <w:t>Résumé du rapport</w:t>
       </w:r>
       <w:bookmarkEnd w:id="64"/>
-    </w:p>
-    <w:p/>
-    <w:p>
-      <w:pPr>
-        <w:pStyle w:val="Titre2"/>
-        <w:rPr>
-          <w:i w:val="0"/>
-        </w:rPr>
-      </w:pPr>
-      <w:bookmarkStart w:id="65" w:name="_Toc71703265"/>
-      <w:bookmarkStart w:id="66" w:name="_Toc134448950"/>
-      <w:r>
-        <w:rPr>
-          <w:i w:val="0"/>
-        </w:rPr>
-        <w:t>Résumé du rapport</w:t>
-      </w:r>
-      <w:bookmarkEnd w:id="66"/>
     </w:p>
     <w:p/>
     <w:p>
@@ -20995,7 +22404,7 @@
           <w:iCs/>
         </w:rPr>
       </w:pPr>
-      <w:bookmarkStart w:id="67" w:name="_Toc134448951"/>
+      <w:bookmarkStart w:id="66" w:name="_Toc134448951"/>
       <w:r>
         <w:rPr>
           <w:i w:val="0"/>
@@ -21004,7 +22413,7 @@
         <w:t>Sources – Bibliographie</w:t>
       </w:r>
       <w:bookmarkEnd w:id="65"/>
-      <w:bookmarkEnd w:id="67"/>
+      <w:bookmarkEnd w:id="66"/>
     </w:p>
     <w:p>
       <w:pPr>
@@ -21073,7 +22482,7 @@
                 <w:b w:val="0"/>
               </w:rPr>
             </w:pPr>
-            <w:hyperlink r:id="rId49" w:history="1">
+            <w:hyperlink r:id="rId50" w:history="1">
               <w:r>
                 <w:rPr>
                   <w:rStyle w:val="Lienhypertexte"/>
@@ -21115,7 +22524,7 @@
                 <w:b w:val="0"/>
               </w:rPr>
             </w:pPr>
-            <w:hyperlink r:id="rId50" w:history="1">
+            <w:hyperlink r:id="rId51" w:history="1">
               <w:r>
                 <w:rPr>
                   <w:rStyle w:val="Lienhypertexte"/>
@@ -21158,7 +22567,7 @@
                 <w:b w:val="0"/>
               </w:rPr>
             </w:pPr>
-            <w:hyperlink r:id="rId51" w:history="1">
+            <w:hyperlink r:id="rId52" w:history="1">
               <w:r>
                 <w:rPr>
                   <w:rStyle w:val="Lienhypertexte"/>
@@ -21200,7 +22609,7 @@
                 <w:b w:val="0"/>
               </w:rPr>
             </w:pPr>
-            <w:hyperlink r:id="rId52" w:history="1">
+            <w:hyperlink r:id="rId53" w:history="1">
               <w:r>
                 <w:rPr>
                   <w:rStyle w:val="Lienhypertexte"/>
@@ -21243,7 +22652,7 @@
                 <w:b w:val="0"/>
               </w:rPr>
             </w:pPr>
-            <w:hyperlink r:id="rId53" w:history="1">
+            <w:hyperlink r:id="rId54" w:history="1">
               <w:r>
                 <w:rPr>
                   <w:rStyle w:val="Lienhypertexte"/>
@@ -21285,7 +22694,7 @@
                 <w:b w:val="0"/>
               </w:rPr>
             </w:pPr>
-            <w:hyperlink r:id="rId54" w:history="1">
+            <w:hyperlink r:id="rId55" w:history="1">
               <w:r>
                 <w:rPr>
                   <w:rStyle w:val="Lienhypertexte"/>
@@ -21329,7 +22738,7 @@
                 <w:i/>
               </w:rPr>
             </w:pPr>
-            <w:hyperlink r:id="rId55" w:history="1">
+            <w:hyperlink r:id="rId56" w:history="1">
               <w:r>
                 <w:rPr>
                   <w:rStyle w:val="Lienhypertexte"/>
@@ -21372,7 +22781,7 @@
                 <w:i/>
               </w:rPr>
             </w:pPr>
-            <w:hyperlink r:id="rId56" w:history="1">
+            <w:hyperlink r:id="rId57" w:history="1">
               <w:r>
                 <w:rPr>
                   <w:rStyle w:val="Lienhypertexte"/>
@@ -21415,7 +22824,7 @@
                 <w:b w:val="0"/>
               </w:rPr>
             </w:pPr>
-            <w:hyperlink r:id="rId57" w:history="1">
+            <w:hyperlink r:id="rId58" w:history="1">
               <w:r>
                 <w:rPr>
                   <w:rStyle w:val="Lienhypertexte"/>
@@ -21459,7 +22868,7 @@
                 <w:i/>
               </w:rPr>
             </w:pPr>
-            <w:hyperlink r:id="rId58" w:history="1">
+            <w:hyperlink r:id="rId59" w:history="1">
               <w:r>
                 <w:rPr>
                   <w:rStyle w:val="Lienhypertexte"/>
@@ -21503,6 +22912,91 @@
                 <w:b w:val="0"/>
               </w:rPr>
             </w:pPr>
+            <w:hyperlink r:id="rId60" w:history="1">
+              <w:r>
+                <w:rPr>
+                  <w:rStyle w:val="Lienhypertexte"/>
+                  <w:b w:val="0"/>
+                  <w:bCs w:val="0"/>
+                </w:rPr>
+                <w:t>https://fr.wikipedia.org/wiki/Base64</w:t>
+              </w:r>
+            </w:hyperlink>
+          </w:p>
+        </w:tc>
+        <w:tc>
+          <w:tcPr>
+            <w:tcW w:w="3254" w:type="dxa"/>
+          </w:tcPr>
+          <w:p>
+            <w:pPr>
+              <w:jc w:val="center"/>
+              <w:cnfStyle w:val="000000100000" w:firstRow="0" w:lastRow="0" w:firstColumn="0" w:lastColumn="0" w:oddVBand="0" w:evenVBand="0" w:oddHBand="1" w:evenHBand="0" w:firstRowFirstColumn="0" w:firstRowLastColumn="0" w:lastRowFirstColumn="0" w:lastRowLastColumn="0"/>
+            </w:pPr>
+            <w:r>
+              <w:t>09.05.2023</w:t>
+            </w:r>
+          </w:p>
+        </w:tc>
+      </w:tr>
+      <w:tr>
+        <w:trPr>
+          <w:trHeight w:val="411"/>
+        </w:trPr>
+        <w:tc>
+          <w:tcPr>
+            <w:cnfStyle w:val="001000000000" w:firstRow="0" w:lastRow="0" w:firstColumn="1" w:lastColumn="0" w:oddVBand="0" w:evenVBand="0" w:oddHBand="0" w:evenHBand="0" w:firstRowFirstColumn="0" w:firstRowLastColumn="0" w:lastRowFirstColumn="0" w:lastRowLastColumn="0"/>
+            <w:tcW w:w="6232" w:type="dxa"/>
+          </w:tcPr>
+          <w:p>
+            <w:pPr>
+              <w:rPr>
+                <w:b w:val="0"/>
+              </w:rPr>
+            </w:pPr>
+            <w:hyperlink r:id="rId61" w:history="1">
+              <w:r>
+                <w:rPr>
+                  <w:rStyle w:val="Lienhypertexte"/>
+                  <w:b w:val="0"/>
+                  <w:bCs w:val="0"/>
+                </w:rPr>
+                <w:t>https://devconnected.com/how-to-switch-branch-on-git/</w:t>
+              </w:r>
+            </w:hyperlink>
+          </w:p>
+        </w:tc>
+        <w:tc>
+          <w:tcPr>
+            <w:tcW w:w="3254" w:type="dxa"/>
+          </w:tcPr>
+          <w:p>
+            <w:pPr>
+              <w:jc w:val="center"/>
+              <w:cnfStyle w:val="000000000000" w:firstRow="0" w:lastRow="0" w:firstColumn="0" w:lastColumn="0" w:oddVBand="0" w:evenVBand="0" w:oddHBand="0" w:evenHBand="0" w:firstRowFirstColumn="0" w:firstRowLastColumn="0" w:lastRowFirstColumn="0" w:lastRowLastColumn="0"/>
+            </w:pPr>
+            <w:r>
+              <w:t>09.05.2023</w:t>
+            </w:r>
+          </w:p>
+        </w:tc>
+      </w:tr>
+      <w:tr>
+        <w:trPr>
+          <w:cnfStyle w:val="000000100000" w:firstRow="0" w:lastRow="0" w:firstColumn="0" w:lastColumn="0" w:oddVBand="0" w:evenVBand="0" w:oddHBand="1" w:evenHBand="0" w:firstRowFirstColumn="0" w:firstRowLastColumn="0" w:lastRowFirstColumn="0" w:lastRowLastColumn="0"/>
+          <w:trHeight w:val="411"/>
+        </w:trPr>
+        <w:tc>
+          <w:tcPr>
+            <w:cnfStyle w:val="001000000000" w:firstRow="0" w:lastRow="0" w:firstColumn="1" w:lastColumn="0" w:oddVBand="0" w:evenVBand="0" w:oddHBand="0" w:evenHBand="0" w:firstRowFirstColumn="0" w:firstRowLastColumn="0" w:lastRowFirstColumn="0" w:lastRowLastColumn="0"/>
+            <w:tcW w:w="6232" w:type="dxa"/>
+          </w:tcPr>
+          <w:p>
+            <w:pPr>
+              <w:rPr>
+                <w:b w:val="0"/>
+              </w:rPr>
+            </w:pPr>
           </w:p>
         </w:tc>
         <w:tc>
@@ -21517,6 +23011,94 @@
           </w:p>
         </w:tc>
       </w:tr>
+      <w:tr>
+        <w:trPr>
+          <w:trHeight w:val="411"/>
+        </w:trPr>
+        <w:tc>
+          <w:tcPr>
+            <w:cnfStyle w:val="001000000000" w:firstRow="0" w:lastRow="0" w:firstColumn="1" w:lastColumn="0" w:oddVBand="0" w:evenVBand="0" w:oddHBand="0" w:evenHBand="0" w:firstRowFirstColumn="0" w:firstRowLastColumn="0" w:lastRowFirstColumn="0" w:lastRowLastColumn="0"/>
+            <w:tcW w:w="6232" w:type="dxa"/>
+          </w:tcPr>
+          <w:p>
+            <w:pPr>
+              <w:rPr>
+                <w:b w:val="0"/>
+              </w:rPr>
+            </w:pPr>
+          </w:p>
+        </w:tc>
+        <w:tc>
+          <w:tcPr>
+            <w:tcW w:w="3254" w:type="dxa"/>
+          </w:tcPr>
+          <w:p>
+            <w:pPr>
+              <w:jc w:val="center"/>
+              <w:cnfStyle w:val="000000000000" w:firstRow="0" w:lastRow="0" w:firstColumn="0" w:lastColumn="0" w:oddVBand="0" w:evenVBand="0" w:oddHBand="0" w:evenHBand="0" w:firstRowFirstColumn="0" w:firstRowLastColumn="0" w:lastRowFirstColumn="0" w:lastRowLastColumn="0"/>
+            </w:pPr>
+          </w:p>
+        </w:tc>
+      </w:tr>
+      <w:tr>
+        <w:trPr>
+          <w:cnfStyle w:val="000000100000" w:firstRow="0" w:lastRow="0" w:firstColumn="0" w:lastColumn="0" w:oddVBand="0" w:evenVBand="0" w:oddHBand="1" w:evenHBand="0" w:firstRowFirstColumn="0" w:firstRowLastColumn="0" w:lastRowFirstColumn="0" w:lastRowLastColumn="0"/>
+          <w:trHeight w:val="411"/>
+        </w:trPr>
+        <w:tc>
+          <w:tcPr>
+            <w:cnfStyle w:val="001000000000" w:firstRow="0" w:lastRow="0" w:firstColumn="1" w:lastColumn="0" w:oddVBand="0" w:evenVBand="0" w:oddHBand="0" w:evenHBand="0" w:firstRowFirstColumn="0" w:firstRowLastColumn="0" w:lastRowFirstColumn="0" w:lastRowLastColumn="0"/>
+            <w:tcW w:w="6232" w:type="dxa"/>
+          </w:tcPr>
+          <w:p>
+            <w:pPr>
+              <w:rPr>
+                <w:b w:val="0"/>
+              </w:rPr>
+            </w:pPr>
+          </w:p>
+        </w:tc>
+        <w:tc>
+          <w:tcPr>
+            <w:tcW w:w="3254" w:type="dxa"/>
+          </w:tcPr>
+          <w:p>
+            <w:pPr>
+              <w:jc w:val="center"/>
+              <w:cnfStyle w:val="000000100000" w:firstRow="0" w:lastRow="0" w:firstColumn="0" w:lastColumn="0" w:oddVBand="0" w:evenVBand="0" w:oddHBand="1" w:evenHBand="0" w:firstRowFirstColumn="0" w:firstRowLastColumn="0" w:lastRowFirstColumn="0" w:lastRowLastColumn="0"/>
+            </w:pPr>
+          </w:p>
+        </w:tc>
+      </w:tr>
+      <w:tr>
+        <w:trPr>
+          <w:trHeight w:val="411"/>
+        </w:trPr>
+        <w:tc>
+          <w:tcPr>
+            <w:cnfStyle w:val="001000000000" w:firstRow="0" w:lastRow="0" w:firstColumn="1" w:lastColumn="0" w:oddVBand="0" w:evenVBand="0" w:oddHBand="0" w:evenHBand="0" w:firstRowFirstColumn="0" w:firstRowLastColumn="0" w:lastRowFirstColumn="0" w:lastRowLastColumn="0"/>
+            <w:tcW w:w="6232" w:type="dxa"/>
+          </w:tcPr>
+          <w:p>
+            <w:pPr>
+              <w:rPr>
+                <w:b w:val="0"/>
+              </w:rPr>
+            </w:pPr>
+          </w:p>
+        </w:tc>
+        <w:tc>
+          <w:tcPr>
+            <w:tcW w:w="3254" w:type="dxa"/>
+          </w:tcPr>
+          <w:p>
+            <w:pPr>
+              <w:jc w:val="center"/>
+              <w:cnfStyle w:val="000000000000" w:firstRow="0" w:lastRow="0" w:firstColumn="0" w:lastColumn="0" w:oddVBand="0" w:evenVBand="0" w:oddHBand="0" w:evenHBand="0" w:firstRowFirstColumn="0" w:firstRowLastColumn="0" w:lastRowFirstColumn="0" w:lastRowLastColumn="0"/>
+            </w:pPr>
+          </w:p>
+        </w:tc>
+      </w:tr>
     </w:tbl>
     <w:p>
       <w:pPr>
@@ -21533,9 +23115,9 @@
           <w:iCs/>
         </w:rPr>
       </w:pPr>
-      <w:bookmarkStart w:id="68" w:name="_Toc25553331"/>
-      <w:bookmarkStart w:id="69" w:name="_Toc71703267"/>
-      <w:bookmarkStart w:id="70" w:name="_Toc134448952"/>
+      <w:bookmarkStart w:id="67" w:name="_Toc25553331"/>
+      <w:bookmarkStart w:id="68" w:name="_Toc71703267"/>
+      <w:bookmarkStart w:id="69" w:name="_Toc134448952"/>
       <w:r>
         <w:rPr>
           <w:i w:val="0"/>
@@ -21543,9 +23125,9 @@
         </w:rPr>
         <w:t>Manuel d'Installation</w:t>
       </w:r>
+      <w:bookmarkEnd w:id="67"/>
       <w:bookmarkEnd w:id="68"/>
       <w:bookmarkEnd w:id="69"/>
-      <w:bookmarkEnd w:id="70"/>
     </w:p>
     <w:p/>
     <w:p>
@@ -21562,8 +23144,8 @@
           <w:iCs/>
         </w:rPr>
       </w:pPr>
-      <w:bookmarkStart w:id="71" w:name="_Toc25553332"/>
-      <w:bookmarkStart w:id="72" w:name="_Toc71703268"/>
+      <w:bookmarkStart w:id="70" w:name="_Toc25553332"/>
+      <w:bookmarkStart w:id="71" w:name="_Toc71703268"/>
       <w:r>
         <w:rPr>
           <w:i w:val="0"/>
@@ -21571,7 +23153,7 @@
         </w:rPr>
         <w:t xml:space="preserve"> </w:t>
       </w:r>
-      <w:bookmarkStart w:id="73" w:name="_Toc134448953"/>
+      <w:bookmarkStart w:id="72" w:name="_Toc134448953"/>
       <w:r>
         <w:rPr>
           <w:i w:val="0"/>
@@ -21579,9 +23161,9 @@
         </w:rPr>
         <w:t>Manuel d'Utilisation</w:t>
       </w:r>
+      <w:bookmarkEnd w:id="70"/>
       <w:bookmarkEnd w:id="71"/>
       <w:bookmarkEnd w:id="72"/>
-      <w:bookmarkEnd w:id="73"/>
     </w:p>
     <w:p/>
     <w:p>
@@ -21597,9 +23179,9 @@
           <w:iCs/>
         </w:rPr>
       </w:pPr>
+      <w:bookmarkStart w:id="73" w:name="_Toc134448954"/>
       <w:bookmarkStart w:id="74" w:name="_Toc71703270"/>
       <w:bookmarkStart w:id="75" w:name="_Toc25553334"/>
-      <w:bookmarkStart w:id="76" w:name="_Toc134448954"/>
       <w:r>
         <w:rPr>
           <w:i w:val="0"/>
@@ -21607,6 +23189,8 @@
         </w:rPr>
         <w:t>Wireframe</w:t>
       </w:r>
+      <w:bookmarkStart w:id="76" w:name="_GoBack"/>
+      <w:bookmarkEnd w:id="73"/>
       <w:bookmarkEnd w:id="76"/>
     </w:p>
     <w:p/>
@@ -21646,6 +23230,7 @@
           <w:i w:val="0"/>
           <w:iCs/>
         </w:rPr>
+        <w:lastRenderedPageBreak/>
         <w:t>A</w:t>
       </w:r>
       <w:r>
@@ -21675,7 +23260,7 @@
           <w:u w:val="single"/>
         </w:rPr>
       </w:pPr>
-      <w:hyperlink r:id="rId59" w:history="1">
+      <w:hyperlink r:id="rId62" w:history="1">
         <w:r>
           <w:rPr>
             <w:rStyle w:val="Lienhypertexte"/>
@@ -21700,8 +23285,8 @@
       </w:pPr>
     </w:p>
     <w:sectPr>
-      <w:headerReference w:type="default" r:id="rId60"/>
-      <w:footerReference w:type="default" r:id="rId61"/>
+      <w:headerReference w:type="default" r:id="rId63"/>
+      <w:footerReference w:type="default" r:id="rId64"/>
       <w:pgSz w:w="11906" w:h="16838" w:code="9"/>
       <w:pgMar w:top="1418" w:right="1418" w:bottom="1418" w:left="1418" w:header="720" w:footer="720" w:gutter="0"/>
       <w:cols w:space="720"/>
@@ -21854,7 +23439,7 @@
         <w:noProof/>
         <w:sz w:val="20"/>
       </w:rPr>
-      <w:t>20</w:t>
+      <w:t>21</w:t>
     </w:r>
     <w:r>
       <w:rPr>
@@ -23902,7 +25487,7 @@
   <w:style w:type="paragraph" w:default="1" w:styleId="Normal">
     <w:name w:val="Normal"/>
     <w:qFormat/>
-    <w:rsid w:val="001D1900"/>
+    <w:rsid w:val="00347DFD"/>
     <w:rPr>
       <w:rFonts w:ascii="Arial" w:hAnsi="Arial"/>
       <w:sz w:val="24"/>
@@ -24908,7 +26493,7 @@
 </file>
 
 <file path=customXml/itemProps1.xml><?xml version="1.0" encoding="utf-8"?>
-<ds:datastoreItem xmlns:ds="http://schemas.openxmlformats.org/officeDocument/2006/customXml" ds:itemID="{257FE1BB-198C-4F93-AF92-6CA5BE4C65F5}">
+<ds:datastoreItem xmlns:ds="http://schemas.openxmlformats.org/officeDocument/2006/customXml" ds:itemID="{A647A22C-584F-4EF9-87C6-2B6B23A0FCE3}">
   <ds:schemaRefs>
     <ds:schemaRef ds:uri="http://schemas.openxmlformats.org/officeDocument/2006/bibliography"/>
   </ds:schemaRefs>

</xml_diff>